<commit_message>
add image and change vc word
</commit_message>
<xml_diff>
--- a/doc/CV_Matthieu_5A.docx
+++ b/doc/CV_Matthieu_5A.docx
@@ -1,6 +1,6 @@
 
 <file path=word/document.xml><?xml version="1.0" encoding="utf-8"?>
-<w:document xmlns:wpc="http://schemas.microsoft.com/office/word/2010/wordprocessingCanvas" xmlns:cx="http://schemas.microsoft.com/office/drawing/2014/chartex" xmlns:cx1="http://schemas.microsoft.com/office/drawing/2015/9/8/chartex" xmlns:mc="http://schemas.openxmlformats.org/markup-compatibility/2006" xmlns:o="urn:schemas-microsoft-com:office:office" xmlns:r="http://schemas.openxmlformats.org/officeDocument/2006/relationships" xmlns:m="http://schemas.openxmlformats.org/officeDocument/2006/math" xmlns:v="urn:schemas-microsoft-com:vml" xmlns:wp14="http://schemas.microsoft.com/office/word/2010/wordprocessingDrawing" xmlns:wp="http://schemas.openxmlformats.org/drawingml/2006/wordprocessingDrawing" xmlns:w10="urn:schemas-microsoft-com:office:word" xmlns:w="http://schemas.openxmlformats.org/wordprocessingml/2006/main" xmlns:w14="http://schemas.microsoft.com/office/word/2010/wordml" xmlns:w15="http://schemas.microsoft.com/office/word/2012/wordml" xmlns:w16se="http://schemas.microsoft.com/office/word/2015/wordml/symex" xmlns:wpg="http://schemas.microsoft.com/office/word/2010/wordprocessingGroup" xmlns:wpi="http://schemas.microsoft.com/office/word/2010/wordprocessingInk" xmlns:wne="http://schemas.microsoft.com/office/word/2006/wordml" xmlns:wps="http://schemas.microsoft.com/office/word/2010/wordprocessingShape" mc:Ignorable="w14 w15 w16se wp14">
+<w:document xmlns:wpc="http://schemas.microsoft.com/office/word/2010/wordprocessingCanvas" xmlns:cx="http://schemas.microsoft.com/office/drawing/2014/chartex" xmlns:cx1="http://schemas.microsoft.com/office/drawing/2015/9/8/chartex" xmlns:cx2="http://schemas.microsoft.com/office/drawing/2015/10/21/chartex" xmlns:cx3="http://schemas.microsoft.com/office/drawing/2016/5/9/chartex" xmlns:cx4="http://schemas.microsoft.com/office/drawing/2016/5/10/chartex" xmlns:cx5="http://schemas.microsoft.com/office/drawing/2016/5/11/chartex" xmlns:cx6="http://schemas.microsoft.com/office/drawing/2016/5/12/chartex" xmlns:cx7="http://schemas.microsoft.com/office/drawing/2016/5/13/chartex" xmlns:cx8="http://schemas.microsoft.com/office/drawing/2016/5/14/chartex" xmlns:mc="http://schemas.openxmlformats.org/markup-compatibility/2006" xmlns:aink="http://schemas.microsoft.com/office/drawing/2016/ink" xmlns:am3d="http://schemas.microsoft.com/office/drawing/2017/model3d" xmlns:o="urn:schemas-microsoft-com:office:office" xmlns:r="http://schemas.openxmlformats.org/officeDocument/2006/relationships" xmlns:m="http://schemas.openxmlformats.org/officeDocument/2006/math" xmlns:v="urn:schemas-microsoft-com:vml" xmlns:wp14="http://schemas.microsoft.com/office/word/2010/wordprocessingDrawing" xmlns:wp="http://schemas.openxmlformats.org/drawingml/2006/wordprocessingDrawing" xmlns:w10="urn:schemas-microsoft-com:office:word" xmlns:w="http://schemas.openxmlformats.org/wordprocessingml/2006/main" xmlns:w14="http://schemas.microsoft.com/office/word/2010/wordml" xmlns:w15="http://schemas.microsoft.com/office/word/2012/wordml" xmlns:w16cid="http://schemas.microsoft.com/office/word/2016/wordml/cid" xmlns:w16se="http://schemas.microsoft.com/office/word/2015/wordml/symex" xmlns:wpg="http://schemas.microsoft.com/office/word/2010/wordprocessingGroup" xmlns:wpi="http://schemas.microsoft.com/office/word/2010/wordprocessingInk" xmlns:wne="http://schemas.microsoft.com/office/word/2006/wordml" xmlns:wps="http://schemas.microsoft.com/office/word/2010/wordprocessingShape" mc:Ignorable="w14 w15 w16se w16cid wp14">
   <w:body>
     <w:p>
       <w:pPr>
@@ -311,7 +311,7 @@
               </wp:anchor>
             </w:drawing>
           </mc:Choice>
-          <mc:Fallback xmlns:w16cid="http://schemas.microsoft.com/office/word/2016/wordml/cid" xmlns:am3d="http://schemas.microsoft.com/office/drawing/2017/model3d" xmlns:aink="http://schemas.microsoft.com/office/drawing/2016/ink" xmlns:cx8="http://schemas.microsoft.com/office/drawing/2016/5/14/chartex" xmlns:cx7="http://schemas.microsoft.com/office/drawing/2016/5/13/chartex" xmlns:cx6="http://schemas.microsoft.com/office/drawing/2016/5/12/chartex" xmlns:cx5="http://schemas.microsoft.com/office/drawing/2016/5/11/chartex" xmlns:cx4="http://schemas.microsoft.com/office/drawing/2016/5/10/chartex" xmlns:cx3="http://schemas.microsoft.com/office/drawing/2016/5/9/chartex" xmlns:cx2="http://schemas.microsoft.com/office/drawing/2015/10/21/chartex">
+          <mc:Fallback>
             <w:pict>
               <v:shapetype w14:anchorId="16DACF58" id="_x0000_t202" coordsize="21600,21600" o:spt="202" path="m,l,21600r21600,l21600,xe">
                 <v:stroke joinstyle="miter"/>
@@ -444,7 +444,6 @@
                               </w:rPr>
                               <w:t xml:space="preserve">22 Chemin du </w:t>
                             </w:r>
-                            <w:proofErr w:type="spellStart"/>
                             <w:r>
                               <w:rPr>
                                 <w:rFonts w:ascii="Century Gothic" w:hAnsi="Century Gothic"/>
@@ -457,7 +456,6 @@
                               </w:rPr>
                               <w:t>alloud</w:t>
                             </w:r>
-                            <w:proofErr w:type="spellEnd"/>
                           </w:p>
                           <w:p>
                             <w:pPr>
@@ -539,7 +537,7 @@
               </wp:anchor>
             </w:drawing>
           </mc:Choice>
-          <mc:Fallback xmlns:w16cid="http://schemas.microsoft.com/office/word/2016/wordml/cid" xmlns:am3d="http://schemas.microsoft.com/office/drawing/2017/model3d" xmlns:aink="http://schemas.microsoft.com/office/drawing/2016/ink" xmlns:cx8="http://schemas.microsoft.com/office/drawing/2016/5/14/chartex" xmlns:cx7="http://schemas.microsoft.com/office/drawing/2016/5/13/chartex" xmlns:cx6="http://schemas.microsoft.com/office/drawing/2016/5/12/chartex" xmlns:cx5="http://schemas.microsoft.com/office/drawing/2016/5/11/chartex" xmlns:cx4="http://schemas.microsoft.com/office/drawing/2016/5/10/chartex" xmlns:cx3="http://schemas.microsoft.com/office/drawing/2016/5/9/chartex" xmlns:cx2="http://schemas.microsoft.com/office/drawing/2015/10/21/chartex">
+          <mc:Fallback>
             <w:pict>
               <v:shape id="_x0000_s1027" type="#_x0000_t202" style="position:absolute;margin-left:105.5pt;margin-top:4.8pt;width:232.7pt;height:61.5pt;z-index:-251654913;visibility:visible;mso-wrap-style:square;mso-width-percent:0;mso-height-percent:0;mso-wrap-distance-left:9pt;mso-wrap-distance-top:3.6pt;mso-wrap-distance-right:9pt;mso-wrap-distance-bottom:3.6pt;mso-position-horizontal:absolute;mso-position-horizontal-relative:text;mso-position-vertical:absolute;mso-position-vertical-relative:text;mso-width-percent:0;mso-height-percent:0;mso-width-relative:margin;mso-height-relative:margin;v-text-anchor:top" o:gfxdata="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" stroked="f">
                 <v:textbox>
@@ -559,7 +557,6 @@
                         </w:rPr>
                         <w:t xml:space="preserve">22 Chemin du </w:t>
                       </w:r>
-                      <w:proofErr w:type="spellStart"/>
                       <w:r>
                         <w:rPr>
                           <w:rFonts w:ascii="Century Gothic" w:hAnsi="Century Gothic"/>
@@ -572,7 +569,6 @@
                         </w:rPr>
                         <w:t>alloud</w:t>
                       </w:r>
-                      <w:proofErr w:type="spellEnd"/>
                     </w:p>
                     <w:p>
                       <w:pPr>
@@ -653,14 +649,2182 @@
         </w:rPr>
       </w:pPr>
     </w:p>
-    <w:bookmarkStart w:id="1" w:name="_GoBack"/>
-    <w:bookmarkEnd w:id="1"/>
     <w:p>
       <w:pPr>
         <w:rPr>
           <w:rFonts w:ascii="Century Gothic" w:hAnsi="Century Gothic"/>
         </w:rPr>
       </w:pPr>
+      <w:r>
+        <w:rPr>
+          <w:rFonts w:ascii="Century Gothic" w:hAnsi="Century Gothic"/>
+          <w:noProof/>
+          <w:sz w:val="36"/>
+          <w:szCs w:val="36"/>
+          <w:lang w:eastAsia="fr-FR"/>
+        </w:rPr>
+        <mc:AlternateContent>
+          <mc:Choice Requires="wpg">
+            <w:drawing>
+              <wp:anchor distT="45720" distB="45720" distL="182880" distR="182880" simplePos="0" relativeHeight="251672576" behindDoc="0" locked="0" layoutInCell="1" allowOverlap="1" wp14:anchorId="682D9108" wp14:editId="3721D6E5">
+                <wp:simplePos x="0" y="0"/>
+                <wp:positionH relativeFrom="margin">
+                  <wp:posOffset>5172710</wp:posOffset>
+                </wp:positionH>
+                <wp:positionV relativeFrom="margin">
+                  <wp:posOffset>6478905</wp:posOffset>
+                </wp:positionV>
+                <wp:extent cx="2009140" cy="3524250"/>
+                <wp:effectExtent l="0" t="0" r="10160" b="19050"/>
+                <wp:wrapSquare wrapText="bothSides"/>
+                <wp:docPr id="19" name="Groupe 19"/>
+                <wp:cNvGraphicFramePr/>
+                <a:graphic xmlns:a="http://schemas.openxmlformats.org/drawingml/2006/main">
+                  <a:graphicData uri="http://schemas.microsoft.com/office/word/2010/wordprocessingGroup">
+                    <wpg:wgp>
+                      <wpg:cNvGrpSpPr/>
+                      <wpg:grpSpPr>
+                        <a:xfrm>
+                          <a:off x="0" y="0"/>
+                          <a:ext cx="2009140" cy="3524250"/>
+                          <a:chOff x="-274813" y="-52051"/>
+                          <a:chExt cx="4544546" cy="3537393"/>
+                        </a:xfrm>
+                      </wpg:grpSpPr>
+                      <wps:wsp>
+                        <wps:cNvPr id="20" name="Rectangle 20"/>
+                        <wps:cNvSpPr/>
+                        <wps:spPr>
+                          <a:xfrm>
+                            <a:off x="-274761" y="-52051"/>
+                            <a:ext cx="3567448" cy="304736"/>
+                          </a:xfrm>
+                          <a:prstGeom prst="rect">
+                            <a:avLst/>
+                          </a:prstGeom>
+                          <a:solidFill>
+                            <a:schemeClr val="bg1">
+                              <a:lumMod val="50000"/>
+                            </a:schemeClr>
+                          </a:solidFill>
+                          <a:ln>
+                            <a:solidFill>
+                              <a:schemeClr val="bg1">
+                                <a:lumMod val="50000"/>
+                              </a:schemeClr>
+                            </a:solidFill>
+                          </a:ln>
+                        </wps:spPr>
+                        <wps:style>
+                          <a:lnRef idx="2">
+                            <a:schemeClr val="accent1">
+                              <a:shade val="50000"/>
+                            </a:schemeClr>
+                          </a:lnRef>
+                          <a:fillRef idx="1">
+                            <a:schemeClr val="accent1"/>
+                          </a:fillRef>
+                          <a:effectRef idx="0">
+                            <a:schemeClr val="accent1"/>
+                          </a:effectRef>
+                          <a:fontRef idx="minor">
+                            <a:schemeClr val="lt1"/>
+                          </a:fontRef>
+                        </wps:style>
+                        <wps:txbx>
+                          <w:txbxContent>
+                            <w:p>
+                              <w:pPr>
+                                <w:pStyle w:val="Titre2"/>
+                              </w:pPr>
+                              <w:r>
+                                <w:t>Centres d’intérêt</w:t>
+                              </w:r>
+                            </w:p>
+                          </w:txbxContent>
+                        </wps:txbx>
+                        <wps:bodyPr rot="0" spcFirstLastPara="0" vertOverflow="overflow" horzOverflow="overflow" vert="horz" wrap="square" lIns="91440" tIns="45720" rIns="91440" bIns="45720" numCol="1" spcCol="0" rtlCol="0" fromWordArt="0" anchor="ctr" anchorCtr="0" forceAA="0" compatLnSpc="1">
+                          <a:prstTxWarp prst="textNoShape">
+                            <a:avLst/>
+                          </a:prstTxWarp>
+                          <a:noAutofit/>
+                        </wps:bodyPr>
+                      </wps:wsp>
+                      <wps:wsp>
+                        <wps:cNvPr id="21" name="Zone de texte 21"/>
+                        <wps:cNvSpPr txBox="1"/>
+                        <wps:spPr>
+                          <a:xfrm>
+                            <a:off x="-274813" y="252585"/>
+                            <a:ext cx="4544546" cy="3232757"/>
+                          </a:xfrm>
+                          <a:prstGeom prst="rect">
+                            <a:avLst/>
+                          </a:prstGeom>
+                          <a:noFill/>
+                          <a:ln w="6350">
+                            <a:solidFill>
+                              <a:schemeClr val="bg1">
+                                <a:lumMod val="50000"/>
+                              </a:schemeClr>
+                            </a:solidFill>
+                          </a:ln>
+                          <a:effectLst/>
+                        </wps:spPr>
+                        <wps:style>
+                          <a:lnRef idx="0">
+                            <a:schemeClr val="accent1"/>
+                          </a:lnRef>
+                          <a:fillRef idx="0">
+                            <a:schemeClr val="accent1"/>
+                          </a:fillRef>
+                          <a:effectRef idx="0">
+                            <a:schemeClr val="accent1"/>
+                          </a:effectRef>
+                          <a:fontRef idx="minor">
+                            <a:schemeClr val="dk1"/>
+                          </a:fontRef>
+                        </wps:style>
+                        <wps:txbx>
+                          <w:txbxContent>
+                            <w:p>
+                              <w:pPr>
+                                <w:pStyle w:val="Standard"/>
+                                <w:spacing w:line="240" w:lineRule="auto"/>
+                                <w:rPr>
+                                  <w:rFonts w:ascii="Century Gothic" w:hAnsi="Century Gothic" w:cs="Tahoma"/>
+                                  <w:b/>
+                                  <w:color w:val="808080" w:themeColor="background1" w:themeShade="80"/>
+                                  <w:szCs w:val="22"/>
+                                  <w:lang w:eastAsia="fr-FR" w:bidi="ar-SA"/>
+                                </w:rPr>
+                              </w:pPr>
+                              <w:r>
+                                <w:rPr>
+                                  <w:rFonts w:ascii="Century Gothic" w:hAnsi="Century Gothic" w:cs="Tahoma"/>
+                                  <w:b/>
+                                  <w:color w:val="808080" w:themeColor="background1" w:themeShade="80"/>
+                                  <w:szCs w:val="22"/>
+                                  <w:lang w:eastAsia="fr-FR" w:bidi="ar-SA"/>
+                                </w:rPr>
+                                <w:t>SPORT</w:t>
+                              </w:r>
+                            </w:p>
+                            <w:p>
+                              <w:pPr>
+                                <w:pStyle w:val="Standard"/>
+                                <w:spacing w:line="240" w:lineRule="auto"/>
+                                <w:rPr>
+                                  <w:rFonts w:ascii="Century Gothic" w:hAnsi="Century Gothic" w:cs="Tahoma"/>
+                                  <w:sz w:val="22"/>
+                                  <w:szCs w:val="22"/>
+                                  <w:lang w:eastAsia="fr-FR" w:bidi="ar-SA"/>
+                                </w:rPr>
+                              </w:pPr>
+                              <w:r>
+                                <w:rPr>
+                                  <w:rFonts w:ascii="Century Gothic" w:hAnsi="Century Gothic" w:cs="Tahoma"/>
+                                  <w:sz w:val="22"/>
+                                  <w:szCs w:val="22"/>
+                                  <w:lang w:eastAsia="fr-FR" w:bidi="ar-SA"/>
+                                </w:rPr>
+                                <w:t xml:space="preserve">Course à pied en compétition  </w:t>
+                              </w:r>
+                            </w:p>
+                            <w:p>
+                              <w:pPr>
+                                <w:pStyle w:val="Standard"/>
+                                <w:spacing w:line="240" w:lineRule="auto"/>
+                                <w:rPr>
+                                  <w:rFonts w:ascii="Century Gothic" w:hAnsi="Century Gothic" w:cs="Tahoma"/>
+                                  <w:sz w:val="22"/>
+                                  <w:szCs w:val="22"/>
+                                  <w:lang w:eastAsia="fr-FR" w:bidi="ar-SA"/>
+                                </w:rPr>
+                              </w:pPr>
+                              <w:r>
+                                <w:rPr>
+                                  <w:rFonts w:ascii="Century Gothic" w:hAnsi="Century Gothic" w:cs="Tahoma"/>
+                                  <w:sz w:val="22"/>
+                                  <w:szCs w:val="22"/>
+                                  <w:lang w:eastAsia="fr-FR" w:bidi="ar-SA"/>
+                                </w:rPr>
+                                <w:t xml:space="preserve">Parapente </w:t>
+                              </w:r>
+                            </w:p>
+                            <w:p>
+                              <w:pPr>
+                                <w:pStyle w:val="Standard"/>
+                                <w:spacing w:line="240" w:lineRule="auto"/>
+                                <w:rPr>
+                                  <w:rFonts w:ascii="Century Gothic" w:hAnsi="Century Gothic" w:cs="Tahoma"/>
+                                  <w:sz w:val="22"/>
+                                  <w:szCs w:val="22"/>
+                                  <w:lang w:eastAsia="fr-FR" w:bidi="ar-SA"/>
+                                </w:rPr>
+                              </w:pPr>
+                              <w:r>
+                                <w:rPr>
+                                  <w:rFonts w:ascii="Century Gothic" w:hAnsi="Century Gothic" w:cs="Tahoma"/>
+                                  <w:sz w:val="22"/>
+                                  <w:szCs w:val="22"/>
+                                  <w:lang w:eastAsia="fr-FR" w:bidi="ar-SA"/>
+                                </w:rPr>
+                                <w:t>Vélo de route</w:t>
+                              </w:r>
+                            </w:p>
+                            <w:p>
+                              <w:pPr>
+                                <w:pStyle w:val="Standard"/>
+                                <w:spacing w:line="240" w:lineRule="auto"/>
+                                <w:rPr>
+                                  <w:rFonts w:ascii="Century Gothic" w:hAnsi="Century Gothic" w:cs="Tahoma"/>
+                                  <w:sz w:val="22"/>
+                                  <w:szCs w:val="22"/>
+                                  <w:lang w:eastAsia="fr-FR" w:bidi="ar-SA"/>
+                                </w:rPr>
+                              </w:pPr>
+                              <w:r>
+                                <w:rPr>
+                                  <w:rFonts w:ascii="Century Gothic" w:hAnsi="Century Gothic" w:cs="Tahoma"/>
+                                  <w:sz w:val="22"/>
+                                  <w:szCs w:val="22"/>
+                                  <w:lang w:eastAsia="fr-FR" w:bidi="ar-SA"/>
+                                </w:rPr>
+                                <w:t xml:space="preserve">Randonnée en montagne </w:t>
+                              </w:r>
+                            </w:p>
+                            <w:p>
+                              <w:pPr>
+                                <w:pStyle w:val="Standard"/>
+                                <w:spacing w:after="120" w:line="240" w:lineRule="auto"/>
+                                <w:rPr>
+                                  <w:rFonts w:ascii="Century Gothic" w:hAnsi="Century Gothic" w:cs="Tahoma"/>
+                                  <w:sz w:val="22"/>
+                                  <w:szCs w:val="22"/>
+                                  <w:lang w:eastAsia="fr-FR" w:bidi="ar-SA"/>
+                                </w:rPr>
+                              </w:pPr>
+                              <w:r>
+                                <w:rPr>
+                                  <w:rFonts w:ascii="Century Gothic" w:hAnsi="Century Gothic" w:cs="Tahoma"/>
+                                  <w:sz w:val="22"/>
+                                  <w:szCs w:val="22"/>
+                                  <w:lang w:eastAsia="fr-FR" w:bidi="ar-SA"/>
+                                </w:rPr>
+                                <w:t>Aviron</w:t>
+                              </w:r>
+                            </w:p>
+                            <w:p>
+                              <w:pPr>
+                                <w:pStyle w:val="Standard"/>
+                                <w:spacing w:line="240" w:lineRule="auto"/>
+                                <w:rPr>
+                                  <w:rFonts w:ascii="Century Gothic" w:hAnsi="Century Gothic" w:cs="Tahoma"/>
+                                  <w:b/>
+                                  <w:color w:val="808080" w:themeColor="background1" w:themeShade="80"/>
+                                  <w:szCs w:val="22"/>
+                                  <w:lang w:eastAsia="fr-FR" w:bidi="ar-SA"/>
+                                </w:rPr>
+                              </w:pPr>
+                              <w:r>
+                                <w:rPr>
+                                  <w:rFonts w:ascii="Century Gothic" w:hAnsi="Century Gothic" w:cs="Tahoma"/>
+                                  <w:b/>
+                                  <w:color w:val="808080" w:themeColor="background1" w:themeShade="80"/>
+                                  <w:szCs w:val="22"/>
+                                  <w:lang w:eastAsia="fr-FR" w:bidi="ar-SA"/>
+                                </w:rPr>
+                                <w:t>LECTURE</w:t>
+                              </w:r>
+                            </w:p>
+                            <w:p>
+                              <w:pPr>
+                                <w:pStyle w:val="Standard"/>
+                                <w:spacing w:line="240" w:lineRule="auto"/>
+                                <w:rPr>
+                                  <w:rFonts w:ascii="Century Gothic" w:hAnsi="Century Gothic" w:cs="Tahoma"/>
+                                  <w:sz w:val="22"/>
+                                  <w:szCs w:val="22"/>
+                                  <w:lang w:eastAsia="fr-FR" w:bidi="ar-SA"/>
+                                </w:rPr>
+                              </w:pPr>
+                              <w:r>
+                                <w:rPr>
+                                  <w:rFonts w:ascii="Century Gothic" w:hAnsi="Century Gothic" w:cs="Tahoma"/>
+                                  <w:sz w:val="22"/>
+                                  <w:szCs w:val="22"/>
+                                  <w:lang w:eastAsia="fr-FR" w:bidi="ar-SA"/>
+                                </w:rPr>
+                                <w:t>Magazine scientifique</w:t>
+                              </w:r>
+                            </w:p>
+                            <w:p>
+                              <w:pPr>
+                                <w:pStyle w:val="Standard"/>
+                                <w:spacing w:line="240" w:lineRule="auto"/>
+                                <w:rPr>
+                                  <w:rFonts w:ascii="Century Gothic" w:hAnsi="Century Gothic" w:cs="Tahoma"/>
+                                  <w:sz w:val="22"/>
+                                  <w:szCs w:val="22"/>
+                                  <w:lang w:eastAsia="fr-FR" w:bidi="ar-SA"/>
+                                </w:rPr>
+                              </w:pPr>
+                              <w:r>
+                                <w:rPr>
+                                  <w:rFonts w:ascii="Century Gothic" w:hAnsi="Century Gothic" w:cs="Tahoma"/>
+                                  <w:sz w:val="22"/>
+                                  <w:szCs w:val="22"/>
+                                  <w:lang w:eastAsia="fr-FR" w:bidi="ar-SA"/>
+                                </w:rPr>
+                                <w:t xml:space="preserve">Romans d’héroïque fantaisie </w:t>
+                              </w:r>
+                            </w:p>
+                            <w:p>
+                              <w:pPr>
+                                <w:pStyle w:val="Standard"/>
+                                <w:spacing w:after="120" w:line="240" w:lineRule="auto"/>
+                                <w:rPr>
+                                  <w:rFonts w:ascii="Century Gothic" w:hAnsi="Century Gothic" w:cs="Tahoma"/>
+                                  <w:sz w:val="22"/>
+                                  <w:szCs w:val="22"/>
+                                  <w:lang w:eastAsia="fr-FR" w:bidi="ar-SA"/>
+                                </w:rPr>
+                              </w:pPr>
+                              <w:r>
+                                <w:rPr>
+                                  <w:rFonts w:ascii="Century Gothic" w:hAnsi="Century Gothic" w:cs="Tahoma"/>
+                                  <w:sz w:val="22"/>
+                                  <w:szCs w:val="22"/>
+                                  <w:lang w:eastAsia="fr-FR" w:bidi="ar-SA"/>
+                                </w:rPr>
+                                <w:t>Presse quotidienne régionale</w:t>
+                              </w:r>
+                            </w:p>
+                            <w:p>
+                              <w:pPr>
+                                <w:pStyle w:val="Standard"/>
+                                <w:spacing w:line="240" w:lineRule="auto"/>
+                                <w:rPr>
+                                  <w:rFonts w:ascii="Century Gothic" w:hAnsi="Century Gothic" w:cs="Tahoma"/>
+                                  <w:b/>
+                                  <w:color w:val="808080" w:themeColor="background1" w:themeShade="80"/>
+                                  <w:szCs w:val="22"/>
+                                  <w:lang w:eastAsia="fr-FR" w:bidi="ar-SA"/>
+                                </w:rPr>
+                              </w:pPr>
+                              <w:r>
+                                <w:rPr>
+                                  <w:rFonts w:ascii="Century Gothic" w:hAnsi="Century Gothic" w:cs="Tahoma"/>
+                                  <w:b/>
+                                  <w:color w:val="808080" w:themeColor="background1" w:themeShade="80"/>
+                                  <w:szCs w:val="22"/>
+                                  <w:lang w:eastAsia="fr-FR" w:bidi="ar-SA"/>
+                                </w:rPr>
+                                <w:t>PROGRAMMATION</w:t>
+                              </w:r>
+                            </w:p>
+                            <w:p>
+                              <w:pPr>
+                                <w:pStyle w:val="Standard"/>
+                                <w:spacing w:line="240" w:lineRule="auto"/>
+                                <w:rPr>
+                                  <w:rFonts w:ascii="Century Gothic" w:hAnsi="Century Gothic" w:cs="Tahoma"/>
+                                  <w:sz w:val="22"/>
+                                  <w:szCs w:val="22"/>
+                                  <w:lang w:eastAsia="fr-FR" w:bidi="ar-SA"/>
+                                </w:rPr>
+                              </w:pPr>
+                              <w:r>
+                                <w:rPr>
+                                  <w:rFonts w:ascii="Century Gothic" w:hAnsi="Century Gothic" w:cs="Tahoma"/>
+                                  <w:sz w:val="22"/>
+                                  <w:szCs w:val="22"/>
+                                  <w:lang w:eastAsia="fr-FR" w:bidi="ar-SA"/>
+                                </w:rPr>
+                                <w:t>Création de plusieurs sites dont mon cv en ligne</w:t>
+                              </w:r>
+                            </w:p>
+                          </w:txbxContent>
+                        </wps:txbx>
+                        <wps:bodyPr rot="0" spcFirstLastPara="0" vertOverflow="overflow" horzOverflow="overflow" vert="horz" wrap="square" lIns="91440" tIns="91440" rIns="91440" bIns="0" numCol="1" spcCol="0" rtlCol="0" fromWordArt="0" anchor="t" anchorCtr="0" forceAA="0" compatLnSpc="1">
+                          <a:prstTxWarp prst="textNoShape">
+                            <a:avLst/>
+                          </a:prstTxWarp>
+                          <a:noAutofit/>
+                        </wps:bodyPr>
+                      </wps:wsp>
+                    </wpg:wgp>
+                  </a:graphicData>
+                </a:graphic>
+                <wp14:sizeRelH relativeFrom="margin">
+                  <wp14:pctWidth>0</wp14:pctWidth>
+                </wp14:sizeRelH>
+                <wp14:sizeRelV relativeFrom="margin">
+                  <wp14:pctHeight>0</wp14:pctHeight>
+                </wp14:sizeRelV>
+              </wp:anchor>
+            </w:drawing>
+          </mc:Choice>
+          <mc:Fallback>
+            <w:pict>
+              <v:group w14:anchorId="682D9108" id="Groupe 19" o:spid="_x0000_s1028" style="position:absolute;margin-left:407.3pt;margin-top:510.15pt;width:158.2pt;height:277.5pt;z-index:251672576;mso-wrap-distance-left:14.4pt;mso-wrap-distance-top:3.6pt;mso-wrap-distance-right:14.4pt;mso-wrap-distance-bottom:3.6pt;mso-position-horizontal-relative:margin;mso-position-vertical-relative:margin;mso-width-relative:margin;mso-height-relative:margin" coordorigin="-2748,-520" coordsize="45445,35373" o:gfxdata="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">
+                <v:rect id="Rectangle 20" o:spid="_x0000_s1029" style="position:absolute;left:-2747;top:-520;width:35673;height:3046;visibility:visible;mso-wrap-style:square;v-text-anchor:middle" o:gfxdata="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" fillcolor="#7f7f7f [1612]" strokecolor="#7f7f7f [1612]" strokeweight="1pt">
+                  <v:textbox>
+                    <w:txbxContent>
+                      <w:p>
+                        <w:pPr>
+                          <w:pStyle w:val="Titre2"/>
+                        </w:pPr>
+                        <w:r>
+                          <w:t>Centres d’intérêt</w:t>
+                        </w:r>
+                      </w:p>
+                    </w:txbxContent>
+                  </v:textbox>
+                </v:rect>
+                <v:shape id="Zone de texte 21" o:spid="_x0000_s1030" type="#_x0000_t202" style="position:absolute;left:-2748;top:2525;width:45445;height:32328;visibility:visible;mso-wrap-style:square;v-text-anchor:top" o:gfxdata="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" filled="f" strokecolor="#7f7f7f [1612]" strokeweight=".5pt">
+                  <v:textbox inset=",7.2pt,,0">
+                    <w:txbxContent>
+                      <w:p>
+                        <w:pPr>
+                          <w:pStyle w:val="Standard"/>
+                          <w:spacing w:line="240" w:lineRule="auto"/>
+                          <w:rPr>
+                            <w:rFonts w:ascii="Century Gothic" w:hAnsi="Century Gothic" w:cs="Tahoma"/>
+                            <w:b/>
+                            <w:color w:val="808080" w:themeColor="background1" w:themeShade="80"/>
+                            <w:szCs w:val="22"/>
+                            <w:lang w:eastAsia="fr-FR" w:bidi="ar-SA"/>
+                          </w:rPr>
+                        </w:pPr>
+                        <w:r>
+                          <w:rPr>
+                            <w:rFonts w:ascii="Century Gothic" w:hAnsi="Century Gothic" w:cs="Tahoma"/>
+                            <w:b/>
+                            <w:color w:val="808080" w:themeColor="background1" w:themeShade="80"/>
+                            <w:szCs w:val="22"/>
+                            <w:lang w:eastAsia="fr-FR" w:bidi="ar-SA"/>
+                          </w:rPr>
+                          <w:t>SPORT</w:t>
+                        </w:r>
+                      </w:p>
+                      <w:p>
+                        <w:pPr>
+                          <w:pStyle w:val="Standard"/>
+                          <w:spacing w:line="240" w:lineRule="auto"/>
+                          <w:rPr>
+                            <w:rFonts w:ascii="Century Gothic" w:hAnsi="Century Gothic" w:cs="Tahoma"/>
+                            <w:sz w:val="22"/>
+                            <w:szCs w:val="22"/>
+                            <w:lang w:eastAsia="fr-FR" w:bidi="ar-SA"/>
+                          </w:rPr>
+                        </w:pPr>
+                        <w:r>
+                          <w:rPr>
+                            <w:rFonts w:ascii="Century Gothic" w:hAnsi="Century Gothic" w:cs="Tahoma"/>
+                            <w:sz w:val="22"/>
+                            <w:szCs w:val="22"/>
+                            <w:lang w:eastAsia="fr-FR" w:bidi="ar-SA"/>
+                          </w:rPr>
+                          <w:t xml:space="preserve">Course à pied en compétition  </w:t>
+                        </w:r>
+                      </w:p>
+                      <w:p>
+                        <w:pPr>
+                          <w:pStyle w:val="Standard"/>
+                          <w:spacing w:line="240" w:lineRule="auto"/>
+                          <w:rPr>
+                            <w:rFonts w:ascii="Century Gothic" w:hAnsi="Century Gothic" w:cs="Tahoma"/>
+                            <w:sz w:val="22"/>
+                            <w:szCs w:val="22"/>
+                            <w:lang w:eastAsia="fr-FR" w:bidi="ar-SA"/>
+                          </w:rPr>
+                        </w:pPr>
+                        <w:r>
+                          <w:rPr>
+                            <w:rFonts w:ascii="Century Gothic" w:hAnsi="Century Gothic" w:cs="Tahoma"/>
+                            <w:sz w:val="22"/>
+                            <w:szCs w:val="22"/>
+                            <w:lang w:eastAsia="fr-FR" w:bidi="ar-SA"/>
+                          </w:rPr>
+                          <w:t xml:space="preserve">Parapente </w:t>
+                        </w:r>
+                      </w:p>
+                      <w:p>
+                        <w:pPr>
+                          <w:pStyle w:val="Standard"/>
+                          <w:spacing w:line="240" w:lineRule="auto"/>
+                          <w:rPr>
+                            <w:rFonts w:ascii="Century Gothic" w:hAnsi="Century Gothic" w:cs="Tahoma"/>
+                            <w:sz w:val="22"/>
+                            <w:szCs w:val="22"/>
+                            <w:lang w:eastAsia="fr-FR" w:bidi="ar-SA"/>
+                          </w:rPr>
+                        </w:pPr>
+                        <w:r>
+                          <w:rPr>
+                            <w:rFonts w:ascii="Century Gothic" w:hAnsi="Century Gothic" w:cs="Tahoma"/>
+                            <w:sz w:val="22"/>
+                            <w:szCs w:val="22"/>
+                            <w:lang w:eastAsia="fr-FR" w:bidi="ar-SA"/>
+                          </w:rPr>
+                          <w:t>Vélo de route</w:t>
+                        </w:r>
+                      </w:p>
+                      <w:p>
+                        <w:pPr>
+                          <w:pStyle w:val="Standard"/>
+                          <w:spacing w:line="240" w:lineRule="auto"/>
+                          <w:rPr>
+                            <w:rFonts w:ascii="Century Gothic" w:hAnsi="Century Gothic" w:cs="Tahoma"/>
+                            <w:sz w:val="22"/>
+                            <w:szCs w:val="22"/>
+                            <w:lang w:eastAsia="fr-FR" w:bidi="ar-SA"/>
+                          </w:rPr>
+                        </w:pPr>
+                        <w:r>
+                          <w:rPr>
+                            <w:rFonts w:ascii="Century Gothic" w:hAnsi="Century Gothic" w:cs="Tahoma"/>
+                            <w:sz w:val="22"/>
+                            <w:szCs w:val="22"/>
+                            <w:lang w:eastAsia="fr-FR" w:bidi="ar-SA"/>
+                          </w:rPr>
+                          <w:t xml:space="preserve">Randonnée en montagne </w:t>
+                        </w:r>
+                      </w:p>
+                      <w:p>
+                        <w:pPr>
+                          <w:pStyle w:val="Standard"/>
+                          <w:spacing w:after="120" w:line="240" w:lineRule="auto"/>
+                          <w:rPr>
+                            <w:rFonts w:ascii="Century Gothic" w:hAnsi="Century Gothic" w:cs="Tahoma"/>
+                            <w:sz w:val="22"/>
+                            <w:szCs w:val="22"/>
+                            <w:lang w:eastAsia="fr-FR" w:bidi="ar-SA"/>
+                          </w:rPr>
+                        </w:pPr>
+                        <w:r>
+                          <w:rPr>
+                            <w:rFonts w:ascii="Century Gothic" w:hAnsi="Century Gothic" w:cs="Tahoma"/>
+                            <w:sz w:val="22"/>
+                            <w:szCs w:val="22"/>
+                            <w:lang w:eastAsia="fr-FR" w:bidi="ar-SA"/>
+                          </w:rPr>
+                          <w:t>Aviron</w:t>
+                        </w:r>
+                      </w:p>
+                      <w:p>
+                        <w:pPr>
+                          <w:pStyle w:val="Standard"/>
+                          <w:spacing w:line="240" w:lineRule="auto"/>
+                          <w:rPr>
+                            <w:rFonts w:ascii="Century Gothic" w:hAnsi="Century Gothic" w:cs="Tahoma"/>
+                            <w:b/>
+                            <w:color w:val="808080" w:themeColor="background1" w:themeShade="80"/>
+                            <w:szCs w:val="22"/>
+                            <w:lang w:eastAsia="fr-FR" w:bidi="ar-SA"/>
+                          </w:rPr>
+                        </w:pPr>
+                        <w:r>
+                          <w:rPr>
+                            <w:rFonts w:ascii="Century Gothic" w:hAnsi="Century Gothic" w:cs="Tahoma"/>
+                            <w:b/>
+                            <w:color w:val="808080" w:themeColor="background1" w:themeShade="80"/>
+                            <w:szCs w:val="22"/>
+                            <w:lang w:eastAsia="fr-FR" w:bidi="ar-SA"/>
+                          </w:rPr>
+                          <w:t>LECTURE</w:t>
+                        </w:r>
+                      </w:p>
+                      <w:p>
+                        <w:pPr>
+                          <w:pStyle w:val="Standard"/>
+                          <w:spacing w:line="240" w:lineRule="auto"/>
+                          <w:rPr>
+                            <w:rFonts w:ascii="Century Gothic" w:hAnsi="Century Gothic" w:cs="Tahoma"/>
+                            <w:sz w:val="22"/>
+                            <w:szCs w:val="22"/>
+                            <w:lang w:eastAsia="fr-FR" w:bidi="ar-SA"/>
+                          </w:rPr>
+                        </w:pPr>
+                        <w:r>
+                          <w:rPr>
+                            <w:rFonts w:ascii="Century Gothic" w:hAnsi="Century Gothic" w:cs="Tahoma"/>
+                            <w:sz w:val="22"/>
+                            <w:szCs w:val="22"/>
+                            <w:lang w:eastAsia="fr-FR" w:bidi="ar-SA"/>
+                          </w:rPr>
+                          <w:t>Magazine scientifique</w:t>
+                        </w:r>
+                      </w:p>
+                      <w:p>
+                        <w:pPr>
+                          <w:pStyle w:val="Standard"/>
+                          <w:spacing w:line="240" w:lineRule="auto"/>
+                          <w:rPr>
+                            <w:rFonts w:ascii="Century Gothic" w:hAnsi="Century Gothic" w:cs="Tahoma"/>
+                            <w:sz w:val="22"/>
+                            <w:szCs w:val="22"/>
+                            <w:lang w:eastAsia="fr-FR" w:bidi="ar-SA"/>
+                          </w:rPr>
+                        </w:pPr>
+                        <w:r>
+                          <w:rPr>
+                            <w:rFonts w:ascii="Century Gothic" w:hAnsi="Century Gothic" w:cs="Tahoma"/>
+                            <w:sz w:val="22"/>
+                            <w:szCs w:val="22"/>
+                            <w:lang w:eastAsia="fr-FR" w:bidi="ar-SA"/>
+                          </w:rPr>
+                          <w:t xml:space="preserve">Romans d’héroïque fantaisie </w:t>
+                        </w:r>
+                      </w:p>
+                      <w:p>
+                        <w:pPr>
+                          <w:pStyle w:val="Standard"/>
+                          <w:spacing w:after="120" w:line="240" w:lineRule="auto"/>
+                          <w:rPr>
+                            <w:rFonts w:ascii="Century Gothic" w:hAnsi="Century Gothic" w:cs="Tahoma"/>
+                            <w:sz w:val="22"/>
+                            <w:szCs w:val="22"/>
+                            <w:lang w:eastAsia="fr-FR" w:bidi="ar-SA"/>
+                          </w:rPr>
+                        </w:pPr>
+                        <w:r>
+                          <w:rPr>
+                            <w:rFonts w:ascii="Century Gothic" w:hAnsi="Century Gothic" w:cs="Tahoma"/>
+                            <w:sz w:val="22"/>
+                            <w:szCs w:val="22"/>
+                            <w:lang w:eastAsia="fr-FR" w:bidi="ar-SA"/>
+                          </w:rPr>
+                          <w:t>Presse quotidienne régionale</w:t>
+                        </w:r>
+                      </w:p>
+                      <w:p>
+                        <w:pPr>
+                          <w:pStyle w:val="Standard"/>
+                          <w:spacing w:line="240" w:lineRule="auto"/>
+                          <w:rPr>
+                            <w:rFonts w:ascii="Century Gothic" w:hAnsi="Century Gothic" w:cs="Tahoma"/>
+                            <w:b/>
+                            <w:color w:val="808080" w:themeColor="background1" w:themeShade="80"/>
+                            <w:szCs w:val="22"/>
+                            <w:lang w:eastAsia="fr-FR" w:bidi="ar-SA"/>
+                          </w:rPr>
+                        </w:pPr>
+                        <w:r>
+                          <w:rPr>
+                            <w:rFonts w:ascii="Century Gothic" w:hAnsi="Century Gothic" w:cs="Tahoma"/>
+                            <w:b/>
+                            <w:color w:val="808080" w:themeColor="background1" w:themeShade="80"/>
+                            <w:szCs w:val="22"/>
+                            <w:lang w:eastAsia="fr-FR" w:bidi="ar-SA"/>
+                          </w:rPr>
+                          <w:t>PROGRAMMATION</w:t>
+                        </w:r>
+                      </w:p>
+                      <w:p>
+                        <w:pPr>
+                          <w:pStyle w:val="Standard"/>
+                          <w:spacing w:line="240" w:lineRule="auto"/>
+                          <w:rPr>
+                            <w:rFonts w:ascii="Century Gothic" w:hAnsi="Century Gothic" w:cs="Tahoma"/>
+                            <w:sz w:val="22"/>
+                            <w:szCs w:val="22"/>
+                            <w:lang w:eastAsia="fr-FR" w:bidi="ar-SA"/>
+                          </w:rPr>
+                        </w:pPr>
+                        <w:r>
+                          <w:rPr>
+                            <w:rFonts w:ascii="Century Gothic" w:hAnsi="Century Gothic" w:cs="Tahoma"/>
+                            <w:sz w:val="22"/>
+                            <w:szCs w:val="22"/>
+                            <w:lang w:eastAsia="fr-FR" w:bidi="ar-SA"/>
+                          </w:rPr>
+                          <w:t>Création de plusieurs sites dont mon cv en ligne</w:t>
+                        </w:r>
+                      </w:p>
+                    </w:txbxContent>
+                  </v:textbox>
+                </v:shape>
+                <w10:wrap type="square" anchorx="margin" anchory="margin"/>
+              </v:group>
+            </w:pict>
+          </mc:Fallback>
+        </mc:AlternateContent>
+      </w:r>
+      <w:r>
+        <w:rPr>
+          <w:rFonts w:ascii="Century Gothic" w:hAnsi="Century Gothic"/>
+          <w:noProof/>
+          <w:sz w:val="36"/>
+          <w:szCs w:val="36"/>
+          <w:lang w:eastAsia="fr-FR"/>
+        </w:rPr>
+        <mc:AlternateContent>
+          <mc:Choice Requires="wpg">
+            <w:drawing>
+              <wp:anchor distT="45720" distB="45720" distL="182880" distR="182880" simplePos="0" relativeHeight="251676672" behindDoc="0" locked="0" layoutInCell="1" allowOverlap="1" wp14:anchorId="454E0A64" wp14:editId="5DF180C8">
+                <wp:simplePos x="0" y="0"/>
+                <wp:positionH relativeFrom="margin">
+                  <wp:align>left</wp:align>
+                </wp:positionH>
+                <wp:positionV relativeFrom="page">
+                  <wp:posOffset>7915275</wp:posOffset>
+                </wp:positionV>
+                <wp:extent cx="5067300" cy="2457450"/>
+                <wp:effectExtent l="0" t="0" r="19050" b="19050"/>
+                <wp:wrapSquare wrapText="bothSides"/>
+                <wp:docPr id="2" name="Groupe 2"/>
+                <wp:cNvGraphicFramePr/>
+                <a:graphic xmlns:a="http://schemas.openxmlformats.org/drawingml/2006/main">
+                  <a:graphicData uri="http://schemas.microsoft.com/office/word/2010/wordprocessingGroup">
+                    <wpg:wgp>
+                      <wpg:cNvGrpSpPr/>
+                      <wpg:grpSpPr>
+                        <a:xfrm>
+                          <a:off x="0" y="0"/>
+                          <a:ext cx="5067300" cy="2457450"/>
+                          <a:chOff x="-1" y="29404"/>
+                          <a:chExt cx="5129682" cy="1896539"/>
+                        </a:xfrm>
+                      </wpg:grpSpPr>
+                      <wps:wsp>
+                        <wps:cNvPr id="3" name="Rectangle 3"/>
+                        <wps:cNvSpPr/>
+                        <wps:spPr>
+                          <a:xfrm>
+                            <a:off x="0" y="29404"/>
+                            <a:ext cx="1800875" cy="275332"/>
+                          </a:xfrm>
+                          <a:prstGeom prst="rect">
+                            <a:avLst/>
+                          </a:prstGeom>
+                          <a:solidFill>
+                            <a:srgbClr val="C00000"/>
+                          </a:solidFill>
+                          <a:ln>
+                            <a:solidFill>
+                              <a:srgbClr val="FF3B3B"/>
+                            </a:solidFill>
+                          </a:ln>
+                        </wps:spPr>
+                        <wps:style>
+                          <a:lnRef idx="2">
+                            <a:schemeClr val="accent1">
+                              <a:shade val="50000"/>
+                            </a:schemeClr>
+                          </a:lnRef>
+                          <a:fillRef idx="1">
+                            <a:schemeClr val="accent1"/>
+                          </a:fillRef>
+                          <a:effectRef idx="0">
+                            <a:schemeClr val="accent1"/>
+                          </a:effectRef>
+                          <a:fontRef idx="minor">
+                            <a:schemeClr val="lt1"/>
+                          </a:fontRef>
+                        </wps:style>
+                        <wps:txbx>
+                          <w:txbxContent>
+                            <w:p>
+                              <w:pPr>
+                                <w:pStyle w:val="Titre2"/>
+                                <w:jc w:val="center"/>
+                              </w:pPr>
+                              <w:r>
+                                <w:t>Mon expérience</w:t>
+                              </w:r>
+                            </w:p>
+                          </w:txbxContent>
+                        </wps:txbx>
+                        <wps:bodyPr rot="0" spcFirstLastPara="0" vertOverflow="overflow" horzOverflow="overflow" vert="horz" wrap="square" lIns="91440" tIns="45720" rIns="91440" bIns="45720" numCol="1" spcCol="0" rtlCol="0" fromWordArt="0" anchor="ctr" anchorCtr="0" forceAA="0" compatLnSpc="1">
+                          <a:prstTxWarp prst="textNoShape">
+                            <a:avLst/>
+                          </a:prstTxWarp>
+                          <a:noAutofit/>
+                        </wps:bodyPr>
+                      </wps:wsp>
+                      <wps:wsp>
+                        <wps:cNvPr id="5" name="Zone de texte 5"/>
+                        <wps:cNvSpPr txBox="1"/>
+                        <wps:spPr>
+                          <a:xfrm>
+                            <a:off x="-1" y="300297"/>
+                            <a:ext cx="5129682" cy="1625646"/>
+                          </a:xfrm>
+                          <a:prstGeom prst="rect">
+                            <a:avLst/>
+                          </a:prstGeom>
+                          <a:noFill/>
+                          <a:ln w="6350">
+                            <a:solidFill>
+                              <a:srgbClr val="FF3B3B"/>
+                            </a:solidFill>
+                          </a:ln>
+                          <a:effectLst/>
+                        </wps:spPr>
+                        <wps:style>
+                          <a:lnRef idx="0">
+                            <a:schemeClr val="accent1"/>
+                          </a:lnRef>
+                          <a:fillRef idx="0">
+                            <a:schemeClr val="accent1"/>
+                          </a:fillRef>
+                          <a:effectRef idx="0">
+                            <a:schemeClr val="accent1"/>
+                          </a:effectRef>
+                          <a:fontRef idx="minor">
+                            <a:schemeClr val="dk1"/>
+                          </a:fontRef>
+                        </wps:style>
+                        <wps:txbx>
+                          <w:txbxContent>
+                            <w:p>
+                              <w:pPr>
+                                <w:spacing w:after="0"/>
+                                <w:jc w:val="both"/>
+                                <w:rPr>
+                                  <w:b/>
+                                  <w:caps/>
+                                  <w:color w:val="C00000"/>
+                                  <w:sz w:val="26"/>
+                                  <w:szCs w:val="26"/>
+                                </w:rPr>
+                              </w:pPr>
+                              <w:r>
+                                <w:rPr>
+                                  <w:b/>
+                                  <w:caps/>
+                                  <w:color w:val="C00000"/>
+                                  <w:sz w:val="26"/>
+                                  <w:szCs w:val="26"/>
+                                </w:rPr>
+                                <w:t>Septemre 2016 – Juin 2017 :</w:t>
+                              </w:r>
+                            </w:p>
+                            <w:p>
+                              <w:pPr>
+                                <w:pStyle w:val="Standard"/>
+                                <w:jc w:val="both"/>
+                                <w:rPr>
+                                  <w:rFonts w:ascii="Century Gothic" w:hAnsi="Century Gothic" w:cs="Tahoma"/>
+                                  <w:b/>
+                                  <w:sz w:val="22"/>
+                                  <w:szCs w:val="22"/>
+                                  <w:lang w:eastAsia="fr-FR" w:bidi="ar-SA"/>
+                                </w:rPr>
+                              </w:pPr>
+                              <w:r>
+                                <w:rPr>
+                                  <w:rFonts w:ascii="Century Gothic" w:hAnsi="Century Gothic" w:cs="Tahoma"/>
+                                  <w:b/>
+                                  <w:sz w:val="22"/>
+                                  <w:szCs w:val="22"/>
+                                  <w:lang w:eastAsia="fr-FR" w:bidi="ar-SA"/>
+                                </w:rPr>
+                                <w:t xml:space="preserve">Stagiaire développeur </w:t>
+                              </w:r>
+                              <w:r>
+                                <w:rPr>
+                                  <w:rFonts w:ascii="Century Gothic" w:hAnsi="Century Gothic" w:cs="Tahoma"/>
+                                  <w:b/>
+                                  <w:sz w:val="22"/>
+                                  <w:szCs w:val="22"/>
+                                  <w:lang w:eastAsia="fr-FR" w:bidi="ar-SA"/>
+                                </w:rPr>
+                                <w:t xml:space="preserve">web dans une start up </w:t>
+                              </w:r>
+                            </w:p>
+                            <w:p>
+                              <w:pPr>
+                                <w:pStyle w:val="Standard"/>
+                                <w:spacing w:after="120"/>
+                                <w:jc w:val="both"/>
+                                <w:rPr>
+                                  <w:rFonts w:ascii="Century Gothic" w:hAnsi="Century Gothic"/>
+                                  <w:sz w:val="22"/>
+                                  <w:szCs w:val="22"/>
+                                </w:rPr>
+                              </w:pPr>
+                              <w:r>
+                                <w:rPr>
+                                  <w:rFonts w:ascii="Century Gothic" w:hAnsi="Century Gothic"/>
+                                  <w:sz w:val="22"/>
+                                  <w:szCs w:val="22"/>
+                                </w:rPr>
+                                <w:t>Développement d’un progiciel dédié au milieu informatique réalisé avec le Framework Symfony 2.7.  Travail en équipe de deux développer. Réalisation de sous projet en indépendance, analyse des besoins, conception et réalisation en AngularJS.</w:t>
+                              </w:r>
+                            </w:p>
+                            <w:p>
+                              <w:pPr>
+                                <w:spacing w:after="0"/>
+                                <w:jc w:val="both"/>
+                                <w:rPr>
+                                  <w:b/>
+                                  <w:caps/>
+                                  <w:color w:val="C00000"/>
+                                  <w:sz w:val="26"/>
+                                  <w:szCs w:val="26"/>
+                                </w:rPr>
+                              </w:pPr>
+                              <w:r>
+                                <w:rPr>
+                                  <w:b/>
+                                  <w:caps/>
+                                  <w:color w:val="C00000"/>
+                                  <w:sz w:val="26"/>
+                                  <w:szCs w:val="26"/>
+                                </w:rPr>
+                                <w:t>JANVIER 2017 – JUIN 2017 :</w:t>
+                              </w:r>
+                            </w:p>
+                            <w:p>
+                              <w:pPr>
+                                <w:pStyle w:val="Standard"/>
+                                <w:jc w:val="both"/>
+                                <w:rPr>
+                                  <w:rFonts w:ascii="Century Gothic" w:hAnsi="Century Gothic" w:cs="Tahoma"/>
+                                  <w:b/>
+                                  <w:sz w:val="22"/>
+                                  <w:szCs w:val="22"/>
+                                  <w:lang w:eastAsia="fr-FR" w:bidi="ar-SA"/>
+                                </w:rPr>
+                              </w:pPr>
+                              <w:r>
+                                <w:rPr>
+                                  <w:rFonts w:ascii="Century Gothic" w:hAnsi="Century Gothic" w:cs="Tahoma"/>
+                                  <w:b/>
+                                  <w:sz w:val="22"/>
+                                  <w:szCs w:val="22"/>
+                                  <w:lang w:eastAsia="fr-FR" w:bidi="ar-SA"/>
+                                </w:rPr>
+                                <w:t xml:space="preserve">Développeur web dans une start up </w:t>
+                              </w:r>
+                            </w:p>
+                            <w:p>
+                              <w:pPr>
+                                <w:spacing w:after="0"/>
+                                <w:jc w:val="both"/>
+                              </w:pPr>
+                              <w:r>
+                                <w:t>Travail à distance pour maintenir et développer de nouvelle fonctionnalité du progiciel. Utilisation de la suite Jira, ainsi que de Slack pour communiquer et repartir les taches.</w:t>
+                              </w:r>
+                            </w:p>
+                            <w:p>
+                              <w:pPr>
+                                <w:jc w:val="both"/>
+                                <w:rPr>
+                                  <w:b/>
+                                  <w:caps/>
+                                  <w:color w:val="4472C4" w:themeColor="accent1"/>
+                                  <w:sz w:val="26"/>
+                                  <w:szCs w:val="26"/>
+                                </w:rPr>
+                              </w:pPr>
+                            </w:p>
+                          </w:txbxContent>
+                        </wps:txbx>
+                        <wps:bodyPr rot="0" spcFirstLastPara="0" vertOverflow="overflow" horzOverflow="overflow" vert="horz" wrap="square" lIns="91440" tIns="91440" rIns="91440" bIns="0" numCol="1" spcCol="0" rtlCol="0" fromWordArt="0" anchor="t" anchorCtr="0" forceAA="0" compatLnSpc="1">
+                          <a:prstTxWarp prst="textNoShape">
+                            <a:avLst/>
+                          </a:prstTxWarp>
+                          <a:noAutofit/>
+                        </wps:bodyPr>
+                      </wps:wsp>
+                    </wpg:wgp>
+                  </a:graphicData>
+                </a:graphic>
+                <wp14:sizeRelH relativeFrom="margin">
+                  <wp14:pctWidth>0</wp14:pctWidth>
+                </wp14:sizeRelH>
+                <wp14:sizeRelV relativeFrom="margin">
+                  <wp14:pctHeight>0</wp14:pctHeight>
+                </wp14:sizeRelV>
+              </wp:anchor>
+            </w:drawing>
+          </mc:Choice>
+          <mc:Fallback>
+            <w:pict>
+              <v:group w14:anchorId="454E0A64" id="Groupe 2" o:spid="_x0000_s1031" style="position:absolute;margin-left:0;margin-top:623.25pt;width:399pt;height:193.5pt;z-index:251676672;mso-wrap-distance-left:14.4pt;mso-wrap-distance-top:3.6pt;mso-wrap-distance-right:14.4pt;mso-wrap-distance-bottom:3.6pt;mso-position-horizontal:left;mso-position-horizontal-relative:margin;mso-position-vertical-relative:page;mso-width-relative:margin;mso-height-relative:margin" coordorigin=",294" coordsize="51296,18965" o:gfxdata="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">
+                <v:rect id="Rectangle 3" o:spid="_x0000_s1032" style="position:absolute;top:294;width:18008;height:2753;visibility:visible;mso-wrap-style:square;v-text-anchor:middle" o:gfxdata="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" fillcolor="#c00000" strokecolor="#ff3b3b" strokeweight="1pt">
+                  <v:textbox>
+                    <w:txbxContent>
+                      <w:p>
+                        <w:pPr>
+                          <w:pStyle w:val="Titre2"/>
+                          <w:jc w:val="center"/>
+                        </w:pPr>
+                        <w:r>
+                          <w:t>Mon expérience</w:t>
+                        </w:r>
+                      </w:p>
+                    </w:txbxContent>
+                  </v:textbox>
+                </v:rect>
+                <v:shape id="Zone de texte 5" o:spid="_x0000_s1033" type="#_x0000_t202" style="position:absolute;top:3002;width:51296;height:16257;visibility:visible;mso-wrap-style:square;v-text-anchor:top" o:gfxdata="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" filled="f" strokecolor="#ff3b3b" strokeweight=".5pt">
+                  <v:textbox inset=",7.2pt,,0">
+                    <w:txbxContent>
+                      <w:p>
+                        <w:pPr>
+                          <w:spacing w:after="0"/>
+                          <w:jc w:val="both"/>
+                          <w:rPr>
+                            <w:b/>
+                            <w:caps/>
+                            <w:color w:val="C00000"/>
+                            <w:sz w:val="26"/>
+                            <w:szCs w:val="26"/>
+                          </w:rPr>
+                        </w:pPr>
+                        <w:r>
+                          <w:rPr>
+                            <w:b/>
+                            <w:caps/>
+                            <w:color w:val="C00000"/>
+                            <w:sz w:val="26"/>
+                            <w:szCs w:val="26"/>
+                          </w:rPr>
+                          <w:t>Septemre 2016 – Juin 2017 :</w:t>
+                        </w:r>
+                      </w:p>
+                      <w:p>
+                        <w:pPr>
+                          <w:pStyle w:val="Standard"/>
+                          <w:jc w:val="both"/>
+                          <w:rPr>
+                            <w:rFonts w:ascii="Century Gothic" w:hAnsi="Century Gothic" w:cs="Tahoma"/>
+                            <w:b/>
+                            <w:sz w:val="22"/>
+                            <w:szCs w:val="22"/>
+                            <w:lang w:eastAsia="fr-FR" w:bidi="ar-SA"/>
+                          </w:rPr>
+                        </w:pPr>
+                        <w:r>
+                          <w:rPr>
+                            <w:rFonts w:ascii="Century Gothic" w:hAnsi="Century Gothic" w:cs="Tahoma"/>
+                            <w:b/>
+                            <w:sz w:val="22"/>
+                            <w:szCs w:val="22"/>
+                            <w:lang w:eastAsia="fr-FR" w:bidi="ar-SA"/>
+                          </w:rPr>
+                          <w:t xml:space="preserve">Stagiaire développeur </w:t>
+                        </w:r>
+                        <w:r>
+                          <w:rPr>
+                            <w:rFonts w:ascii="Century Gothic" w:hAnsi="Century Gothic" w:cs="Tahoma"/>
+                            <w:b/>
+                            <w:sz w:val="22"/>
+                            <w:szCs w:val="22"/>
+                            <w:lang w:eastAsia="fr-FR" w:bidi="ar-SA"/>
+                          </w:rPr>
+                          <w:t xml:space="preserve">web dans une start up </w:t>
+                        </w:r>
+                      </w:p>
+                      <w:p>
+                        <w:pPr>
+                          <w:pStyle w:val="Standard"/>
+                          <w:spacing w:after="120"/>
+                          <w:jc w:val="both"/>
+                          <w:rPr>
+                            <w:rFonts w:ascii="Century Gothic" w:hAnsi="Century Gothic"/>
+                            <w:sz w:val="22"/>
+                            <w:szCs w:val="22"/>
+                          </w:rPr>
+                        </w:pPr>
+                        <w:r>
+                          <w:rPr>
+                            <w:rFonts w:ascii="Century Gothic" w:hAnsi="Century Gothic"/>
+                            <w:sz w:val="22"/>
+                            <w:szCs w:val="22"/>
+                          </w:rPr>
+                          <w:t>Développement d’un progiciel dédié au milieu informatique réalisé avec le Framework Symfony 2.7.  Travail en équipe de deux développer. Réalisation de sous projet en indépendance, analyse des besoins, conception et réalisation en AngularJS.</w:t>
+                        </w:r>
+                      </w:p>
+                      <w:p>
+                        <w:pPr>
+                          <w:spacing w:after="0"/>
+                          <w:jc w:val="both"/>
+                          <w:rPr>
+                            <w:b/>
+                            <w:caps/>
+                            <w:color w:val="C00000"/>
+                            <w:sz w:val="26"/>
+                            <w:szCs w:val="26"/>
+                          </w:rPr>
+                        </w:pPr>
+                        <w:r>
+                          <w:rPr>
+                            <w:b/>
+                            <w:caps/>
+                            <w:color w:val="C00000"/>
+                            <w:sz w:val="26"/>
+                            <w:szCs w:val="26"/>
+                          </w:rPr>
+                          <w:t>JANVIER 2017 – JUIN 2017 :</w:t>
+                        </w:r>
+                      </w:p>
+                      <w:p>
+                        <w:pPr>
+                          <w:pStyle w:val="Standard"/>
+                          <w:jc w:val="both"/>
+                          <w:rPr>
+                            <w:rFonts w:ascii="Century Gothic" w:hAnsi="Century Gothic" w:cs="Tahoma"/>
+                            <w:b/>
+                            <w:sz w:val="22"/>
+                            <w:szCs w:val="22"/>
+                            <w:lang w:eastAsia="fr-FR" w:bidi="ar-SA"/>
+                          </w:rPr>
+                        </w:pPr>
+                        <w:r>
+                          <w:rPr>
+                            <w:rFonts w:ascii="Century Gothic" w:hAnsi="Century Gothic" w:cs="Tahoma"/>
+                            <w:b/>
+                            <w:sz w:val="22"/>
+                            <w:szCs w:val="22"/>
+                            <w:lang w:eastAsia="fr-FR" w:bidi="ar-SA"/>
+                          </w:rPr>
+                          <w:t xml:space="preserve">Développeur web dans une start up </w:t>
+                        </w:r>
+                      </w:p>
+                      <w:p>
+                        <w:pPr>
+                          <w:spacing w:after="0"/>
+                          <w:jc w:val="both"/>
+                        </w:pPr>
+                        <w:r>
+                          <w:t>Travail à distance pour maintenir et développer de nouvelle fonctionnalité du progiciel. Utilisation de la suite Jira, ainsi que de Slack pour communiquer et repartir les taches.</w:t>
+                        </w:r>
+                      </w:p>
+                      <w:p>
+                        <w:pPr>
+                          <w:jc w:val="both"/>
+                          <w:rPr>
+                            <w:b/>
+                            <w:caps/>
+                            <w:color w:val="4472C4" w:themeColor="accent1"/>
+                            <w:sz w:val="26"/>
+                            <w:szCs w:val="26"/>
+                          </w:rPr>
+                        </w:pPr>
+                      </w:p>
+                    </w:txbxContent>
+                  </v:textbox>
+                </v:shape>
+                <w10:wrap type="square" anchorx="margin" anchory="page"/>
+              </v:group>
+            </w:pict>
+          </mc:Fallback>
+        </mc:AlternateContent>
+      </w:r>
+      <w:r>
+        <w:rPr>
+          <w:rFonts w:ascii="Century Gothic" w:hAnsi="Century Gothic"/>
+          <w:noProof/>
+          <w:sz w:val="36"/>
+          <w:szCs w:val="36"/>
+          <w:lang w:eastAsia="fr-FR"/>
+        </w:rPr>
+        <mc:AlternateContent>
+          <mc:Choice Requires="wpg">
+            <w:drawing>
+              <wp:anchor distT="45720" distB="45720" distL="182880" distR="182880" simplePos="0" relativeHeight="251668480" behindDoc="0" locked="0" layoutInCell="1" allowOverlap="1" wp14:anchorId="0382CAE7" wp14:editId="4BAEB976">
+                <wp:simplePos x="0" y="0"/>
+                <wp:positionH relativeFrom="margin">
+                  <wp:align>left</wp:align>
+                </wp:positionH>
+                <wp:positionV relativeFrom="margin">
+                  <wp:posOffset>4926330</wp:posOffset>
+                </wp:positionV>
+                <wp:extent cx="5057775" cy="2543175"/>
+                <wp:effectExtent l="0" t="0" r="28575" b="28575"/>
+                <wp:wrapSquare wrapText="bothSides"/>
+                <wp:docPr id="12" name="Groupe 12"/>
+                <wp:cNvGraphicFramePr/>
+                <a:graphic xmlns:a="http://schemas.openxmlformats.org/drawingml/2006/main">
+                  <a:graphicData uri="http://schemas.microsoft.com/office/word/2010/wordprocessingGroup">
+                    <wpg:wgp>
+                      <wpg:cNvGrpSpPr/>
+                      <wpg:grpSpPr>
+                        <a:xfrm>
+                          <a:off x="0" y="0"/>
+                          <a:ext cx="5057775" cy="2543175"/>
+                          <a:chOff x="-1" y="29404"/>
+                          <a:chExt cx="5120040" cy="1962698"/>
+                        </a:xfrm>
+                      </wpg:grpSpPr>
+                      <wps:wsp>
+                        <wps:cNvPr id="13" name="Rectangle 13"/>
+                        <wps:cNvSpPr/>
+                        <wps:spPr>
+                          <a:xfrm>
+                            <a:off x="0" y="29404"/>
+                            <a:ext cx="1800875" cy="275332"/>
+                          </a:xfrm>
+                          <a:prstGeom prst="rect">
+                            <a:avLst/>
+                          </a:prstGeom>
+                          <a:solidFill>
+                            <a:schemeClr val="accent4">
+                              <a:lumMod val="75000"/>
+                            </a:schemeClr>
+                          </a:solidFill>
+                          <a:ln>
+                            <a:solidFill>
+                              <a:srgbClr val="FFC000"/>
+                            </a:solidFill>
+                          </a:ln>
+                        </wps:spPr>
+                        <wps:style>
+                          <a:lnRef idx="2">
+                            <a:schemeClr val="accent1">
+                              <a:shade val="50000"/>
+                            </a:schemeClr>
+                          </a:lnRef>
+                          <a:fillRef idx="1">
+                            <a:schemeClr val="accent1"/>
+                          </a:fillRef>
+                          <a:effectRef idx="0">
+                            <a:schemeClr val="accent1"/>
+                          </a:effectRef>
+                          <a:fontRef idx="minor">
+                            <a:schemeClr val="lt1"/>
+                          </a:fontRef>
+                        </wps:style>
+                        <wps:txbx>
+                          <w:txbxContent>
+                            <w:p>
+                              <w:pPr>
+                                <w:pStyle w:val="Titre2"/>
+                                <w:jc w:val="center"/>
+                              </w:pPr>
+                              <w:r>
+                                <w:t>Mon expérience</w:t>
+                              </w:r>
+                            </w:p>
+                          </w:txbxContent>
+                        </wps:txbx>
+                        <wps:bodyPr rot="0" spcFirstLastPara="0" vertOverflow="overflow" horzOverflow="overflow" vert="horz" wrap="square" lIns="91440" tIns="45720" rIns="91440" bIns="45720" numCol="1" spcCol="0" rtlCol="0" fromWordArt="0" anchor="ctr" anchorCtr="0" forceAA="0" compatLnSpc="1">
+                          <a:prstTxWarp prst="textNoShape">
+                            <a:avLst/>
+                          </a:prstTxWarp>
+                          <a:noAutofit/>
+                        </wps:bodyPr>
+                      </wps:wsp>
+                      <wps:wsp>
+                        <wps:cNvPr id="14" name="Zone de texte 14"/>
+                        <wps:cNvSpPr txBox="1"/>
+                        <wps:spPr>
+                          <a:xfrm>
+                            <a:off x="-1" y="300297"/>
+                            <a:ext cx="5120040" cy="1691805"/>
+                          </a:xfrm>
+                          <a:prstGeom prst="rect">
+                            <a:avLst/>
+                          </a:prstGeom>
+                          <a:noFill/>
+                          <a:ln w="6350">
+                            <a:solidFill>
+                              <a:srgbClr val="FFC000"/>
+                            </a:solidFill>
+                          </a:ln>
+                          <a:effectLst/>
+                        </wps:spPr>
+                        <wps:style>
+                          <a:lnRef idx="0">
+                            <a:schemeClr val="accent1"/>
+                          </a:lnRef>
+                          <a:fillRef idx="0">
+                            <a:schemeClr val="accent1"/>
+                          </a:fillRef>
+                          <a:effectRef idx="0">
+                            <a:schemeClr val="accent1"/>
+                          </a:effectRef>
+                          <a:fontRef idx="minor">
+                            <a:schemeClr val="dk1"/>
+                          </a:fontRef>
+                        </wps:style>
+                        <wps:txbx>
+                          <w:txbxContent>
+                            <w:p>
+                              <w:pPr>
+                                <w:spacing w:after="0"/>
+                                <w:jc w:val="both"/>
+                                <w:rPr>
+                                  <w:b/>
+                                  <w:caps/>
+                                  <w:color w:val="BF8F00" w:themeColor="accent4" w:themeShade="BF"/>
+                                  <w:sz w:val="26"/>
+                                  <w:szCs w:val="26"/>
+                                </w:rPr>
+                              </w:pPr>
+                              <w:r>
+                                <w:rPr>
+                                  <w:b/>
+                                  <w:caps/>
+                                  <w:color w:val="BF8F00" w:themeColor="accent4" w:themeShade="BF"/>
+                                  <w:sz w:val="26"/>
+                                  <w:szCs w:val="26"/>
+                                </w:rPr>
+                                <w:t>Septemre 201</w:t>
+                              </w:r>
+                              <w:r>
+                                <w:rPr>
+                                  <w:b/>
+                                  <w:caps/>
+                                  <w:color w:val="BF8F00" w:themeColor="accent4" w:themeShade="BF"/>
+                                  <w:sz w:val="26"/>
+                                  <w:szCs w:val="26"/>
+                                </w:rPr>
+                                <w:t>6</w:t>
+                              </w:r>
+                              <w:r>
+                                <w:rPr>
+                                  <w:b/>
+                                  <w:caps/>
+                                  <w:color w:val="BF8F00" w:themeColor="accent4" w:themeShade="BF"/>
+                                  <w:sz w:val="26"/>
+                                  <w:szCs w:val="26"/>
+                                </w:rPr>
+                                <w:t xml:space="preserve"> – </w:t>
+                              </w:r>
+                              <w:r>
+                                <w:rPr>
+                                  <w:b/>
+                                  <w:caps/>
+                                  <w:color w:val="BF8F00" w:themeColor="accent4" w:themeShade="BF"/>
+                                  <w:sz w:val="26"/>
+                                  <w:szCs w:val="26"/>
+                                </w:rPr>
+                                <w:t>Juin</w:t>
+                              </w:r>
+                              <w:r>
+                                <w:rPr>
+                                  <w:b/>
+                                  <w:caps/>
+                                  <w:color w:val="BF8F00" w:themeColor="accent4" w:themeShade="BF"/>
+                                  <w:sz w:val="26"/>
+                                  <w:szCs w:val="26"/>
+                                </w:rPr>
+                                <w:t xml:space="preserve"> 201</w:t>
+                              </w:r>
+                              <w:r>
+                                <w:rPr>
+                                  <w:b/>
+                                  <w:caps/>
+                                  <w:color w:val="BF8F00" w:themeColor="accent4" w:themeShade="BF"/>
+                                  <w:sz w:val="26"/>
+                                  <w:szCs w:val="26"/>
+                                </w:rPr>
+                                <w:t>7</w:t>
+                              </w:r>
+                              <w:r>
+                                <w:rPr>
+                                  <w:b/>
+                                  <w:caps/>
+                                  <w:color w:val="BF8F00" w:themeColor="accent4" w:themeShade="BF"/>
+                                  <w:sz w:val="26"/>
+                                  <w:szCs w:val="26"/>
+                                </w:rPr>
+                                <w:t> :</w:t>
+                              </w:r>
+                            </w:p>
+                            <w:p>
+                              <w:pPr>
+                                <w:pStyle w:val="Standard"/>
+                                <w:jc w:val="both"/>
+                                <w:rPr>
+                                  <w:rFonts w:ascii="Century Gothic" w:hAnsi="Century Gothic" w:cs="Tahoma"/>
+                                  <w:b/>
+                                  <w:sz w:val="22"/>
+                                  <w:szCs w:val="22"/>
+                                  <w:lang w:eastAsia="fr-FR" w:bidi="ar-SA"/>
+                                </w:rPr>
+                              </w:pPr>
+                              <w:r>
+                                <w:rPr>
+                                  <w:rFonts w:ascii="Century Gothic" w:hAnsi="Century Gothic" w:cs="Tahoma"/>
+                                  <w:b/>
+                                  <w:sz w:val="22"/>
+                                  <w:szCs w:val="22"/>
+                                  <w:lang w:eastAsia="fr-FR" w:bidi="ar-SA"/>
+                                </w:rPr>
+                                <w:t xml:space="preserve">Stagiaire développeur </w:t>
+                              </w:r>
+                              <w:r>
+                                <w:rPr>
+                                  <w:rFonts w:ascii="Century Gothic" w:hAnsi="Century Gothic" w:cs="Tahoma"/>
+                                  <w:b/>
+                                  <w:sz w:val="22"/>
+                                  <w:szCs w:val="22"/>
+                                  <w:lang w:eastAsia="fr-FR" w:bidi="ar-SA"/>
+                                </w:rPr>
+                                <w:t xml:space="preserve">web dans une start up </w:t>
+                              </w:r>
+                            </w:p>
+                            <w:p>
+                              <w:pPr>
+                                <w:pStyle w:val="Standard"/>
+                                <w:spacing w:after="120"/>
+                                <w:jc w:val="both"/>
+                                <w:rPr>
+                                  <w:rFonts w:ascii="Century Gothic" w:hAnsi="Century Gothic"/>
+                                  <w:sz w:val="22"/>
+                                  <w:szCs w:val="22"/>
+                                </w:rPr>
+                              </w:pPr>
+                              <w:r>
+                                <w:rPr>
+                                  <w:rFonts w:ascii="Century Gothic" w:hAnsi="Century Gothic"/>
+                                  <w:sz w:val="22"/>
+                                  <w:szCs w:val="22"/>
+                                </w:rPr>
+                                <w:t>Développement d’</w:t>
+                              </w:r>
+                              <w:bookmarkStart w:id="2" w:name="_GoBack"/>
+                              <w:bookmarkEnd w:id="2"/>
+                              <w:r>
+                                <w:rPr>
+                                  <w:rFonts w:ascii="Century Gothic" w:hAnsi="Century Gothic"/>
+                                  <w:sz w:val="22"/>
+                                  <w:szCs w:val="22"/>
+                                </w:rPr>
+                                <w:t>un progiciel dédié au milieu informatique réalisé avec le Framework Symfony 2.7.  Travail en équipe de deux développer. Réalisation de sous projet en indépendance, analyse des besoins, conception et réalisation en AngularJS.</w:t>
+                              </w:r>
+                            </w:p>
+                            <w:p>
+                              <w:pPr>
+                                <w:spacing w:after="0"/>
+                                <w:jc w:val="both"/>
+                                <w:rPr>
+                                  <w:b/>
+                                  <w:caps/>
+                                  <w:color w:val="BF8F00" w:themeColor="accent4" w:themeShade="BF"/>
+                                  <w:sz w:val="26"/>
+                                  <w:szCs w:val="26"/>
+                                </w:rPr>
+                              </w:pPr>
+                              <w:r>
+                                <w:rPr>
+                                  <w:b/>
+                                  <w:caps/>
+                                  <w:color w:val="BF8F00" w:themeColor="accent4" w:themeShade="BF"/>
+                                  <w:sz w:val="26"/>
+                                  <w:szCs w:val="26"/>
+                                </w:rPr>
+                                <w:t>JANVIER</w:t>
+                              </w:r>
+                              <w:r>
+                                <w:rPr>
+                                  <w:b/>
+                                  <w:caps/>
+                                  <w:color w:val="BF8F00" w:themeColor="accent4" w:themeShade="BF"/>
+                                  <w:sz w:val="26"/>
+                                  <w:szCs w:val="26"/>
+                                </w:rPr>
+                                <w:t xml:space="preserve"> 201</w:t>
+                              </w:r>
+                              <w:r>
+                                <w:rPr>
+                                  <w:b/>
+                                  <w:caps/>
+                                  <w:color w:val="BF8F00" w:themeColor="accent4" w:themeShade="BF"/>
+                                  <w:sz w:val="26"/>
+                                  <w:szCs w:val="26"/>
+                                </w:rPr>
+                                <w:t xml:space="preserve">7 – JUIN </w:t>
+                              </w:r>
+                              <w:r>
+                                <w:rPr>
+                                  <w:b/>
+                                  <w:caps/>
+                                  <w:color w:val="BF8F00" w:themeColor="accent4" w:themeShade="BF"/>
+                                  <w:sz w:val="26"/>
+                                  <w:szCs w:val="26"/>
+                                </w:rPr>
+                                <w:t>2017</w:t>
+                              </w:r>
+                              <w:r>
+                                <w:rPr>
+                                  <w:b/>
+                                  <w:caps/>
+                                  <w:color w:val="BF8F00" w:themeColor="accent4" w:themeShade="BF"/>
+                                  <w:sz w:val="26"/>
+                                  <w:szCs w:val="26"/>
+                                </w:rPr>
+                                <w:t> :</w:t>
+                              </w:r>
+                            </w:p>
+                            <w:p>
+                              <w:pPr>
+                                <w:pStyle w:val="Standard"/>
+                                <w:jc w:val="both"/>
+                                <w:rPr>
+                                  <w:rFonts w:ascii="Century Gothic" w:hAnsi="Century Gothic" w:cs="Tahoma"/>
+                                  <w:b/>
+                                  <w:sz w:val="22"/>
+                                  <w:szCs w:val="22"/>
+                                  <w:lang w:eastAsia="fr-FR" w:bidi="ar-SA"/>
+                                </w:rPr>
+                              </w:pPr>
+                              <w:r>
+                                <w:rPr>
+                                  <w:rFonts w:ascii="Century Gothic" w:hAnsi="Century Gothic" w:cs="Tahoma"/>
+                                  <w:b/>
+                                  <w:sz w:val="22"/>
+                                  <w:szCs w:val="22"/>
+                                  <w:lang w:eastAsia="fr-FR" w:bidi="ar-SA"/>
+                                </w:rPr>
+                                <w:t xml:space="preserve">Développeur web dans une start up </w:t>
+                              </w:r>
+                            </w:p>
+                            <w:p>
+                              <w:pPr>
+                                <w:spacing w:after="0"/>
+                                <w:jc w:val="both"/>
+                              </w:pPr>
+                              <w:r>
+                                <w:t>Travail à distance pour maintenir et développer de nouvelle fonctionnalité du progiciel. Utilisation de la suite Jira, ainsi que de Slack pour communiquer et repartir les taches.</w:t>
+                              </w:r>
+                            </w:p>
+                          </w:txbxContent>
+                        </wps:txbx>
+                        <wps:bodyPr rot="0" spcFirstLastPara="0" vertOverflow="overflow" horzOverflow="overflow" vert="horz" wrap="square" lIns="91440" tIns="91440" rIns="91440" bIns="0" numCol="1" spcCol="0" rtlCol="0" fromWordArt="0" anchor="t" anchorCtr="0" forceAA="0" compatLnSpc="1">
+                          <a:prstTxWarp prst="textNoShape">
+                            <a:avLst/>
+                          </a:prstTxWarp>
+                          <a:noAutofit/>
+                        </wps:bodyPr>
+                      </wps:wsp>
+                    </wpg:wgp>
+                  </a:graphicData>
+                </a:graphic>
+                <wp14:sizeRelH relativeFrom="margin">
+                  <wp14:pctWidth>0</wp14:pctWidth>
+                </wp14:sizeRelH>
+                <wp14:sizeRelV relativeFrom="margin">
+                  <wp14:pctHeight>0</wp14:pctHeight>
+                </wp14:sizeRelV>
+              </wp:anchor>
+            </w:drawing>
+          </mc:Choice>
+          <mc:Fallback>
+            <w:pict>
+              <v:group w14:anchorId="0382CAE7" id="Groupe 12" o:spid="_x0000_s1034" style="position:absolute;margin-left:0;margin-top:387.9pt;width:398.25pt;height:200.25pt;z-index:251668480;mso-wrap-distance-left:14.4pt;mso-wrap-distance-top:3.6pt;mso-wrap-distance-right:14.4pt;mso-wrap-distance-bottom:3.6pt;mso-position-horizontal:left;mso-position-horizontal-relative:margin;mso-position-vertical-relative:margin;mso-width-relative:margin;mso-height-relative:margin" coordorigin=",294" coordsize="51200,19626" o:gfxdata="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">
+                <v:rect id="Rectangle 13" o:spid="_x0000_s1035" style="position:absolute;top:294;width:18008;height:2753;visibility:visible;mso-wrap-style:square;v-text-anchor:middle" o:gfxdata="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" fillcolor="#bf8f00 [2407]" strokecolor="#ffc000" strokeweight="1pt">
+                  <v:textbox>
+                    <w:txbxContent>
+                      <w:p>
+                        <w:pPr>
+                          <w:pStyle w:val="Titre2"/>
+                          <w:jc w:val="center"/>
+                        </w:pPr>
+                        <w:r>
+                          <w:t>Mon expérience</w:t>
+                        </w:r>
+                      </w:p>
+                    </w:txbxContent>
+                  </v:textbox>
+                </v:rect>
+                <v:shape id="Zone de texte 14" o:spid="_x0000_s1036" type="#_x0000_t202" style="position:absolute;top:3002;width:51200;height:16919;visibility:visible;mso-wrap-style:square;v-text-anchor:top" o:gfxdata="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" filled="f" strokecolor="#ffc000" strokeweight=".5pt">
+                  <v:textbox inset=",7.2pt,,0">
+                    <w:txbxContent>
+                      <w:p>
+                        <w:pPr>
+                          <w:spacing w:after="0"/>
+                          <w:jc w:val="both"/>
+                          <w:rPr>
+                            <w:b/>
+                            <w:caps/>
+                            <w:color w:val="BF8F00" w:themeColor="accent4" w:themeShade="BF"/>
+                            <w:sz w:val="26"/>
+                            <w:szCs w:val="26"/>
+                          </w:rPr>
+                        </w:pPr>
+                        <w:r>
+                          <w:rPr>
+                            <w:b/>
+                            <w:caps/>
+                            <w:color w:val="BF8F00" w:themeColor="accent4" w:themeShade="BF"/>
+                            <w:sz w:val="26"/>
+                            <w:szCs w:val="26"/>
+                          </w:rPr>
+                          <w:t>Septemre 201</w:t>
+                        </w:r>
+                        <w:r>
+                          <w:rPr>
+                            <w:b/>
+                            <w:caps/>
+                            <w:color w:val="BF8F00" w:themeColor="accent4" w:themeShade="BF"/>
+                            <w:sz w:val="26"/>
+                            <w:szCs w:val="26"/>
+                          </w:rPr>
+                          <w:t>6</w:t>
+                        </w:r>
+                        <w:r>
+                          <w:rPr>
+                            <w:b/>
+                            <w:caps/>
+                            <w:color w:val="BF8F00" w:themeColor="accent4" w:themeShade="BF"/>
+                            <w:sz w:val="26"/>
+                            <w:szCs w:val="26"/>
+                          </w:rPr>
+                          <w:t xml:space="preserve"> – </w:t>
+                        </w:r>
+                        <w:r>
+                          <w:rPr>
+                            <w:b/>
+                            <w:caps/>
+                            <w:color w:val="BF8F00" w:themeColor="accent4" w:themeShade="BF"/>
+                            <w:sz w:val="26"/>
+                            <w:szCs w:val="26"/>
+                          </w:rPr>
+                          <w:t>Juin</w:t>
+                        </w:r>
+                        <w:r>
+                          <w:rPr>
+                            <w:b/>
+                            <w:caps/>
+                            <w:color w:val="BF8F00" w:themeColor="accent4" w:themeShade="BF"/>
+                            <w:sz w:val="26"/>
+                            <w:szCs w:val="26"/>
+                          </w:rPr>
+                          <w:t xml:space="preserve"> 201</w:t>
+                        </w:r>
+                        <w:r>
+                          <w:rPr>
+                            <w:b/>
+                            <w:caps/>
+                            <w:color w:val="BF8F00" w:themeColor="accent4" w:themeShade="BF"/>
+                            <w:sz w:val="26"/>
+                            <w:szCs w:val="26"/>
+                          </w:rPr>
+                          <w:t>7</w:t>
+                        </w:r>
+                        <w:r>
+                          <w:rPr>
+                            <w:b/>
+                            <w:caps/>
+                            <w:color w:val="BF8F00" w:themeColor="accent4" w:themeShade="BF"/>
+                            <w:sz w:val="26"/>
+                            <w:szCs w:val="26"/>
+                          </w:rPr>
+                          <w:t> :</w:t>
+                        </w:r>
+                      </w:p>
+                      <w:p>
+                        <w:pPr>
+                          <w:pStyle w:val="Standard"/>
+                          <w:jc w:val="both"/>
+                          <w:rPr>
+                            <w:rFonts w:ascii="Century Gothic" w:hAnsi="Century Gothic" w:cs="Tahoma"/>
+                            <w:b/>
+                            <w:sz w:val="22"/>
+                            <w:szCs w:val="22"/>
+                            <w:lang w:eastAsia="fr-FR" w:bidi="ar-SA"/>
+                          </w:rPr>
+                        </w:pPr>
+                        <w:r>
+                          <w:rPr>
+                            <w:rFonts w:ascii="Century Gothic" w:hAnsi="Century Gothic" w:cs="Tahoma"/>
+                            <w:b/>
+                            <w:sz w:val="22"/>
+                            <w:szCs w:val="22"/>
+                            <w:lang w:eastAsia="fr-FR" w:bidi="ar-SA"/>
+                          </w:rPr>
+                          <w:t xml:space="preserve">Stagiaire développeur </w:t>
+                        </w:r>
+                        <w:r>
+                          <w:rPr>
+                            <w:rFonts w:ascii="Century Gothic" w:hAnsi="Century Gothic" w:cs="Tahoma"/>
+                            <w:b/>
+                            <w:sz w:val="22"/>
+                            <w:szCs w:val="22"/>
+                            <w:lang w:eastAsia="fr-FR" w:bidi="ar-SA"/>
+                          </w:rPr>
+                          <w:t xml:space="preserve">web dans une start up </w:t>
+                        </w:r>
+                      </w:p>
+                      <w:p>
+                        <w:pPr>
+                          <w:pStyle w:val="Standard"/>
+                          <w:spacing w:after="120"/>
+                          <w:jc w:val="both"/>
+                          <w:rPr>
+                            <w:rFonts w:ascii="Century Gothic" w:hAnsi="Century Gothic"/>
+                            <w:sz w:val="22"/>
+                            <w:szCs w:val="22"/>
+                          </w:rPr>
+                        </w:pPr>
+                        <w:r>
+                          <w:rPr>
+                            <w:rFonts w:ascii="Century Gothic" w:hAnsi="Century Gothic"/>
+                            <w:sz w:val="22"/>
+                            <w:szCs w:val="22"/>
+                          </w:rPr>
+                          <w:t>Développement d’</w:t>
+                        </w:r>
+                        <w:bookmarkStart w:id="3" w:name="_GoBack"/>
+                        <w:bookmarkEnd w:id="3"/>
+                        <w:r>
+                          <w:rPr>
+                            <w:rFonts w:ascii="Century Gothic" w:hAnsi="Century Gothic"/>
+                            <w:sz w:val="22"/>
+                            <w:szCs w:val="22"/>
+                          </w:rPr>
+                          <w:t>un progiciel dédié au milieu informatique réalisé avec le Framework Symfony 2.7.  Travail en équipe de deux développer. Réalisation de sous projet en indépendance, analyse des besoins, conception et réalisation en AngularJS.</w:t>
+                        </w:r>
+                      </w:p>
+                      <w:p>
+                        <w:pPr>
+                          <w:spacing w:after="0"/>
+                          <w:jc w:val="both"/>
+                          <w:rPr>
+                            <w:b/>
+                            <w:caps/>
+                            <w:color w:val="BF8F00" w:themeColor="accent4" w:themeShade="BF"/>
+                            <w:sz w:val="26"/>
+                            <w:szCs w:val="26"/>
+                          </w:rPr>
+                        </w:pPr>
+                        <w:r>
+                          <w:rPr>
+                            <w:b/>
+                            <w:caps/>
+                            <w:color w:val="BF8F00" w:themeColor="accent4" w:themeShade="BF"/>
+                            <w:sz w:val="26"/>
+                            <w:szCs w:val="26"/>
+                          </w:rPr>
+                          <w:t>JANVIER</w:t>
+                        </w:r>
+                        <w:r>
+                          <w:rPr>
+                            <w:b/>
+                            <w:caps/>
+                            <w:color w:val="BF8F00" w:themeColor="accent4" w:themeShade="BF"/>
+                            <w:sz w:val="26"/>
+                            <w:szCs w:val="26"/>
+                          </w:rPr>
+                          <w:t xml:space="preserve"> 201</w:t>
+                        </w:r>
+                        <w:r>
+                          <w:rPr>
+                            <w:b/>
+                            <w:caps/>
+                            <w:color w:val="BF8F00" w:themeColor="accent4" w:themeShade="BF"/>
+                            <w:sz w:val="26"/>
+                            <w:szCs w:val="26"/>
+                          </w:rPr>
+                          <w:t xml:space="preserve">7 – JUIN </w:t>
+                        </w:r>
+                        <w:r>
+                          <w:rPr>
+                            <w:b/>
+                            <w:caps/>
+                            <w:color w:val="BF8F00" w:themeColor="accent4" w:themeShade="BF"/>
+                            <w:sz w:val="26"/>
+                            <w:szCs w:val="26"/>
+                          </w:rPr>
+                          <w:t>2017</w:t>
+                        </w:r>
+                        <w:r>
+                          <w:rPr>
+                            <w:b/>
+                            <w:caps/>
+                            <w:color w:val="BF8F00" w:themeColor="accent4" w:themeShade="BF"/>
+                            <w:sz w:val="26"/>
+                            <w:szCs w:val="26"/>
+                          </w:rPr>
+                          <w:t> :</w:t>
+                        </w:r>
+                      </w:p>
+                      <w:p>
+                        <w:pPr>
+                          <w:pStyle w:val="Standard"/>
+                          <w:jc w:val="both"/>
+                          <w:rPr>
+                            <w:rFonts w:ascii="Century Gothic" w:hAnsi="Century Gothic" w:cs="Tahoma"/>
+                            <w:b/>
+                            <w:sz w:val="22"/>
+                            <w:szCs w:val="22"/>
+                            <w:lang w:eastAsia="fr-FR" w:bidi="ar-SA"/>
+                          </w:rPr>
+                        </w:pPr>
+                        <w:r>
+                          <w:rPr>
+                            <w:rFonts w:ascii="Century Gothic" w:hAnsi="Century Gothic" w:cs="Tahoma"/>
+                            <w:b/>
+                            <w:sz w:val="22"/>
+                            <w:szCs w:val="22"/>
+                            <w:lang w:eastAsia="fr-FR" w:bidi="ar-SA"/>
+                          </w:rPr>
+                          <w:t xml:space="preserve">Développeur web dans une start up </w:t>
+                        </w:r>
+                      </w:p>
+                      <w:p>
+                        <w:pPr>
+                          <w:spacing w:after="0"/>
+                          <w:jc w:val="both"/>
+                        </w:pPr>
+                        <w:r>
+                          <w:t>Travail à distance pour maintenir et développer de nouvelle fonctionnalité du progiciel. Utilisation de la suite Jira, ainsi que de Slack pour communiquer et repartir les taches.</w:t>
+                        </w:r>
+                      </w:p>
+                    </w:txbxContent>
+                  </v:textbox>
+                </v:shape>
+                <w10:wrap type="square" anchorx="margin" anchory="margin"/>
+              </v:group>
+            </w:pict>
+          </mc:Fallback>
+        </mc:AlternateContent>
+      </w:r>
+      <w:r>
+        <w:rPr>
+          <w:rFonts w:ascii="Century Gothic" w:hAnsi="Century Gothic"/>
+          <w:noProof/>
+          <w:sz w:val="36"/>
+          <w:szCs w:val="36"/>
+          <w:lang w:eastAsia="fr-FR"/>
+        </w:rPr>
+        <mc:AlternateContent>
+          <mc:Choice Requires="wpg">
+            <w:drawing>
+              <wp:anchor distT="45720" distB="45720" distL="182880" distR="182880" simplePos="0" relativeHeight="251670528" behindDoc="0" locked="0" layoutInCell="1" allowOverlap="1" wp14:anchorId="0382CAE7" wp14:editId="4BAEB976">
+                <wp:simplePos x="0" y="0"/>
+                <wp:positionH relativeFrom="margin">
+                  <wp:posOffset>5153025</wp:posOffset>
+                </wp:positionH>
+                <wp:positionV relativeFrom="margin">
+                  <wp:posOffset>4964430</wp:posOffset>
+                </wp:positionV>
+                <wp:extent cx="2037715" cy="1403350"/>
+                <wp:effectExtent l="0" t="0" r="19685" b="25400"/>
+                <wp:wrapSquare wrapText="bothSides"/>
+                <wp:docPr id="15" name="Groupe 15"/>
+                <wp:cNvGraphicFramePr/>
+                <a:graphic xmlns:a="http://schemas.openxmlformats.org/drawingml/2006/main">
+                  <a:graphicData uri="http://schemas.microsoft.com/office/word/2010/wordprocessingGroup">
+                    <wpg:wgp>
+                      <wpg:cNvGrpSpPr/>
+                      <wpg:grpSpPr>
+                        <a:xfrm>
+                          <a:off x="0" y="0"/>
+                          <a:ext cx="2037715" cy="1403350"/>
+                          <a:chOff x="-120605" y="-63782"/>
+                          <a:chExt cx="3688053" cy="1403215"/>
+                        </a:xfrm>
+                      </wpg:grpSpPr>
+                      <wps:wsp>
+                        <wps:cNvPr id="16" name="Rectangle 16"/>
+                        <wps:cNvSpPr/>
+                        <wps:spPr>
+                          <a:xfrm>
+                            <a:off x="-120603" y="-63782"/>
+                            <a:ext cx="2136312" cy="304736"/>
+                          </a:xfrm>
+                          <a:prstGeom prst="rect">
+                            <a:avLst/>
+                          </a:prstGeom>
+                          <a:solidFill>
+                            <a:srgbClr val="00B050"/>
+                          </a:solidFill>
+                          <a:ln>
+                            <a:solidFill>
+                              <a:srgbClr val="00B050"/>
+                            </a:solidFill>
+                          </a:ln>
+                        </wps:spPr>
+                        <wps:style>
+                          <a:lnRef idx="2">
+                            <a:schemeClr val="accent1">
+                              <a:shade val="50000"/>
+                            </a:schemeClr>
+                          </a:lnRef>
+                          <a:fillRef idx="1">
+                            <a:schemeClr val="accent1"/>
+                          </a:fillRef>
+                          <a:effectRef idx="0">
+                            <a:schemeClr val="accent1"/>
+                          </a:effectRef>
+                          <a:fontRef idx="minor">
+                            <a:schemeClr val="lt1"/>
+                          </a:fontRef>
+                        </wps:style>
+                        <wps:txbx>
+                          <w:txbxContent>
+                            <w:p>
+                              <w:pPr>
+                                <w:pStyle w:val="Titre2"/>
+                                <w:jc w:val="center"/>
+                              </w:pPr>
+                              <w:r>
+                                <w:t>Langues</w:t>
+                              </w:r>
+                            </w:p>
+                          </w:txbxContent>
+                        </wps:txbx>
+                        <wps:bodyPr rot="0" spcFirstLastPara="0" vertOverflow="overflow" horzOverflow="overflow" vert="horz" wrap="square" lIns="91440" tIns="45720" rIns="91440" bIns="45720" numCol="1" spcCol="0" rtlCol="0" fromWordArt="0" anchor="ctr" anchorCtr="0" forceAA="0" compatLnSpc="1">
+                          <a:prstTxWarp prst="textNoShape">
+                            <a:avLst/>
+                          </a:prstTxWarp>
+                          <a:noAutofit/>
+                        </wps:bodyPr>
+                      </wps:wsp>
+                      <wps:wsp>
+                        <wps:cNvPr id="17" name="Zone de texte 17"/>
+                        <wps:cNvSpPr txBox="1"/>
+                        <wps:spPr>
+                          <a:xfrm>
+                            <a:off x="-120605" y="252595"/>
+                            <a:ext cx="3688053" cy="1086838"/>
+                          </a:xfrm>
+                          <a:prstGeom prst="rect">
+                            <a:avLst/>
+                          </a:prstGeom>
+                          <a:noFill/>
+                          <a:ln w="6350">
+                            <a:solidFill>
+                              <a:srgbClr val="00B050"/>
+                            </a:solidFill>
+                          </a:ln>
+                          <a:effectLst/>
+                        </wps:spPr>
+                        <wps:style>
+                          <a:lnRef idx="0">
+                            <a:schemeClr val="accent1"/>
+                          </a:lnRef>
+                          <a:fillRef idx="0">
+                            <a:schemeClr val="accent1"/>
+                          </a:fillRef>
+                          <a:effectRef idx="0">
+                            <a:schemeClr val="accent1"/>
+                          </a:effectRef>
+                          <a:fontRef idx="minor">
+                            <a:schemeClr val="dk1"/>
+                          </a:fontRef>
+                        </wps:style>
+                        <wps:txbx>
+                          <w:txbxContent>
+                            <w:p>
+                              <w:pPr>
+                                <w:spacing w:after="0" w:line="240" w:lineRule="auto"/>
+                                <w:rPr>
+                                  <w:b/>
+                                  <w:caps/>
+                                  <w:color w:val="00B050"/>
+                                  <w:sz w:val="26"/>
+                                  <w:szCs w:val="26"/>
+                                </w:rPr>
+                              </w:pPr>
+                              <w:r>
+                                <w:rPr>
+                                  <w:b/>
+                                  <w:caps/>
+                                  <w:color w:val="00B050"/>
+                                  <w:sz w:val="26"/>
+                                  <w:szCs w:val="26"/>
+                                </w:rPr>
+                                <w:t>ANGLAIS :</w:t>
+                              </w:r>
+                            </w:p>
+                            <w:p>
+                              <w:pPr>
+                                <w:pStyle w:val="Paragraphedeliste"/>
+                                <w:numPr>
+                                  <w:ilvl w:val="0"/>
+                                  <w:numId w:val="2"/>
+                                </w:numPr>
+                                <w:spacing w:after="0" w:line="240" w:lineRule="auto"/>
+                                <w:ind w:left="714" w:hanging="357"/>
+                                <w:rPr>
+                                  <w:rFonts w:ascii="Century Gothic" w:hAnsi="Century Gothic"/>
+                                </w:rPr>
+                              </w:pPr>
+                              <w:r>
+                                <w:rPr>
+                                  <w:rFonts w:ascii="Century Gothic" w:hAnsi="Century Gothic"/>
+                                </w:rPr>
+                                <w:t>Préparation au TOEIC</w:t>
+                              </w:r>
+                            </w:p>
+                            <w:p>
+                              <w:pPr>
+                                <w:spacing w:after="0" w:line="240" w:lineRule="auto"/>
+                                <w:rPr>
+                                  <w:b/>
+                                  <w:caps/>
+                                  <w:color w:val="00B050"/>
+                                  <w:sz w:val="26"/>
+                                  <w:szCs w:val="26"/>
+                                </w:rPr>
+                              </w:pPr>
+                              <w:r>
+                                <w:rPr>
+                                  <w:b/>
+                                  <w:caps/>
+                                  <w:color w:val="00B050"/>
+                                  <w:sz w:val="26"/>
+                                  <w:szCs w:val="26"/>
+                                </w:rPr>
+                                <w:t>Espagnol :</w:t>
+                              </w:r>
+                            </w:p>
+                            <w:p>
+                              <w:pPr>
+                                <w:pStyle w:val="Paragraphedeliste"/>
+                                <w:numPr>
+                                  <w:ilvl w:val="0"/>
+                                  <w:numId w:val="2"/>
+                                </w:numPr>
+                                <w:spacing w:after="0" w:line="240" w:lineRule="auto"/>
+                                <w:ind w:left="714" w:hanging="357"/>
+                                <w:rPr>
+                                  <w:rFonts w:ascii="Century Gothic" w:hAnsi="Century Gothic"/>
+                                </w:rPr>
+                              </w:pPr>
+                              <w:r>
+                                <w:rPr>
+                                  <w:rFonts w:ascii="Century Gothic" w:hAnsi="Century Gothic"/>
+                                </w:rPr>
+                                <w:t>Niveau B1</w:t>
+                              </w:r>
+                            </w:p>
+                          </w:txbxContent>
+                        </wps:txbx>
+                        <wps:bodyPr rot="0" spcFirstLastPara="0" vertOverflow="overflow" horzOverflow="overflow" vert="horz" wrap="square" lIns="91440" tIns="91440" rIns="91440" bIns="0" numCol="1" spcCol="0" rtlCol="0" fromWordArt="0" anchor="t" anchorCtr="0" forceAA="0" compatLnSpc="1">
+                          <a:prstTxWarp prst="textNoShape">
+                            <a:avLst/>
+                          </a:prstTxWarp>
+                          <a:noAutofit/>
+                        </wps:bodyPr>
+                      </wps:wsp>
+                    </wpg:wgp>
+                  </a:graphicData>
+                </a:graphic>
+                <wp14:sizeRelH relativeFrom="margin">
+                  <wp14:pctWidth>0</wp14:pctWidth>
+                </wp14:sizeRelH>
+                <wp14:sizeRelV relativeFrom="margin">
+                  <wp14:pctHeight>0</wp14:pctHeight>
+                </wp14:sizeRelV>
+              </wp:anchor>
+            </w:drawing>
+          </mc:Choice>
+          <mc:Fallback>
+            <w:pict>
+              <v:group w14:anchorId="0382CAE7" id="Groupe 15" o:spid="_x0000_s1037" style="position:absolute;margin-left:405.75pt;margin-top:390.9pt;width:160.45pt;height:110.5pt;z-index:251670528;mso-wrap-distance-left:14.4pt;mso-wrap-distance-top:3.6pt;mso-wrap-distance-right:14.4pt;mso-wrap-distance-bottom:3.6pt;mso-position-horizontal-relative:margin;mso-position-vertical-relative:margin;mso-width-relative:margin;mso-height-relative:margin" coordorigin="-1206,-637" coordsize="36880,14032" o:gfxdata="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">
+                <v:rect id="Rectangle 16" o:spid="_x0000_s1038" style="position:absolute;left:-1206;top:-637;width:21363;height:3046;visibility:visible;mso-wrap-style:square;v-text-anchor:middle" o:gfxdata="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" fillcolor="#00b050" strokecolor="#00b050" strokeweight="1pt">
+                  <v:textbox>
+                    <w:txbxContent>
+                      <w:p>
+                        <w:pPr>
+                          <w:pStyle w:val="Titre2"/>
+                          <w:jc w:val="center"/>
+                        </w:pPr>
+                        <w:r>
+                          <w:t>Langues</w:t>
+                        </w:r>
+                      </w:p>
+                    </w:txbxContent>
+                  </v:textbox>
+                </v:rect>
+                <v:shape id="Zone de texte 17" o:spid="_x0000_s1039" type="#_x0000_t202" style="position:absolute;left:-1206;top:2525;width:36880;height:10869;visibility:visible;mso-wrap-style:square;v-text-anchor:top" o:gfxdata="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" filled="f" strokecolor="#00b050" strokeweight=".5pt">
+                  <v:textbox inset=",7.2pt,,0">
+                    <w:txbxContent>
+                      <w:p>
+                        <w:pPr>
+                          <w:spacing w:after="0" w:line="240" w:lineRule="auto"/>
+                          <w:rPr>
+                            <w:b/>
+                            <w:caps/>
+                            <w:color w:val="00B050"/>
+                            <w:sz w:val="26"/>
+                            <w:szCs w:val="26"/>
+                          </w:rPr>
+                        </w:pPr>
+                        <w:r>
+                          <w:rPr>
+                            <w:b/>
+                            <w:caps/>
+                            <w:color w:val="00B050"/>
+                            <w:sz w:val="26"/>
+                            <w:szCs w:val="26"/>
+                          </w:rPr>
+                          <w:t>ANGLAIS :</w:t>
+                        </w:r>
+                      </w:p>
+                      <w:p>
+                        <w:pPr>
+                          <w:pStyle w:val="Paragraphedeliste"/>
+                          <w:numPr>
+                            <w:ilvl w:val="0"/>
+                            <w:numId w:val="2"/>
+                          </w:numPr>
+                          <w:spacing w:after="0" w:line="240" w:lineRule="auto"/>
+                          <w:ind w:left="714" w:hanging="357"/>
+                          <w:rPr>
+                            <w:rFonts w:ascii="Century Gothic" w:hAnsi="Century Gothic"/>
+                          </w:rPr>
+                        </w:pPr>
+                        <w:r>
+                          <w:rPr>
+                            <w:rFonts w:ascii="Century Gothic" w:hAnsi="Century Gothic"/>
+                          </w:rPr>
+                          <w:t>Préparation au TOEIC</w:t>
+                        </w:r>
+                      </w:p>
+                      <w:p>
+                        <w:pPr>
+                          <w:spacing w:after="0" w:line="240" w:lineRule="auto"/>
+                          <w:rPr>
+                            <w:b/>
+                            <w:caps/>
+                            <w:color w:val="00B050"/>
+                            <w:sz w:val="26"/>
+                            <w:szCs w:val="26"/>
+                          </w:rPr>
+                        </w:pPr>
+                        <w:r>
+                          <w:rPr>
+                            <w:b/>
+                            <w:caps/>
+                            <w:color w:val="00B050"/>
+                            <w:sz w:val="26"/>
+                            <w:szCs w:val="26"/>
+                          </w:rPr>
+                          <w:t>Espagnol :</w:t>
+                        </w:r>
+                      </w:p>
+                      <w:p>
+                        <w:pPr>
+                          <w:pStyle w:val="Paragraphedeliste"/>
+                          <w:numPr>
+                            <w:ilvl w:val="0"/>
+                            <w:numId w:val="2"/>
+                          </w:numPr>
+                          <w:spacing w:after="0" w:line="240" w:lineRule="auto"/>
+                          <w:ind w:left="714" w:hanging="357"/>
+                          <w:rPr>
+                            <w:rFonts w:ascii="Century Gothic" w:hAnsi="Century Gothic"/>
+                          </w:rPr>
+                        </w:pPr>
+                        <w:r>
+                          <w:rPr>
+                            <w:rFonts w:ascii="Century Gothic" w:hAnsi="Century Gothic"/>
+                          </w:rPr>
+                          <w:t>Niveau B1</w:t>
+                        </w:r>
+                      </w:p>
+                    </w:txbxContent>
+                  </v:textbox>
+                </v:shape>
+                <w10:wrap type="square" anchorx="margin" anchory="margin"/>
+              </v:group>
+            </w:pict>
+          </mc:Fallback>
+        </mc:AlternateContent>
+      </w:r>
       <w:r>
         <w:rPr>
           <w:rFonts w:ascii="Century Gothic" w:hAnsi="Century Gothic"/>
@@ -745,9 +2909,9 @@
               </wp:anchor>
             </w:drawing>
           </mc:Choice>
-          <mc:Fallback xmlns:w16cid="http://schemas.microsoft.com/office/word/2016/wordml/cid" xmlns:am3d="http://schemas.microsoft.com/office/drawing/2017/model3d" xmlns:aink="http://schemas.microsoft.com/office/drawing/2016/ink" xmlns:cx8="http://schemas.microsoft.com/office/drawing/2016/5/14/chartex" xmlns:cx7="http://schemas.microsoft.com/office/drawing/2016/5/13/chartex" xmlns:cx6="http://schemas.microsoft.com/office/drawing/2016/5/12/chartex" xmlns:cx5="http://schemas.microsoft.com/office/drawing/2016/5/11/chartex" xmlns:cx4="http://schemas.microsoft.com/office/drawing/2016/5/10/chartex" xmlns:cx3="http://schemas.microsoft.com/office/drawing/2016/5/9/chartex" xmlns:cx2="http://schemas.microsoft.com/office/drawing/2015/10/21/chartex">
+          <mc:Fallback>
             <w:pict>
-              <v:shape id="_x0000_s1028" type="#_x0000_t202" style="position:absolute;margin-left:514.75pt;margin-top:25.85pt;width:565.95pt;height:38.5pt;z-index:251673599;visibility:visible;mso-wrap-style:square;mso-width-percent:0;mso-height-percent:0;mso-wrap-distance-left:9pt;mso-wrap-distance-top:3.6pt;mso-wrap-distance-right:9pt;mso-wrap-distance-bottom:3.6pt;mso-position-horizontal:right;mso-position-horizontal-relative:margin;mso-position-vertical:absolute;mso-position-vertical-relative:text;mso-width-percent:0;mso-height-percent:0;mso-width-relative:margin;mso-height-relative:margin;v-text-anchor:middle" o:gfxdata="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" fillcolor="gray [1629]" stroked="f">
+              <v:shape id="_x0000_s1040" type="#_x0000_t202" style="position:absolute;margin-left:514.75pt;margin-top:25.85pt;width:565.95pt;height:38.5pt;z-index:251673599;visibility:visible;mso-wrap-style:square;mso-width-percent:0;mso-height-percent:0;mso-wrap-distance-left:9pt;mso-wrap-distance-top:3.6pt;mso-wrap-distance-right:9pt;mso-wrap-distance-bottom:3.6pt;mso-position-horizontal:right;mso-position-horizontal-relative:margin;mso-position-vertical:absolute;mso-position-vertical-relative:text;mso-width-percent:0;mso-height-percent:0;mso-width-relative:margin;mso-height-relative:margin;v-text-anchor:middle" o:gfxdata="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" fillcolor="gray [1629]" stroked="f">
                 <v:textbox>
                   <w:txbxContent>
                     <w:p>
@@ -768,1352 +2932,6 @@
                 </v:textbox>
                 <w10:wrap type="square" anchorx="margin"/>
               </v:shape>
-            </w:pict>
-          </mc:Fallback>
-        </mc:AlternateContent>
-      </w:r>
-      <w:r>
-        <w:rPr>
-          <w:rFonts w:ascii="Century Gothic" w:hAnsi="Century Gothic"/>
-          <w:noProof/>
-          <w:sz w:val="36"/>
-          <w:szCs w:val="36"/>
-          <w:lang w:eastAsia="fr-FR"/>
-        </w:rPr>
-        <mc:AlternateContent>
-          <mc:Choice Requires="wpg">
-            <w:drawing>
-              <wp:anchor distT="45720" distB="45720" distL="182880" distR="182880" simplePos="0" relativeHeight="251672576" behindDoc="0" locked="0" layoutInCell="1" allowOverlap="1" wp14:anchorId="682D9108" wp14:editId="3721D6E5">
-                <wp:simplePos x="0" y="0"/>
-                <wp:positionH relativeFrom="margin">
-                  <wp:align>right</wp:align>
-                </wp:positionH>
-                <wp:positionV relativeFrom="margin">
-                  <wp:posOffset>6476630</wp:posOffset>
-                </wp:positionV>
-                <wp:extent cx="2285365" cy="3444875"/>
-                <wp:effectExtent l="0" t="0" r="19685" b="22225"/>
-                <wp:wrapSquare wrapText="bothSides"/>
-                <wp:docPr id="19" name="Groupe 19"/>
-                <wp:cNvGraphicFramePr/>
-                <a:graphic xmlns:a="http://schemas.openxmlformats.org/drawingml/2006/main">
-                  <a:graphicData uri="http://schemas.microsoft.com/office/word/2010/wordprocessingGroup">
-                    <wpg:wgp>
-                      <wpg:cNvGrpSpPr/>
-                      <wpg:grpSpPr>
-                        <a:xfrm>
-                          <a:off x="0" y="0"/>
-                          <a:ext cx="2285365" cy="3444949"/>
-                          <a:chOff x="-274813" y="-52051"/>
-                          <a:chExt cx="4544546" cy="3457722"/>
-                        </a:xfrm>
-                      </wpg:grpSpPr>
-                      <wps:wsp>
-                        <wps:cNvPr id="20" name="Rectangle 20"/>
-                        <wps:cNvSpPr/>
-                        <wps:spPr>
-                          <a:xfrm>
-                            <a:off x="-274761" y="-52051"/>
-                            <a:ext cx="3567448" cy="304736"/>
-                          </a:xfrm>
-                          <a:prstGeom prst="rect">
-                            <a:avLst/>
-                          </a:prstGeom>
-                          <a:solidFill>
-                            <a:schemeClr val="bg1">
-                              <a:lumMod val="50000"/>
-                            </a:schemeClr>
-                          </a:solidFill>
-                          <a:ln>
-                            <a:solidFill>
-                              <a:schemeClr val="bg1">
-                                <a:lumMod val="50000"/>
-                              </a:schemeClr>
-                            </a:solidFill>
-                          </a:ln>
-                        </wps:spPr>
-                        <wps:style>
-                          <a:lnRef idx="2">
-                            <a:schemeClr val="accent1">
-                              <a:shade val="50000"/>
-                            </a:schemeClr>
-                          </a:lnRef>
-                          <a:fillRef idx="1">
-                            <a:schemeClr val="accent1"/>
-                          </a:fillRef>
-                          <a:effectRef idx="0">
-                            <a:schemeClr val="accent1"/>
-                          </a:effectRef>
-                          <a:fontRef idx="minor">
-                            <a:schemeClr val="lt1"/>
-                          </a:fontRef>
-                        </wps:style>
-                        <wps:txbx>
-                          <w:txbxContent>
-                            <w:p>
-                              <w:pPr>
-                                <w:pStyle w:val="Titre2"/>
-                              </w:pPr>
-                              <w:r>
-                                <w:t>Centres d’intérêt</w:t>
-                              </w:r>
-                            </w:p>
-                          </w:txbxContent>
-                        </wps:txbx>
-                        <wps:bodyPr rot="0" spcFirstLastPara="0" vertOverflow="overflow" horzOverflow="overflow" vert="horz" wrap="square" lIns="91440" tIns="45720" rIns="91440" bIns="45720" numCol="1" spcCol="0" rtlCol="0" fromWordArt="0" anchor="ctr" anchorCtr="0" forceAA="0" compatLnSpc="1">
-                          <a:prstTxWarp prst="textNoShape">
-                            <a:avLst/>
-                          </a:prstTxWarp>
-                          <a:noAutofit/>
-                        </wps:bodyPr>
-                      </wps:wsp>
-                      <wps:wsp>
-                        <wps:cNvPr id="21" name="Zone de texte 21"/>
-                        <wps:cNvSpPr txBox="1"/>
-                        <wps:spPr>
-                          <a:xfrm>
-                            <a:off x="-274813" y="252585"/>
-                            <a:ext cx="4544546" cy="3153086"/>
-                          </a:xfrm>
-                          <a:prstGeom prst="rect">
-                            <a:avLst/>
-                          </a:prstGeom>
-                          <a:noFill/>
-                          <a:ln w="6350">
-                            <a:solidFill>
-                              <a:schemeClr val="bg1">
-                                <a:lumMod val="50000"/>
-                              </a:schemeClr>
-                            </a:solidFill>
-                          </a:ln>
-                          <a:effectLst/>
-                        </wps:spPr>
-                        <wps:style>
-                          <a:lnRef idx="0">
-                            <a:schemeClr val="accent1"/>
-                          </a:lnRef>
-                          <a:fillRef idx="0">
-                            <a:schemeClr val="accent1"/>
-                          </a:fillRef>
-                          <a:effectRef idx="0">
-                            <a:schemeClr val="accent1"/>
-                          </a:effectRef>
-                          <a:fontRef idx="minor">
-                            <a:schemeClr val="dk1"/>
-                          </a:fontRef>
-                        </wps:style>
-                        <wps:txbx>
-                          <w:txbxContent>
-                            <w:p>
-                              <w:pPr>
-                                <w:pStyle w:val="Standard"/>
-                                <w:spacing w:after="120"/>
-                                <w:rPr>
-                                  <w:rFonts w:ascii="Century Gothic" w:hAnsi="Century Gothic" w:cs="Tahoma"/>
-                                  <w:b/>
-                                  <w:color w:val="808080" w:themeColor="background1" w:themeShade="80"/>
-                                  <w:szCs w:val="22"/>
-                                  <w:lang w:eastAsia="fr-FR" w:bidi="ar-SA"/>
-                                </w:rPr>
-                              </w:pPr>
-                              <w:r>
-                                <w:rPr>
-                                  <w:rFonts w:ascii="Century Gothic" w:hAnsi="Century Gothic" w:cs="Tahoma"/>
-                                  <w:b/>
-                                  <w:color w:val="808080" w:themeColor="background1" w:themeShade="80"/>
-                                  <w:szCs w:val="22"/>
-                                  <w:lang w:eastAsia="fr-FR" w:bidi="ar-SA"/>
-                                </w:rPr>
-                                <w:t>SPORT</w:t>
-                              </w:r>
-                            </w:p>
-                            <w:p>
-                              <w:pPr>
-                                <w:pStyle w:val="Standard"/>
-                                <w:rPr>
-                                  <w:rFonts w:ascii="Century Gothic" w:hAnsi="Century Gothic" w:cs="Tahoma"/>
-                                  <w:sz w:val="22"/>
-                                  <w:szCs w:val="22"/>
-                                  <w:lang w:eastAsia="fr-FR" w:bidi="ar-SA"/>
-                                </w:rPr>
-                              </w:pPr>
-                              <w:r>
-                                <w:rPr>
-                                  <w:rFonts w:ascii="Century Gothic" w:hAnsi="Century Gothic" w:cs="Tahoma"/>
-                                  <w:sz w:val="22"/>
-                                  <w:szCs w:val="22"/>
-                                  <w:lang w:eastAsia="fr-FR" w:bidi="ar-SA"/>
-                                </w:rPr>
-                                <w:t xml:space="preserve">Course à pied en compétition  </w:t>
-                              </w:r>
-                            </w:p>
-                            <w:p>
-                              <w:pPr>
-                                <w:pStyle w:val="Standard"/>
-                                <w:rPr>
-                                  <w:rFonts w:ascii="Century Gothic" w:hAnsi="Century Gothic" w:cs="Tahoma"/>
-                                  <w:sz w:val="22"/>
-                                  <w:szCs w:val="22"/>
-                                  <w:lang w:eastAsia="fr-FR" w:bidi="ar-SA"/>
-                                </w:rPr>
-                              </w:pPr>
-                              <w:r>
-                                <w:rPr>
-                                  <w:rFonts w:ascii="Century Gothic" w:hAnsi="Century Gothic" w:cs="Tahoma"/>
-                                  <w:sz w:val="22"/>
-                                  <w:szCs w:val="22"/>
-                                  <w:lang w:eastAsia="fr-FR" w:bidi="ar-SA"/>
-                                </w:rPr>
-                                <w:t xml:space="preserve">Parapente </w:t>
-                              </w:r>
-                            </w:p>
-                            <w:p>
-                              <w:pPr>
-                                <w:pStyle w:val="Standard"/>
-                                <w:rPr>
-                                  <w:rFonts w:ascii="Century Gothic" w:hAnsi="Century Gothic" w:cs="Tahoma"/>
-                                  <w:sz w:val="22"/>
-                                  <w:szCs w:val="22"/>
-                                  <w:lang w:eastAsia="fr-FR" w:bidi="ar-SA"/>
-                                </w:rPr>
-                              </w:pPr>
-                              <w:r>
-                                <w:rPr>
-                                  <w:rFonts w:ascii="Century Gothic" w:hAnsi="Century Gothic" w:cs="Tahoma"/>
-                                  <w:sz w:val="22"/>
-                                  <w:szCs w:val="22"/>
-                                  <w:lang w:eastAsia="fr-FR" w:bidi="ar-SA"/>
-                                </w:rPr>
-                                <w:t>Vélo de route</w:t>
-                              </w:r>
-                            </w:p>
-                            <w:p>
-                              <w:pPr>
-                                <w:pStyle w:val="Standard"/>
-                                <w:rPr>
-                                  <w:rFonts w:ascii="Century Gothic" w:hAnsi="Century Gothic" w:cs="Tahoma"/>
-                                  <w:sz w:val="22"/>
-                                  <w:szCs w:val="22"/>
-                                  <w:lang w:eastAsia="fr-FR" w:bidi="ar-SA"/>
-                                </w:rPr>
-                              </w:pPr>
-                              <w:r>
-                                <w:rPr>
-                                  <w:rFonts w:ascii="Century Gothic" w:hAnsi="Century Gothic" w:cs="Tahoma"/>
-                                  <w:sz w:val="22"/>
-                                  <w:szCs w:val="22"/>
-                                  <w:lang w:eastAsia="fr-FR" w:bidi="ar-SA"/>
-                                </w:rPr>
-                                <w:t xml:space="preserve">Randonnée en montagne </w:t>
-                              </w:r>
-                            </w:p>
-                            <w:p>
-                              <w:pPr>
-                                <w:pStyle w:val="Standard"/>
-                                <w:spacing w:after="120"/>
-                                <w:rPr>
-                                  <w:rFonts w:ascii="Century Gothic" w:hAnsi="Century Gothic" w:cs="Tahoma"/>
-                                  <w:sz w:val="22"/>
-                                  <w:szCs w:val="22"/>
-                                  <w:lang w:eastAsia="fr-FR" w:bidi="ar-SA"/>
-                                </w:rPr>
-                              </w:pPr>
-                              <w:r>
-                                <w:rPr>
-                                  <w:rFonts w:ascii="Century Gothic" w:hAnsi="Century Gothic" w:cs="Tahoma"/>
-                                  <w:sz w:val="22"/>
-                                  <w:szCs w:val="22"/>
-                                  <w:lang w:eastAsia="fr-FR" w:bidi="ar-SA"/>
-                                </w:rPr>
-                                <w:t>Aviron</w:t>
-                              </w:r>
-                            </w:p>
-                            <w:p>
-                              <w:pPr>
-                                <w:pStyle w:val="Standard"/>
-                                <w:spacing w:after="120"/>
-                                <w:rPr>
-                                  <w:rFonts w:ascii="Century Gothic" w:hAnsi="Century Gothic" w:cs="Tahoma"/>
-                                  <w:b/>
-                                  <w:color w:val="808080" w:themeColor="background1" w:themeShade="80"/>
-                                  <w:szCs w:val="22"/>
-                                  <w:lang w:eastAsia="fr-FR" w:bidi="ar-SA"/>
-                                </w:rPr>
-                              </w:pPr>
-                              <w:r>
-                                <w:rPr>
-                                  <w:rFonts w:ascii="Century Gothic" w:hAnsi="Century Gothic" w:cs="Tahoma"/>
-                                  <w:b/>
-                                  <w:color w:val="808080" w:themeColor="background1" w:themeShade="80"/>
-                                  <w:szCs w:val="22"/>
-                                  <w:lang w:eastAsia="fr-FR" w:bidi="ar-SA"/>
-                                </w:rPr>
-                                <w:t>LECTURE</w:t>
-                              </w:r>
-                            </w:p>
-                            <w:p>
-                              <w:pPr>
-                                <w:pStyle w:val="Standard"/>
-                                <w:rPr>
-                                  <w:rFonts w:ascii="Century Gothic" w:hAnsi="Century Gothic" w:cs="Tahoma"/>
-                                  <w:sz w:val="22"/>
-                                  <w:szCs w:val="22"/>
-                                  <w:lang w:eastAsia="fr-FR" w:bidi="ar-SA"/>
-                                </w:rPr>
-                              </w:pPr>
-                              <w:r>
-                                <w:rPr>
-                                  <w:rFonts w:ascii="Century Gothic" w:hAnsi="Century Gothic" w:cs="Tahoma"/>
-                                  <w:sz w:val="22"/>
-                                  <w:szCs w:val="22"/>
-                                  <w:lang w:eastAsia="fr-FR" w:bidi="ar-SA"/>
-                                </w:rPr>
-                                <w:t>Magazine scientifique</w:t>
-                              </w:r>
-                            </w:p>
-                            <w:p>
-                              <w:pPr>
-                                <w:pStyle w:val="Standard"/>
-                                <w:rPr>
-                                  <w:rFonts w:ascii="Century Gothic" w:hAnsi="Century Gothic" w:cs="Tahoma"/>
-                                  <w:sz w:val="22"/>
-                                  <w:szCs w:val="22"/>
-                                  <w:lang w:eastAsia="fr-FR" w:bidi="ar-SA"/>
-                                </w:rPr>
-                              </w:pPr>
-                              <w:r>
-                                <w:rPr>
-                                  <w:rFonts w:ascii="Century Gothic" w:hAnsi="Century Gothic" w:cs="Tahoma"/>
-                                  <w:sz w:val="22"/>
-                                  <w:szCs w:val="22"/>
-                                  <w:lang w:eastAsia="fr-FR" w:bidi="ar-SA"/>
-                                </w:rPr>
-                                <w:t xml:space="preserve">Romans d’héroïque fantaisie </w:t>
-                              </w:r>
-                            </w:p>
-                            <w:p>
-                              <w:pPr>
-                                <w:pStyle w:val="Standard"/>
-                                <w:spacing w:after="120"/>
-                                <w:rPr>
-                                  <w:rFonts w:ascii="Century Gothic" w:hAnsi="Century Gothic" w:cs="Tahoma"/>
-                                  <w:sz w:val="22"/>
-                                  <w:szCs w:val="22"/>
-                                  <w:lang w:eastAsia="fr-FR" w:bidi="ar-SA"/>
-                                </w:rPr>
-                              </w:pPr>
-                              <w:r>
-                                <w:rPr>
-                                  <w:rFonts w:ascii="Century Gothic" w:hAnsi="Century Gothic" w:cs="Tahoma"/>
-                                  <w:sz w:val="22"/>
-                                  <w:szCs w:val="22"/>
-                                  <w:lang w:eastAsia="fr-FR" w:bidi="ar-SA"/>
-                                </w:rPr>
-                                <w:t>Presse quotidienne régionale</w:t>
-                              </w:r>
-                            </w:p>
-                            <w:p>
-                              <w:pPr>
-                                <w:pStyle w:val="Standard"/>
-                                <w:spacing w:after="120"/>
-                                <w:rPr>
-                                  <w:rFonts w:ascii="Century Gothic" w:hAnsi="Century Gothic" w:cs="Tahoma"/>
-                                  <w:b/>
-                                  <w:color w:val="808080" w:themeColor="background1" w:themeShade="80"/>
-                                  <w:szCs w:val="22"/>
-                                  <w:lang w:eastAsia="fr-FR" w:bidi="ar-SA"/>
-                                </w:rPr>
-                              </w:pPr>
-                              <w:r>
-                                <w:rPr>
-                                  <w:rFonts w:ascii="Century Gothic" w:hAnsi="Century Gothic" w:cs="Tahoma"/>
-                                  <w:b/>
-                                  <w:color w:val="808080" w:themeColor="background1" w:themeShade="80"/>
-                                  <w:szCs w:val="22"/>
-                                  <w:lang w:eastAsia="fr-FR" w:bidi="ar-SA"/>
-                                </w:rPr>
-                                <w:t>PROGRAMMATION</w:t>
-                              </w:r>
-                            </w:p>
-                            <w:p>
-                              <w:pPr>
-                                <w:pStyle w:val="Standard"/>
-                                <w:rPr>
-                                  <w:rFonts w:ascii="Century Gothic" w:hAnsi="Century Gothic" w:cs="Tahoma"/>
-                                  <w:sz w:val="22"/>
-                                  <w:szCs w:val="22"/>
-                                  <w:lang w:eastAsia="fr-FR" w:bidi="ar-SA"/>
-                                </w:rPr>
-                              </w:pPr>
-                              <w:r>
-                                <w:rPr>
-                                  <w:rFonts w:ascii="Century Gothic" w:hAnsi="Century Gothic" w:cs="Tahoma"/>
-                                  <w:sz w:val="22"/>
-                                  <w:szCs w:val="22"/>
-                                  <w:lang w:eastAsia="fr-FR" w:bidi="ar-SA"/>
-                                </w:rPr>
-                                <w:t>Création de plusieurs sites dont mon cv en ligne</w:t>
-                              </w:r>
-                            </w:p>
-                            <w:p>
-                              <w:pPr>
-                                <w:pStyle w:val="Standard"/>
-                                <w:rPr>
-                                  <w:rFonts w:ascii="Century Gothic" w:hAnsi="Century Gothic" w:cs="Tahoma"/>
-                                  <w:sz w:val="22"/>
-                                  <w:szCs w:val="22"/>
-                                  <w:lang w:eastAsia="fr-FR" w:bidi="ar-SA"/>
-                                </w:rPr>
-                              </w:pPr>
-                            </w:p>
-                          </w:txbxContent>
-                        </wps:txbx>
-                        <wps:bodyPr rot="0" spcFirstLastPara="0" vertOverflow="overflow" horzOverflow="overflow" vert="horz" wrap="square" lIns="91440" tIns="91440" rIns="91440" bIns="0" numCol="1" spcCol="0" rtlCol="0" fromWordArt="0" anchor="t" anchorCtr="0" forceAA="0" compatLnSpc="1">
-                          <a:prstTxWarp prst="textNoShape">
-                            <a:avLst/>
-                          </a:prstTxWarp>
-                          <a:noAutofit/>
-                        </wps:bodyPr>
-                      </wps:wsp>
-                    </wpg:wgp>
-                  </a:graphicData>
-                </a:graphic>
-                <wp14:sizeRelH relativeFrom="margin">
-                  <wp14:pctWidth>0</wp14:pctWidth>
-                </wp14:sizeRelH>
-                <wp14:sizeRelV relativeFrom="margin">
-                  <wp14:pctHeight>0</wp14:pctHeight>
-                </wp14:sizeRelV>
-              </wp:anchor>
-            </w:drawing>
-          </mc:Choice>
-          <mc:Fallback xmlns:w16cid="http://schemas.microsoft.com/office/word/2016/wordml/cid" xmlns:am3d="http://schemas.microsoft.com/office/drawing/2017/model3d" xmlns:aink="http://schemas.microsoft.com/office/drawing/2016/ink" xmlns:cx8="http://schemas.microsoft.com/office/drawing/2016/5/14/chartex" xmlns:cx7="http://schemas.microsoft.com/office/drawing/2016/5/13/chartex" xmlns:cx6="http://schemas.microsoft.com/office/drawing/2016/5/12/chartex" xmlns:cx5="http://schemas.microsoft.com/office/drawing/2016/5/11/chartex" xmlns:cx4="http://schemas.microsoft.com/office/drawing/2016/5/10/chartex" xmlns:cx3="http://schemas.microsoft.com/office/drawing/2016/5/9/chartex" xmlns:cx2="http://schemas.microsoft.com/office/drawing/2015/10/21/chartex">
-            <w:pict>
-              <v:group w14:anchorId="682D9108" id="Groupe 19" o:spid="_x0000_s1029" style="position:absolute;margin-left:128.75pt;margin-top:509.95pt;width:179.95pt;height:271.25pt;z-index:251672576;mso-wrap-distance-left:14.4pt;mso-wrap-distance-top:3.6pt;mso-wrap-distance-right:14.4pt;mso-wrap-distance-bottom:3.6pt;mso-position-horizontal:right;mso-position-horizontal-relative:margin;mso-position-vertical-relative:margin;mso-width-relative:margin;mso-height-relative:margin" coordorigin="-2748,-520" coordsize="45445,34577" o:gfxdata="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">
-                <v:rect id="Rectangle 20" o:spid="_x0000_s1030" style="position:absolute;left:-2747;top:-520;width:35673;height:3046;visibility:visible;mso-wrap-style:square;v-text-anchor:middle" o:gfxdata="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" fillcolor="#7f7f7f [1612]" strokecolor="#7f7f7f [1612]" strokeweight="1pt">
-                  <v:textbox>
-                    <w:txbxContent>
-                      <w:p>
-                        <w:pPr>
-                          <w:pStyle w:val="Titre2"/>
-                        </w:pPr>
-                        <w:r>
-                          <w:t>Centres d’intérêt</w:t>
-                        </w:r>
-                      </w:p>
-                    </w:txbxContent>
-                  </v:textbox>
-                </v:rect>
-                <v:shape id="Zone de texte 21" o:spid="_x0000_s1031" type="#_x0000_t202" style="position:absolute;left:-2748;top:2525;width:45445;height:31531;visibility:visible;mso-wrap-style:square;v-text-anchor:top" o:gfxdata="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" filled="f" strokecolor="#7f7f7f [1612]" strokeweight=".5pt">
-                  <v:textbox inset=",7.2pt,,0">
-                    <w:txbxContent>
-                      <w:p>
-                        <w:pPr>
-                          <w:pStyle w:val="Standard"/>
-                          <w:spacing w:after="120"/>
-                          <w:rPr>
-                            <w:rFonts w:ascii="Century Gothic" w:hAnsi="Century Gothic" w:cs="Tahoma"/>
-                            <w:b/>
-                            <w:color w:val="808080" w:themeColor="background1" w:themeShade="80"/>
-                            <w:szCs w:val="22"/>
-                            <w:lang w:eastAsia="fr-FR" w:bidi="ar-SA"/>
-                          </w:rPr>
-                        </w:pPr>
-                        <w:r>
-                          <w:rPr>
-                            <w:rFonts w:ascii="Century Gothic" w:hAnsi="Century Gothic" w:cs="Tahoma"/>
-                            <w:b/>
-                            <w:color w:val="808080" w:themeColor="background1" w:themeShade="80"/>
-                            <w:szCs w:val="22"/>
-                            <w:lang w:eastAsia="fr-FR" w:bidi="ar-SA"/>
-                          </w:rPr>
-                          <w:t>SPORT</w:t>
-                        </w:r>
-                      </w:p>
-                      <w:p>
-                        <w:pPr>
-                          <w:pStyle w:val="Standard"/>
-                          <w:rPr>
-                            <w:rFonts w:ascii="Century Gothic" w:hAnsi="Century Gothic" w:cs="Tahoma"/>
-                            <w:sz w:val="22"/>
-                            <w:szCs w:val="22"/>
-                            <w:lang w:eastAsia="fr-FR" w:bidi="ar-SA"/>
-                          </w:rPr>
-                        </w:pPr>
-                        <w:r>
-                          <w:rPr>
-                            <w:rFonts w:ascii="Century Gothic" w:hAnsi="Century Gothic" w:cs="Tahoma"/>
-                            <w:sz w:val="22"/>
-                            <w:szCs w:val="22"/>
-                            <w:lang w:eastAsia="fr-FR" w:bidi="ar-SA"/>
-                          </w:rPr>
-                          <w:t xml:space="preserve">Course à pied en compétition  </w:t>
-                        </w:r>
-                      </w:p>
-                      <w:p>
-                        <w:pPr>
-                          <w:pStyle w:val="Standard"/>
-                          <w:rPr>
-                            <w:rFonts w:ascii="Century Gothic" w:hAnsi="Century Gothic" w:cs="Tahoma"/>
-                            <w:sz w:val="22"/>
-                            <w:szCs w:val="22"/>
-                            <w:lang w:eastAsia="fr-FR" w:bidi="ar-SA"/>
-                          </w:rPr>
-                        </w:pPr>
-                        <w:r>
-                          <w:rPr>
-                            <w:rFonts w:ascii="Century Gothic" w:hAnsi="Century Gothic" w:cs="Tahoma"/>
-                            <w:sz w:val="22"/>
-                            <w:szCs w:val="22"/>
-                            <w:lang w:eastAsia="fr-FR" w:bidi="ar-SA"/>
-                          </w:rPr>
-                          <w:t xml:space="preserve">Parapente </w:t>
-                        </w:r>
-                      </w:p>
-                      <w:p>
-                        <w:pPr>
-                          <w:pStyle w:val="Standard"/>
-                          <w:rPr>
-                            <w:rFonts w:ascii="Century Gothic" w:hAnsi="Century Gothic" w:cs="Tahoma"/>
-                            <w:sz w:val="22"/>
-                            <w:szCs w:val="22"/>
-                            <w:lang w:eastAsia="fr-FR" w:bidi="ar-SA"/>
-                          </w:rPr>
-                        </w:pPr>
-                        <w:r>
-                          <w:rPr>
-                            <w:rFonts w:ascii="Century Gothic" w:hAnsi="Century Gothic" w:cs="Tahoma"/>
-                            <w:sz w:val="22"/>
-                            <w:szCs w:val="22"/>
-                            <w:lang w:eastAsia="fr-FR" w:bidi="ar-SA"/>
-                          </w:rPr>
-                          <w:t>Vélo de route</w:t>
-                        </w:r>
-                      </w:p>
-                      <w:p>
-                        <w:pPr>
-                          <w:pStyle w:val="Standard"/>
-                          <w:rPr>
-                            <w:rFonts w:ascii="Century Gothic" w:hAnsi="Century Gothic" w:cs="Tahoma"/>
-                            <w:sz w:val="22"/>
-                            <w:szCs w:val="22"/>
-                            <w:lang w:eastAsia="fr-FR" w:bidi="ar-SA"/>
-                          </w:rPr>
-                        </w:pPr>
-                        <w:r>
-                          <w:rPr>
-                            <w:rFonts w:ascii="Century Gothic" w:hAnsi="Century Gothic" w:cs="Tahoma"/>
-                            <w:sz w:val="22"/>
-                            <w:szCs w:val="22"/>
-                            <w:lang w:eastAsia="fr-FR" w:bidi="ar-SA"/>
-                          </w:rPr>
-                          <w:t xml:space="preserve">Randonnée en montagne </w:t>
-                        </w:r>
-                      </w:p>
-                      <w:p>
-                        <w:pPr>
-                          <w:pStyle w:val="Standard"/>
-                          <w:spacing w:after="120"/>
-                          <w:rPr>
-                            <w:rFonts w:ascii="Century Gothic" w:hAnsi="Century Gothic" w:cs="Tahoma"/>
-                            <w:sz w:val="22"/>
-                            <w:szCs w:val="22"/>
-                            <w:lang w:eastAsia="fr-FR" w:bidi="ar-SA"/>
-                          </w:rPr>
-                        </w:pPr>
-                        <w:r>
-                          <w:rPr>
-                            <w:rFonts w:ascii="Century Gothic" w:hAnsi="Century Gothic" w:cs="Tahoma"/>
-                            <w:sz w:val="22"/>
-                            <w:szCs w:val="22"/>
-                            <w:lang w:eastAsia="fr-FR" w:bidi="ar-SA"/>
-                          </w:rPr>
-                          <w:t>Aviron</w:t>
-                        </w:r>
-                      </w:p>
-                      <w:p>
-                        <w:pPr>
-                          <w:pStyle w:val="Standard"/>
-                          <w:spacing w:after="120"/>
-                          <w:rPr>
-                            <w:rFonts w:ascii="Century Gothic" w:hAnsi="Century Gothic" w:cs="Tahoma"/>
-                            <w:b/>
-                            <w:color w:val="808080" w:themeColor="background1" w:themeShade="80"/>
-                            <w:szCs w:val="22"/>
-                            <w:lang w:eastAsia="fr-FR" w:bidi="ar-SA"/>
-                          </w:rPr>
-                        </w:pPr>
-                        <w:r>
-                          <w:rPr>
-                            <w:rFonts w:ascii="Century Gothic" w:hAnsi="Century Gothic" w:cs="Tahoma"/>
-                            <w:b/>
-                            <w:color w:val="808080" w:themeColor="background1" w:themeShade="80"/>
-                            <w:szCs w:val="22"/>
-                            <w:lang w:eastAsia="fr-FR" w:bidi="ar-SA"/>
-                          </w:rPr>
-                          <w:t>LECTURE</w:t>
-                        </w:r>
-                      </w:p>
-                      <w:p>
-                        <w:pPr>
-                          <w:pStyle w:val="Standard"/>
-                          <w:rPr>
-                            <w:rFonts w:ascii="Century Gothic" w:hAnsi="Century Gothic" w:cs="Tahoma"/>
-                            <w:sz w:val="22"/>
-                            <w:szCs w:val="22"/>
-                            <w:lang w:eastAsia="fr-FR" w:bidi="ar-SA"/>
-                          </w:rPr>
-                        </w:pPr>
-                        <w:r>
-                          <w:rPr>
-                            <w:rFonts w:ascii="Century Gothic" w:hAnsi="Century Gothic" w:cs="Tahoma"/>
-                            <w:sz w:val="22"/>
-                            <w:szCs w:val="22"/>
-                            <w:lang w:eastAsia="fr-FR" w:bidi="ar-SA"/>
-                          </w:rPr>
-                          <w:t>Magazine scientifique</w:t>
-                        </w:r>
-                      </w:p>
-                      <w:p>
-                        <w:pPr>
-                          <w:pStyle w:val="Standard"/>
-                          <w:rPr>
-                            <w:rFonts w:ascii="Century Gothic" w:hAnsi="Century Gothic" w:cs="Tahoma"/>
-                            <w:sz w:val="22"/>
-                            <w:szCs w:val="22"/>
-                            <w:lang w:eastAsia="fr-FR" w:bidi="ar-SA"/>
-                          </w:rPr>
-                        </w:pPr>
-                        <w:r>
-                          <w:rPr>
-                            <w:rFonts w:ascii="Century Gothic" w:hAnsi="Century Gothic" w:cs="Tahoma"/>
-                            <w:sz w:val="22"/>
-                            <w:szCs w:val="22"/>
-                            <w:lang w:eastAsia="fr-FR" w:bidi="ar-SA"/>
-                          </w:rPr>
-                          <w:t xml:space="preserve">Romans d’héroïque fantaisie </w:t>
-                        </w:r>
-                      </w:p>
-                      <w:p>
-                        <w:pPr>
-                          <w:pStyle w:val="Standard"/>
-                          <w:spacing w:after="120"/>
-                          <w:rPr>
-                            <w:rFonts w:ascii="Century Gothic" w:hAnsi="Century Gothic" w:cs="Tahoma"/>
-                            <w:sz w:val="22"/>
-                            <w:szCs w:val="22"/>
-                            <w:lang w:eastAsia="fr-FR" w:bidi="ar-SA"/>
-                          </w:rPr>
-                        </w:pPr>
-                        <w:r>
-                          <w:rPr>
-                            <w:rFonts w:ascii="Century Gothic" w:hAnsi="Century Gothic" w:cs="Tahoma"/>
-                            <w:sz w:val="22"/>
-                            <w:szCs w:val="22"/>
-                            <w:lang w:eastAsia="fr-FR" w:bidi="ar-SA"/>
-                          </w:rPr>
-                          <w:t>Presse quotidienne régionale</w:t>
-                        </w:r>
-                      </w:p>
-                      <w:p>
-                        <w:pPr>
-                          <w:pStyle w:val="Standard"/>
-                          <w:spacing w:after="120"/>
-                          <w:rPr>
-                            <w:rFonts w:ascii="Century Gothic" w:hAnsi="Century Gothic" w:cs="Tahoma"/>
-                            <w:b/>
-                            <w:color w:val="808080" w:themeColor="background1" w:themeShade="80"/>
-                            <w:szCs w:val="22"/>
-                            <w:lang w:eastAsia="fr-FR" w:bidi="ar-SA"/>
-                          </w:rPr>
-                        </w:pPr>
-                        <w:r>
-                          <w:rPr>
-                            <w:rFonts w:ascii="Century Gothic" w:hAnsi="Century Gothic" w:cs="Tahoma"/>
-                            <w:b/>
-                            <w:color w:val="808080" w:themeColor="background1" w:themeShade="80"/>
-                            <w:szCs w:val="22"/>
-                            <w:lang w:eastAsia="fr-FR" w:bidi="ar-SA"/>
-                          </w:rPr>
-                          <w:t>PROGRAMMATION</w:t>
-                        </w:r>
-                      </w:p>
-                      <w:p>
-                        <w:pPr>
-                          <w:pStyle w:val="Standard"/>
-                          <w:rPr>
-                            <w:rFonts w:ascii="Century Gothic" w:hAnsi="Century Gothic" w:cs="Tahoma"/>
-                            <w:sz w:val="22"/>
-                            <w:szCs w:val="22"/>
-                            <w:lang w:eastAsia="fr-FR" w:bidi="ar-SA"/>
-                          </w:rPr>
-                        </w:pPr>
-                        <w:r>
-                          <w:rPr>
-                            <w:rFonts w:ascii="Century Gothic" w:hAnsi="Century Gothic" w:cs="Tahoma"/>
-                            <w:sz w:val="22"/>
-                            <w:szCs w:val="22"/>
-                            <w:lang w:eastAsia="fr-FR" w:bidi="ar-SA"/>
-                          </w:rPr>
-                          <w:t>Création de plusieurs sites dont mon cv en ligne</w:t>
-                        </w:r>
-                      </w:p>
-                      <w:p>
-                        <w:pPr>
-                          <w:pStyle w:val="Standard"/>
-                          <w:rPr>
-                            <w:rFonts w:ascii="Century Gothic" w:hAnsi="Century Gothic" w:cs="Tahoma"/>
-                            <w:sz w:val="22"/>
-                            <w:szCs w:val="22"/>
-                            <w:lang w:eastAsia="fr-FR" w:bidi="ar-SA"/>
-                          </w:rPr>
-                        </w:pPr>
-                      </w:p>
-                    </w:txbxContent>
-                  </v:textbox>
-                </v:shape>
-                <w10:wrap type="square" anchorx="margin" anchory="margin"/>
-              </v:group>
-            </w:pict>
-          </mc:Fallback>
-        </mc:AlternateContent>
-      </w:r>
-      <w:r>
-        <w:rPr>
-          <w:rFonts w:ascii="Century Gothic" w:hAnsi="Century Gothic"/>
-          <w:noProof/>
-          <w:sz w:val="36"/>
-          <w:szCs w:val="36"/>
-          <w:lang w:eastAsia="fr-FR"/>
-        </w:rPr>
-        <mc:AlternateContent>
-          <mc:Choice Requires="wpg">
-            <w:drawing>
-              <wp:anchor distT="45720" distB="45720" distL="182880" distR="182880" simplePos="0" relativeHeight="251668480" behindDoc="0" locked="0" layoutInCell="1" allowOverlap="1" wp14:anchorId="0382CAE7" wp14:editId="4BAEB976">
-                <wp:simplePos x="0" y="0"/>
-                <wp:positionH relativeFrom="margin">
-                  <wp:align>left</wp:align>
-                </wp:positionH>
-                <wp:positionV relativeFrom="margin">
-                  <wp:posOffset>4971193</wp:posOffset>
-                </wp:positionV>
-                <wp:extent cx="4678045" cy="5007610"/>
-                <wp:effectExtent l="0" t="0" r="27305" b="21590"/>
-                <wp:wrapSquare wrapText="bothSides"/>
-                <wp:docPr id="12" name="Groupe 12"/>
-                <wp:cNvGraphicFramePr/>
-                <a:graphic xmlns:a="http://schemas.openxmlformats.org/drawingml/2006/main">
-                  <a:graphicData uri="http://schemas.microsoft.com/office/word/2010/wordprocessingGroup">
-                    <wpg:wgp>
-                      <wpg:cNvGrpSpPr/>
-                      <wpg:grpSpPr>
-                        <a:xfrm>
-                          <a:off x="0" y="0"/>
-                          <a:ext cx="4678045" cy="5007937"/>
-                          <a:chOff x="-1" y="0"/>
-                          <a:chExt cx="4735635" cy="3863993"/>
-                        </a:xfrm>
-                      </wpg:grpSpPr>
-                      <wps:wsp>
-                        <wps:cNvPr id="13" name="Rectangle 13"/>
-                        <wps:cNvSpPr/>
-                        <wps:spPr>
-                          <a:xfrm>
-                            <a:off x="0" y="0"/>
-                            <a:ext cx="1800875" cy="304736"/>
-                          </a:xfrm>
-                          <a:prstGeom prst="rect">
-                            <a:avLst/>
-                          </a:prstGeom>
-                          <a:solidFill>
-                            <a:schemeClr val="accent4">
-                              <a:lumMod val="75000"/>
-                            </a:schemeClr>
-                          </a:solidFill>
-                          <a:ln>
-                            <a:solidFill>
-                              <a:srgbClr val="FFC000"/>
-                            </a:solidFill>
-                          </a:ln>
-                        </wps:spPr>
-                        <wps:style>
-                          <a:lnRef idx="2">
-                            <a:schemeClr val="accent1">
-                              <a:shade val="50000"/>
-                            </a:schemeClr>
-                          </a:lnRef>
-                          <a:fillRef idx="1">
-                            <a:schemeClr val="accent1"/>
-                          </a:fillRef>
-                          <a:effectRef idx="0">
-                            <a:schemeClr val="accent1"/>
-                          </a:effectRef>
-                          <a:fontRef idx="minor">
-                            <a:schemeClr val="lt1"/>
-                          </a:fontRef>
-                        </wps:style>
-                        <wps:txbx>
-                          <w:txbxContent>
-                            <w:p>
-                              <w:pPr>
-                                <w:pStyle w:val="Titre2"/>
-                                <w:jc w:val="center"/>
-                              </w:pPr>
-                              <w:r>
-                                <w:t>Mon expérience</w:t>
-                              </w:r>
-                            </w:p>
-                          </w:txbxContent>
-                        </wps:txbx>
-                        <wps:bodyPr rot="0" spcFirstLastPara="0" vertOverflow="overflow" horzOverflow="overflow" vert="horz" wrap="square" lIns="91440" tIns="45720" rIns="91440" bIns="45720" numCol="1" spcCol="0" rtlCol="0" fromWordArt="0" anchor="ctr" anchorCtr="0" forceAA="0" compatLnSpc="1">
-                          <a:prstTxWarp prst="textNoShape">
-                            <a:avLst/>
-                          </a:prstTxWarp>
-                          <a:noAutofit/>
-                        </wps:bodyPr>
-                      </wps:wsp>
-                      <wps:wsp>
-                        <wps:cNvPr id="14" name="Zone de texte 14"/>
-                        <wps:cNvSpPr txBox="1"/>
-                        <wps:spPr>
-                          <a:xfrm>
-                            <a:off x="-1" y="300297"/>
-                            <a:ext cx="4735635" cy="3563696"/>
-                          </a:xfrm>
-                          <a:prstGeom prst="rect">
-                            <a:avLst/>
-                          </a:prstGeom>
-                          <a:noFill/>
-                          <a:ln w="6350">
-                            <a:solidFill>
-                              <a:srgbClr val="FFC000"/>
-                            </a:solidFill>
-                          </a:ln>
-                          <a:effectLst/>
-                        </wps:spPr>
-                        <wps:style>
-                          <a:lnRef idx="0">
-                            <a:schemeClr val="accent1"/>
-                          </a:lnRef>
-                          <a:fillRef idx="0">
-                            <a:schemeClr val="accent1"/>
-                          </a:fillRef>
-                          <a:effectRef idx="0">
-                            <a:schemeClr val="accent1"/>
-                          </a:effectRef>
-                          <a:fontRef idx="minor">
-                            <a:schemeClr val="dk1"/>
-                          </a:fontRef>
-                        </wps:style>
-                        <wps:txbx>
-                          <w:txbxContent>
-                            <w:p>
-                              <w:pPr>
-                                <w:spacing w:after="120"/>
-                                <w:rPr>
-                                  <w:b/>
-                                  <w:caps/>
-                                  <w:color w:val="BF8F00" w:themeColor="accent4" w:themeShade="BF"/>
-                                  <w:sz w:val="26"/>
-                                  <w:szCs w:val="26"/>
-                                </w:rPr>
-                              </w:pPr>
-                              <w:r>
-                                <w:rPr>
-                                  <w:b/>
-                                  <w:caps/>
-                                  <w:color w:val="BF8F00" w:themeColor="accent4" w:themeShade="BF"/>
-                                  <w:sz w:val="26"/>
-                                  <w:szCs w:val="26"/>
-                                </w:rPr>
-                                <w:t>Septemre 201</w:t>
-                              </w:r>
-                              <w:r>
-                                <w:rPr>
-                                  <w:b/>
-                                  <w:caps/>
-                                  <w:color w:val="BF8F00" w:themeColor="accent4" w:themeShade="BF"/>
-                                  <w:sz w:val="26"/>
-                                  <w:szCs w:val="26"/>
-                                </w:rPr>
-                                <w:t>6</w:t>
-                              </w:r>
-                              <w:r>
-                                <w:rPr>
-                                  <w:b/>
-                                  <w:caps/>
-                                  <w:color w:val="BF8F00" w:themeColor="accent4" w:themeShade="BF"/>
-                                  <w:sz w:val="26"/>
-                                  <w:szCs w:val="26"/>
-                                </w:rPr>
-                                <w:t xml:space="preserve"> – </w:t>
-                              </w:r>
-                              <w:r>
-                                <w:rPr>
-                                  <w:b/>
-                                  <w:caps/>
-                                  <w:color w:val="BF8F00" w:themeColor="accent4" w:themeShade="BF"/>
-                                  <w:sz w:val="26"/>
-                                  <w:szCs w:val="26"/>
-                                </w:rPr>
-                                <w:t>Juin</w:t>
-                              </w:r>
-                              <w:r>
-                                <w:rPr>
-                                  <w:b/>
-                                  <w:caps/>
-                                  <w:color w:val="BF8F00" w:themeColor="accent4" w:themeShade="BF"/>
-                                  <w:sz w:val="26"/>
-                                  <w:szCs w:val="26"/>
-                                </w:rPr>
-                                <w:t xml:space="preserve"> 201</w:t>
-                              </w:r>
-                              <w:r>
-                                <w:rPr>
-                                  <w:b/>
-                                  <w:caps/>
-                                  <w:color w:val="BF8F00" w:themeColor="accent4" w:themeShade="BF"/>
-                                  <w:sz w:val="26"/>
-                                  <w:szCs w:val="26"/>
-                                </w:rPr>
-                                <w:t>7</w:t>
-                              </w:r>
-                              <w:r>
-                                <w:rPr>
-                                  <w:b/>
-                                  <w:caps/>
-                                  <w:color w:val="BF8F00" w:themeColor="accent4" w:themeShade="BF"/>
-                                  <w:sz w:val="26"/>
-                                  <w:szCs w:val="26"/>
-                                </w:rPr>
-                                <w:t> :</w:t>
-                              </w:r>
-                            </w:p>
-                            <w:p>
-                              <w:pPr>
-                                <w:pStyle w:val="Standard"/>
-                                <w:rPr>
-                                  <w:rFonts w:ascii="Century Gothic" w:hAnsi="Century Gothic" w:cs="Tahoma"/>
-                                  <w:b/>
-                                  <w:sz w:val="22"/>
-                                  <w:szCs w:val="22"/>
-                                  <w:lang w:eastAsia="fr-FR" w:bidi="ar-SA"/>
-                                </w:rPr>
-                              </w:pPr>
-                              <w:r>
-                                <w:rPr>
-                                  <w:rFonts w:ascii="Century Gothic" w:hAnsi="Century Gothic" w:cs="Tahoma"/>
-                                  <w:b/>
-                                  <w:sz w:val="22"/>
-                                  <w:szCs w:val="22"/>
-                                  <w:lang w:eastAsia="fr-FR" w:bidi="ar-SA"/>
-                                </w:rPr>
-                                <w:t xml:space="preserve">Développeur web dans une start up </w:t>
-                              </w:r>
-                            </w:p>
-                            <w:p>
-                              <w:pPr>
-                                <w:pStyle w:val="Standard"/>
-                                <w:spacing w:after="120"/>
-                                <w:rPr>
-                                  <w:rFonts w:ascii="Century Gothic" w:hAnsi="Century Gothic"/>
-                                  <w:sz w:val="22"/>
-                                  <w:szCs w:val="22"/>
-                                </w:rPr>
-                              </w:pPr>
-                              <w:r>
-                                <w:rPr>
-                                  <w:rFonts w:ascii="Century Gothic" w:hAnsi="Century Gothic"/>
-                                  <w:sz w:val="22"/>
-                                  <w:szCs w:val="22"/>
-                                </w:rPr>
-                                <w:t>Commencé comme stagiaire pour aider au développement d’un progiciel destiné au milieu informatique. Analyse des besoins du client, conception réalisation.</w:t>
-                              </w:r>
-                            </w:p>
-                            <w:p>
-                              <w:pPr>
-                                <w:spacing w:after="120"/>
-                                <w:rPr>
-                                  <w:b/>
-                                  <w:caps/>
-                                  <w:color w:val="BF8F00" w:themeColor="accent4" w:themeShade="BF"/>
-                                  <w:sz w:val="26"/>
-                                  <w:szCs w:val="26"/>
-                                </w:rPr>
-                              </w:pPr>
-                              <w:r>
-                                <w:rPr>
-                                  <w:b/>
-                                  <w:caps/>
-                                  <w:color w:val="BF8F00" w:themeColor="accent4" w:themeShade="BF"/>
-                                  <w:sz w:val="26"/>
-                                  <w:szCs w:val="26"/>
-                                </w:rPr>
-                                <w:t>JANVIER</w:t>
-                              </w:r>
-                              <w:r>
-                                <w:rPr>
-                                  <w:b/>
-                                  <w:caps/>
-                                  <w:color w:val="BF8F00" w:themeColor="accent4" w:themeShade="BF"/>
-                                  <w:sz w:val="26"/>
-                                  <w:szCs w:val="26"/>
-                                </w:rPr>
-                                <w:t xml:space="preserve"> 201</w:t>
-                              </w:r>
-                              <w:r>
-                                <w:rPr>
-                                  <w:b/>
-                                  <w:caps/>
-                                  <w:color w:val="BF8F00" w:themeColor="accent4" w:themeShade="BF"/>
-                                  <w:sz w:val="26"/>
-                                  <w:szCs w:val="26"/>
-                                </w:rPr>
-                                <w:t xml:space="preserve">7 – JUIN </w:t>
-                              </w:r>
-                              <w:r>
-                                <w:rPr>
-                                  <w:b/>
-                                  <w:caps/>
-                                  <w:color w:val="BF8F00" w:themeColor="accent4" w:themeShade="BF"/>
-                                  <w:sz w:val="26"/>
-                                  <w:szCs w:val="26"/>
-                                </w:rPr>
-                                <w:t>2017</w:t>
-                              </w:r>
-                              <w:r>
-                                <w:rPr>
-                                  <w:b/>
-                                  <w:caps/>
-                                  <w:color w:val="BF8F00" w:themeColor="accent4" w:themeShade="BF"/>
-                                  <w:sz w:val="26"/>
-                                  <w:szCs w:val="26"/>
-                                </w:rPr>
-                                <w:t> :</w:t>
-                              </w:r>
-                            </w:p>
-                            <w:p>
-                              <w:pPr>
-                                <w:pStyle w:val="Standard"/>
-                                <w:spacing w:after="120"/>
-                                <w:rPr>
-                                  <w:rFonts w:ascii="Century Gothic" w:hAnsi="Century Gothic"/>
-                                  <w:sz w:val="22"/>
-                                  <w:szCs w:val="22"/>
-                                </w:rPr>
-                              </w:pPr>
-                              <w:r>
-                                <w:rPr>
-                                  <w:rFonts w:ascii="Century Gothic" w:hAnsi="Century Gothic"/>
-                                  <w:sz w:val="22"/>
-                                  <w:szCs w:val="22"/>
-                                </w:rPr>
-                                <w:t>Travail</w:t>
-                              </w:r>
-                              <w:r>
-                                <w:rPr>
-                                  <w:rFonts w:ascii="Century Gothic" w:hAnsi="Century Gothic"/>
-                                  <w:sz w:val="22"/>
-                                  <w:szCs w:val="22"/>
-                                </w:rPr>
-                                <w:t xml:space="preserve"> à distance à temps partiel pour continuer le développement du progiciel</w:t>
-                              </w:r>
-                            </w:p>
-                            <w:p>
-                              <w:pPr>
-                                <w:spacing w:after="0"/>
-                              </w:pPr>
-                            </w:p>
-                            <w:p>
-                              <w:pPr>
-                                <w:rPr>
-                                  <w:b/>
-                                  <w:caps/>
-                                  <w:color w:val="4472C4" w:themeColor="accent1"/>
-                                  <w:sz w:val="26"/>
-                                  <w:szCs w:val="26"/>
-                                </w:rPr>
-                              </w:pPr>
-                            </w:p>
-                          </w:txbxContent>
-                        </wps:txbx>
-                        <wps:bodyPr rot="0" spcFirstLastPara="0" vertOverflow="overflow" horzOverflow="overflow" vert="horz" wrap="square" lIns="91440" tIns="91440" rIns="91440" bIns="0" numCol="1" spcCol="0" rtlCol="0" fromWordArt="0" anchor="t" anchorCtr="0" forceAA="0" compatLnSpc="1">
-                          <a:prstTxWarp prst="textNoShape">
-                            <a:avLst/>
-                          </a:prstTxWarp>
-                          <a:noAutofit/>
-                        </wps:bodyPr>
-                      </wps:wsp>
-                    </wpg:wgp>
-                  </a:graphicData>
-                </a:graphic>
-                <wp14:sizeRelH relativeFrom="margin">
-                  <wp14:pctWidth>0</wp14:pctWidth>
-                </wp14:sizeRelH>
-                <wp14:sizeRelV relativeFrom="margin">
-                  <wp14:pctHeight>0</wp14:pctHeight>
-                </wp14:sizeRelV>
-              </wp:anchor>
-            </w:drawing>
-          </mc:Choice>
-          <mc:Fallback>
-            <w:pict>
-              <v:group w14:anchorId="0382CAE7" id="Groupe 12" o:spid="_x0000_s1032" style="position:absolute;margin-left:0;margin-top:391.45pt;width:368.35pt;height:394.3pt;z-index:251668480;mso-wrap-distance-left:14.4pt;mso-wrap-distance-top:3.6pt;mso-wrap-distance-right:14.4pt;mso-wrap-distance-bottom:3.6pt;mso-position-horizontal:left;mso-position-horizontal-relative:margin;mso-position-vertical-relative:margin;mso-width-relative:margin;mso-height-relative:margin" coordorigin="" coordsize="47356,38639" o:gfxdata="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">
-                <v:rect id="Rectangle 13" o:spid="_x0000_s1033" style="position:absolute;width:18008;height:3047;visibility:visible;mso-wrap-style:square;v-text-anchor:middle" o:gfxdata="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" fillcolor="#bf8f00 [2407]" strokecolor="#ffc000" strokeweight="1pt">
-                  <v:textbox>
-                    <w:txbxContent>
-                      <w:p>
-                        <w:pPr>
-                          <w:pStyle w:val="Titre2"/>
-                          <w:jc w:val="center"/>
-                        </w:pPr>
-                        <w:r>
-                          <w:t>Mon expérience</w:t>
-                        </w:r>
-                      </w:p>
-                    </w:txbxContent>
-                  </v:textbox>
-                </v:rect>
-                <v:shapetype id="_x0000_t202" coordsize="21600,21600" o:spt="202" path="m,l,21600r21600,l21600,xe">
-                  <v:stroke joinstyle="miter"/>
-                  <v:path gradientshapeok="t" o:connecttype="rect"/>
-                </v:shapetype>
-                <v:shape id="Zone de texte 14" o:spid="_x0000_s1034" type="#_x0000_t202" style="position:absolute;top:3002;width:47356;height:35637;visibility:visible;mso-wrap-style:square;v-text-anchor:top" o:gfxdata="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" filled="f" strokecolor="#ffc000" strokeweight=".5pt">
-                  <v:textbox inset=",7.2pt,,0">
-                    <w:txbxContent>
-                      <w:p>
-                        <w:pPr>
-                          <w:spacing w:after="120"/>
-                          <w:rPr>
-                            <w:b/>
-                            <w:caps/>
-                            <w:color w:val="BF8F00" w:themeColor="accent4" w:themeShade="BF"/>
-                            <w:sz w:val="26"/>
-                            <w:szCs w:val="26"/>
-                          </w:rPr>
-                        </w:pPr>
-                        <w:r>
-                          <w:rPr>
-                            <w:b/>
-                            <w:caps/>
-                            <w:color w:val="BF8F00" w:themeColor="accent4" w:themeShade="BF"/>
-                            <w:sz w:val="26"/>
-                            <w:szCs w:val="26"/>
-                          </w:rPr>
-                          <w:t>Septemre 201</w:t>
-                        </w:r>
-                        <w:r>
-                          <w:rPr>
-                            <w:b/>
-                            <w:caps/>
-                            <w:color w:val="BF8F00" w:themeColor="accent4" w:themeShade="BF"/>
-                            <w:sz w:val="26"/>
-                            <w:szCs w:val="26"/>
-                          </w:rPr>
-                          <w:t>6</w:t>
-                        </w:r>
-                        <w:r>
-                          <w:rPr>
-                            <w:b/>
-                            <w:caps/>
-                            <w:color w:val="BF8F00" w:themeColor="accent4" w:themeShade="BF"/>
-                            <w:sz w:val="26"/>
-                            <w:szCs w:val="26"/>
-                          </w:rPr>
-                          <w:t xml:space="preserve"> – </w:t>
-                        </w:r>
-                        <w:r>
-                          <w:rPr>
-                            <w:b/>
-                            <w:caps/>
-                            <w:color w:val="BF8F00" w:themeColor="accent4" w:themeShade="BF"/>
-                            <w:sz w:val="26"/>
-                            <w:szCs w:val="26"/>
-                          </w:rPr>
-                          <w:t>Juin</w:t>
-                        </w:r>
-                        <w:r>
-                          <w:rPr>
-                            <w:b/>
-                            <w:caps/>
-                            <w:color w:val="BF8F00" w:themeColor="accent4" w:themeShade="BF"/>
-                            <w:sz w:val="26"/>
-                            <w:szCs w:val="26"/>
-                          </w:rPr>
-                          <w:t xml:space="preserve"> 201</w:t>
-                        </w:r>
-                        <w:r>
-                          <w:rPr>
-                            <w:b/>
-                            <w:caps/>
-                            <w:color w:val="BF8F00" w:themeColor="accent4" w:themeShade="BF"/>
-                            <w:sz w:val="26"/>
-                            <w:szCs w:val="26"/>
-                          </w:rPr>
-                          <w:t>7</w:t>
-                        </w:r>
-                        <w:r>
-                          <w:rPr>
-                            <w:b/>
-                            <w:caps/>
-                            <w:color w:val="BF8F00" w:themeColor="accent4" w:themeShade="BF"/>
-                            <w:sz w:val="26"/>
-                            <w:szCs w:val="26"/>
-                          </w:rPr>
-                          <w:t> :</w:t>
-                        </w:r>
-                      </w:p>
-                      <w:p>
-                        <w:pPr>
-                          <w:pStyle w:val="Standard"/>
-                          <w:rPr>
-                            <w:rFonts w:ascii="Century Gothic" w:hAnsi="Century Gothic" w:cs="Tahoma"/>
-                            <w:b/>
-                            <w:sz w:val="22"/>
-                            <w:szCs w:val="22"/>
-                            <w:lang w:eastAsia="fr-FR" w:bidi="ar-SA"/>
-                          </w:rPr>
-                        </w:pPr>
-                        <w:r>
-                          <w:rPr>
-                            <w:rFonts w:ascii="Century Gothic" w:hAnsi="Century Gothic" w:cs="Tahoma"/>
-                            <w:b/>
-                            <w:sz w:val="22"/>
-                            <w:szCs w:val="22"/>
-                            <w:lang w:eastAsia="fr-FR" w:bidi="ar-SA"/>
-                          </w:rPr>
-                          <w:t xml:space="preserve">Développeur web dans une start up </w:t>
-                        </w:r>
-                      </w:p>
-                      <w:p>
-                        <w:pPr>
-                          <w:pStyle w:val="Standard"/>
-                          <w:spacing w:after="120"/>
-                          <w:rPr>
-                            <w:rFonts w:ascii="Century Gothic" w:hAnsi="Century Gothic"/>
-                            <w:sz w:val="22"/>
-                            <w:szCs w:val="22"/>
-                          </w:rPr>
-                        </w:pPr>
-                        <w:r>
-                          <w:rPr>
-                            <w:rFonts w:ascii="Century Gothic" w:hAnsi="Century Gothic"/>
-                            <w:sz w:val="22"/>
-                            <w:szCs w:val="22"/>
-                          </w:rPr>
-                          <w:t>Commencé comme stagiaire pour aider au développement d’un progiciel destiné au milieu informatique. Analyse des besoins du client, conception réalisation.</w:t>
-                        </w:r>
-                      </w:p>
-                      <w:p>
-                        <w:pPr>
-                          <w:spacing w:after="120"/>
-                          <w:rPr>
-                            <w:b/>
-                            <w:caps/>
-                            <w:color w:val="BF8F00" w:themeColor="accent4" w:themeShade="BF"/>
-                            <w:sz w:val="26"/>
-                            <w:szCs w:val="26"/>
-                          </w:rPr>
-                        </w:pPr>
-                        <w:r>
-                          <w:rPr>
-                            <w:b/>
-                            <w:caps/>
-                            <w:color w:val="BF8F00" w:themeColor="accent4" w:themeShade="BF"/>
-                            <w:sz w:val="26"/>
-                            <w:szCs w:val="26"/>
-                          </w:rPr>
-                          <w:t>JANVIER</w:t>
-                        </w:r>
-                        <w:r>
-                          <w:rPr>
-                            <w:b/>
-                            <w:caps/>
-                            <w:color w:val="BF8F00" w:themeColor="accent4" w:themeShade="BF"/>
-                            <w:sz w:val="26"/>
-                            <w:szCs w:val="26"/>
-                          </w:rPr>
-                          <w:t xml:space="preserve"> 201</w:t>
-                        </w:r>
-                        <w:r>
-                          <w:rPr>
-                            <w:b/>
-                            <w:caps/>
-                            <w:color w:val="BF8F00" w:themeColor="accent4" w:themeShade="BF"/>
-                            <w:sz w:val="26"/>
-                            <w:szCs w:val="26"/>
-                          </w:rPr>
-                          <w:t xml:space="preserve">7 – JUIN </w:t>
-                        </w:r>
-                        <w:r>
-                          <w:rPr>
-                            <w:b/>
-                            <w:caps/>
-                            <w:color w:val="BF8F00" w:themeColor="accent4" w:themeShade="BF"/>
-                            <w:sz w:val="26"/>
-                            <w:szCs w:val="26"/>
-                          </w:rPr>
-                          <w:t>2017</w:t>
-                        </w:r>
-                        <w:r>
-                          <w:rPr>
-                            <w:b/>
-                            <w:caps/>
-                            <w:color w:val="BF8F00" w:themeColor="accent4" w:themeShade="BF"/>
-                            <w:sz w:val="26"/>
-                            <w:szCs w:val="26"/>
-                          </w:rPr>
-                          <w:t> :</w:t>
-                        </w:r>
-                      </w:p>
-                      <w:p>
-                        <w:pPr>
-                          <w:pStyle w:val="Standard"/>
-                          <w:spacing w:after="120"/>
-                          <w:rPr>
-                            <w:rFonts w:ascii="Century Gothic" w:hAnsi="Century Gothic"/>
-                            <w:sz w:val="22"/>
-                            <w:szCs w:val="22"/>
-                          </w:rPr>
-                        </w:pPr>
-                        <w:r>
-                          <w:rPr>
-                            <w:rFonts w:ascii="Century Gothic" w:hAnsi="Century Gothic"/>
-                            <w:sz w:val="22"/>
-                            <w:szCs w:val="22"/>
-                          </w:rPr>
-                          <w:t>Travail</w:t>
-                        </w:r>
-                        <w:r>
-                          <w:rPr>
-                            <w:rFonts w:ascii="Century Gothic" w:hAnsi="Century Gothic"/>
-                            <w:sz w:val="22"/>
-                            <w:szCs w:val="22"/>
-                          </w:rPr>
-                          <w:t xml:space="preserve"> à distance à temps partiel pour continuer le développement du progiciel</w:t>
-                        </w:r>
-                      </w:p>
-                      <w:p>
-                        <w:pPr>
-                          <w:spacing w:after="0"/>
-                        </w:pPr>
-                      </w:p>
-                      <w:p>
-                        <w:pPr>
-                          <w:rPr>
-                            <w:b/>
-                            <w:caps/>
-                            <w:color w:val="4472C4" w:themeColor="accent1"/>
-                            <w:sz w:val="26"/>
-                            <w:szCs w:val="26"/>
-                          </w:rPr>
-                        </w:pPr>
-                      </w:p>
-                    </w:txbxContent>
-                  </v:textbox>
-                </v:shape>
-                <w10:wrap type="square" anchorx="margin" anchory="margin"/>
-              </v:group>
             </w:pict>
           </mc:Fallback>
         </mc:AlternateContent>
@@ -2327,15 +3145,12 @@
                                   <w:rFonts w:ascii="Century Gothic" w:hAnsi="Century Gothic"/>
                                   <w:b/>
                                   <w:caps/>
-                                  <w:color w:val="4472C4" w:themeColor="accent1"/>
+                                  <w:color w:val="7030A0"/>
                                   <w:sz w:val="24"/>
                                   <w:szCs w:val="24"/>
                                 </w:rPr>
                               </w:pPr>
-                            </w:p>
-                            <w:p>
-                              <w:pPr>
-                                <w:spacing w:after="0" w:line="240" w:lineRule="auto"/>
+                              <w:r>
                                 <w:rPr>
                                   <w:rFonts w:ascii="Century Gothic" w:hAnsi="Century Gothic"/>
                                   <w:b/>
@@ -2344,7 +3159,8 @@
                                   <w:sz w:val="24"/>
                                   <w:szCs w:val="24"/>
                                 </w:rPr>
-                              </w:pPr>
+                                <w:t>OUTILS</w:t>
+                              </w:r>
                               <w:r>
                                 <w:rPr>
                                   <w:rFonts w:ascii="Century Gothic" w:hAnsi="Century Gothic"/>
@@ -2354,17 +3170,6 @@
                                   <w:sz w:val="24"/>
                                   <w:szCs w:val="24"/>
                                 </w:rPr>
-                                <w:t>OUTILS</w:t>
-                              </w:r>
-                              <w:r>
-                                <w:rPr>
-                                  <w:rFonts w:ascii="Century Gothic" w:hAnsi="Century Gothic"/>
-                                  <w:b/>
-                                  <w:caps/>
-                                  <w:color w:val="7030A0"/>
-                                  <w:sz w:val="24"/>
-                                  <w:szCs w:val="24"/>
-                                </w:rPr>
                                 <w:t> :</w:t>
                               </w:r>
                             </w:p>
@@ -2379,16 +3184,58 @@
                                 <w:rPr>
                                   <w:rFonts w:ascii="Century Gothic" w:hAnsi="Century Gothic"/>
                                 </w:rPr>
-                                <w:t xml:space="preserve">Math </w:t>
-                              </w:r>
-                              <w:proofErr w:type="spellStart"/>
-                              <w:r>
-                                <w:rPr>
-                                  <w:rFonts w:ascii="Century Gothic" w:hAnsi="Century Gothic"/>
-                                </w:rPr>
-                                <w:t>lab</w:t>
-                              </w:r>
-                              <w:proofErr w:type="spellEnd"/>
+                                <w:t>Math lab</w:t>
+                              </w:r>
+                            </w:p>
+                            <w:p>
+                              <w:pPr>
+                                <w:spacing w:after="0" w:line="240" w:lineRule="auto"/>
+                                <w:rPr>
+                                  <w:rFonts w:ascii="Century Gothic" w:hAnsi="Century Gothic"/>
+                                </w:rPr>
+                              </w:pPr>
+                              <w:r>
+                                <w:rPr>
+                                  <w:rFonts w:ascii="Century Gothic" w:hAnsi="Century Gothic"/>
+                                </w:rPr>
+                                <w:t>R studio</w:t>
+                              </w:r>
+                            </w:p>
+                            <w:p>
+                              <w:pPr>
+                                <w:spacing w:after="0" w:line="240" w:lineRule="auto"/>
+                                <w:rPr>
+                                  <w:rFonts w:ascii="Century Gothic" w:hAnsi="Century Gothic"/>
+                                </w:rPr>
+                              </w:pPr>
+                              <w:r>
+                                <w:rPr>
+                                  <w:rFonts w:ascii="Century Gothic" w:hAnsi="Century Gothic"/>
+                                </w:rPr>
+                                <w:t>Intelij</w:t>
+                              </w:r>
+                            </w:p>
+                            <w:p>
+                              <w:pPr>
+                                <w:spacing w:after="0" w:line="240" w:lineRule="auto"/>
+                                <w:rPr>
+                                  <w:rFonts w:ascii="Century Gothic" w:hAnsi="Century Gothic"/>
+                                </w:rPr>
+                              </w:pPr>
+                              <w:r>
+                                <w:rPr>
+                                  <w:rFonts w:ascii="Century Gothic" w:hAnsi="Century Gothic"/>
+                                </w:rPr>
+                                <w:t>Jira</w:t>
+                              </w:r>
+                            </w:p>
+                            <w:p>
+                              <w:pPr>
+                                <w:spacing w:after="0" w:line="240" w:lineRule="auto"/>
+                                <w:rPr>
+                                  <w:rFonts w:ascii="Century Gothic" w:hAnsi="Century Gothic"/>
+                                </w:rPr>
+                              </w:pPr>
                             </w:p>
                             <w:p>
                               <w:pPr>
@@ -2424,10 +3271,10 @@
               </wp:anchor>
             </w:drawing>
           </mc:Choice>
-          <mc:Fallback xmlns:w16cid="http://schemas.microsoft.com/office/word/2016/wordml/cid" xmlns:am3d="http://schemas.microsoft.com/office/drawing/2017/model3d" xmlns:aink="http://schemas.microsoft.com/office/drawing/2016/ink" xmlns:cx8="http://schemas.microsoft.com/office/drawing/2016/5/14/chartex" xmlns:cx7="http://schemas.microsoft.com/office/drawing/2016/5/13/chartex" xmlns:cx6="http://schemas.microsoft.com/office/drawing/2016/5/12/chartex" xmlns:cx5="http://schemas.microsoft.com/office/drawing/2016/5/11/chartex" xmlns:cx4="http://schemas.microsoft.com/office/drawing/2016/5/10/chartex" xmlns:cx3="http://schemas.microsoft.com/office/drawing/2016/5/9/chartex" xmlns:cx2="http://schemas.microsoft.com/office/drawing/2015/10/21/chartex">
+          <mc:Fallback>
             <w:pict>
-              <v:group w14:anchorId="77A61E15" id="Groupe 22" o:spid="_x0000_s1035" style="position:absolute;margin-left:185.8pt;margin-top:191.15pt;width:237pt;height:192.75pt;z-index:251674624;mso-wrap-distance-left:14.4pt;mso-wrap-distance-top:3.6pt;mso-wrap-distance-right:14.4pt;mso-wrap-distance-bottom:3.6pt;mso-position-horizontal:right;mso-position-horizontal-relative:margin;mso-position-vertical-relative:margin;mso-width-relative:margin;mso-height-relative:margin" coordorigin="" coordsize="35674,14469" o:gfxdata="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">
-                <v:rect id="Rectangle 23" o:spid="_x0000_s1036" style="position:absolute;width:19756;height:1814;visibility:visible;mso-wrap-style:square;v-text-anchor:middle" o:gfxdata="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" fillcolor="#7030a0" stroked="f" strokeweight="1pt">
+              <v:group w14:anchorId="77A61E15" id="Groupe 22" o:spid="_x0000_s1041" style="position:absolute;margin-left:185.8pt;margin-top:191.15pt;width:237pt;height:192.75pt;z-index:251674624;mso-wrap-distance-left:14.4pt;mso-wrap-distance-top:3.6pt;mso-wrap-distance-right:14.4pt;mso-wrap-distance-bottom:3.6pt;mso-position-horizontal:right;mso-position-horizontal-relative:margin;mso-position-vertical-relative:margin;mso-width-relative:margin;mso-height-relative:margin" coordorigin="" coordsize="35674,14469" o:gfxdata="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">
+                <v:rect id="Rectangle 23" o:spid="_x0000_s1042" style="position:absolute;width:19756;height:1814;visibility:visible;mso-wrap-style:square;v-text-anchor:middle" o:gfxdata="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" fillcolor="#7030a0" stroked="f" strokeweight="1pt">
                   <v:textbox>
                     <w:txbxContent>
                       <w:p>
@@ -2442,7 +3289,7 @@
                     </w:txbxContent>
                   </v:textbox>
                 </v:rect>
-                <v:shape id="Zone de texte 24" o:spid="_x0000_s1037" type="#_x0000_t202" style="position:absolute;top:1766;width:35674;height:12703;visibility:visible;mso-wrap-style:square;v-text-anchor:top" o:gfxdata="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" fillcolor="white [3201]" strokecolor="#7030a0" strokeweight="1pt">
+                <v:shape id="Zone de texte 24" o:spid="_x0000_s1043" type="#_x0000_t202" style="position:absolute;top:1766;width:35674;height:12703;visibility:visible;mso-wrap-style:square;v-text-anchor:top" o:gfxdata="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" fillcolor="white [3201]" strokecolor="#7030a0" strokeweight="1pt">
                   <v:textbox inset=",7.2pt,,0">
                     <w:txbxContent>
                       <w:p>
@@ -2531,15 +3378,12 @@
                             <w:rFonts w:ascii="Century Gothic" w:hAnsi="Century Gothic"/>
                             <w:b/>
                             <w:caps/>
-                            <w:color w:val="4472C4" w:themeColor="accent1"/>
+                            <w:color w:val="7030A0"/>
                             <w:sz w:val="24"/>
                             <w:szCs w:val="24"/>
                           </w:rPr>
                         </w:pPr>
-                      </w:p>
-                      <w:p>
-                        <w:pPr>
-                          <w:spacing w:after="0" w:line="240" w:lineRule="auto"/>
+                        <w:r>
                           <w:rPr>
                             <w:rFonts w:ascii="Century Gothic" w:hAnsi="Century Gothic"/>
                             <w:b/>
@@ -2548,7 +3392,8 @@
                             <w:sz w:val="24"/>
                             <w:szCs w:val="24"/>
                           </w:rPr>
-                        </w:pPr>
+                          <w:t>OUTILS</w:t>
+                        </w:r>
                         <w:r>
                           <w:rPr>
                             <w:rFonts w:ascii="Century Gothic" w:hAnsi="Century Gothic"/>
@@ -2558,17 +3403,6 @@
                             <w:sz w:val="24"/>
                             <w:szCs w:val="24"/>
                           </w:rPr>
-                          <w:t>OUTILS</w:t>
-                        </w:r>
-                        <w:r>
-                          <w:rPr>
-                            <w:rFonts w:ascii="Century Gothic" w:hAnsi="Century Gothic"/>
-                            <w:b/>
-                            <w:caps/>
-                            <w:color w:val="7030A0"/>
-                            <w:sz w:val="24"/>
-                            <w:szCs w:val="24"/>
-                          </w:rPr>
                           <w:t> :</w:t>
                         </w:r>
                       </w:p>
@@ -2583,16 +3417,58 @@
                           <w:rPr>
                             <w:rFonts w:ascii="Century Gothic" w:hAnsi="Century Gothic"/>
                           </w:rPr>
-                          <w:t xml:space="preserve">Math </w:t>
-                        </w:r>
-                        <w:proofErr w:type="spellStart"/>
-                        <w:r>
-                          <w:rPr>
-                            <w:rFonts w:ascii="Century Gothic" w:hAnsi="Century Gothic"/>
-                          </w:rPr>
-                          <w:t>lab</w:t>
-                        </w:r>
-                        <w:proofErr w:type="spellEnd"/>
+                          <w:t>Math lab</w:t>
+                        </w:r>
+                      </w:p>
+                      <w:p>
+                        <w:pPr>
+                          <w:spacing w:after="0" w:line="240" w:lineRule="auto"/>
+                          <w:rPr>
+                            <w:rFonts w:ascii="Century Gothic" w:hAnsi="Century Gothic"/>
+                          </w:rPr>
+                        </w:pPr>
+                        <w:r>
+                          <w:rPr>
+                            <w:rFonts w:ascii="Century Gothic" w:hAnsi="Century Gothic"/>
+                          </w:rPr>
+                          <w:t>R studio</w:t>
+                        </w:r>
+                      </w:p>
+                      <w:p>
+                        <w:pPr>
+                          <w:spacing w:after="0" w:line="240" w:lineRule="auto"/>
+                          <w:rPr>
+                            <w:rFonts w:ascii="Century Gothic" w:hAnsi="Century Gothic"/>
+                          </w:rPr>
+                        </w:pPr>
+                        <w:r>
+                          <w:rPr>
+                            <w:rFonts w:ascii="Century Gothic" w:hAnsi="Century Gothic"/>
+                          </w:rPr>
+                          <w:t>Intelij</w:t>
+                        </w:r>
+                      </w:p>
+                      <w:p>
+                        <w:pPr>
+                          <w:spacing w:after="0" w:line="240" w:lineRule="auto"/>
+                          <w:rPr>
+                            <w:rFonts w:ascii="Century Gothic" w:hAnsi="Century Gothic"/>
+                          </w:rPr>
+                        </w:pPr>
+                        <w:r>
+                          <w:rPr>
+                            <w:rFonts w:ascii="Century Gothic" w:hAnsi="Century Gothic"/>
+                          </w:rPr>
+                          <w:t>Jira</w:t>
+                        </w:r>
+                      </w:p>
+                      <w:p>
+                        <w:pPr>
+                          <w:spacing w:after="0" w:line="240" w:lineRule="auto"/>
+                          <w:rPr>
+                            <w:rFonts w:ascii="Century Gothic" w:hAnsi="Century Gothic"/>
+                          </w:rPr>
+                        </w:pPr>
                       </w:p>
                       <w:p>
                         <w:pPr>
@@ -2606,352 +3482,6 @@
                             <w:szCs w:val="24"/>
                           </w:rPr>
                         </w:pPr>
-                      </w:p>
-                    </w:txbxContent>
-                  </v:textbox>
-                </v:shape>
-                <w10:wrap type="square" anchorx="margin" anchory="margin"/>
-              </v:group>
-            </w:pict>
-          </mc:Fallback>
-        </mc:AlternateContent>
-      </w:r>
-      <w:r>
-        <w:rPr>
-          <w:rFonts w:ascii="Century Gothic" w:hAnsi="Century Gothic"/>
-          <w:noProof/>
-          <w:sz w:val="36"/>
-          <w:szCs w:val="36"/>
-          <w:lang w:eastAsia="fr-FR"/>
-        </w:rPr>
-        <mc:AlternateContent>
-          <mc:Choice Requires="wpg">
-            <w:drawing>
-              <wp:anchor distT="45720" distB="45720" distL="182880" distR="182880" simplePos="0" relativeHeight="251670528" behindDoc="0" locked="0" layoutInCell="1" allowOverlap="1" wp14:anchorId="0382CAE7" wp14:editId="4BAEB976">
-                <wp:simplePos x="0" y="0"/>
-                <wp:positionH relativeFrom="margin">
-                  <wp:align>right</wp:align>
-                </wp:positionH>
-                <wp:positionV relativeFrom="margin">
-                  <wp:posOffset>4966454</wp:posOffset>
-                </wp:positionV>
-                <wp:extent cx="2275840" cy="1403350"/>
-                <wp:effectExtent l="0" t="0" r="10160" b="25400"/>
-                <wp:wrapSquare wrapText="bothSides"/>
-                <wp:docPr id="15" name="Groupe 15"/>
-                <wp:cNvGraphicFramePr/>
-                <a:graphic xmlns:a="http://schemas.openxmlformats.org/drawingml/2006/main">
-                  <a:graphicData uri="http://schemas.microsoft.com/office/word/2010/wordprocessingGroup">
-                    <wpg:wgp>
-                      <wpg:cNvGrpSpPr/>
-                      <wpg:grpSpPr>
-                        <a:xfrm>
-                          <a:off x="0" y="0"/>
-                          <a:ext cx="2275840" cy="1403350"/>
-                          <a:chOff x="-120605" y="-63782"/>
-                          <a:chExt cx="3688053" cy="1403215"/>
-                        </a:xfrm>
-                      </wpg:grpSpPr>
-                      <wps:wsp>
-                        <wps:cNvPr id="16" name="Rectangle 16"/>
-                        <wps:cNvSpPr/>
-                        <wps:spPr>
-                          <a:xfrm>
-                            <a:off x="-120603" y="-63782"/>
-                            <a:ext cx="2136312" cy="304736"/>
-                          </a:xfrm>
-                          <a:prstGeom prst="rect">
-                            <a:avLst/>
-                          </a:prstGeom>
-                          <a:solidFill>
-                            <a:srgbClr val="00B050"/>
-                          </a:solidFill>
-                          <a:ln>
-                            <a:solidFill>
-                              <a:srgbClr val="00B050"/>
-                            </a:solidFill>
-                          </a:ln>
-                        </wps:spPr>
-                        <wps:style>
-                          <a:lnRef idx="2">
-                            <a:schemeClr val="accent1">
-                              <a:shade val="50000"/>
-                            </a:schemeClr>
-                          </a:lnRef>
-                          <a:fillRef idx="1">
-                            <a:schemeClr val="accent1"/>
-                          </a:fillRef>
-                          <a:effectRef idx="0">
-                            <a:schemeClr val="accent1"/>
-                          </a:effectRef>
-                          <a:fontRef idx="minor">
-                            <a:schemeClr val="lt1"/>
-                          </a:fontRef>
-                        </wps:style>
-                        <wps:txbx>
-                          <w:txbxContent>
-                            <w:p>
-                              <w:pPr>
-                                <w:pStyle w:val="Titre2"/>
-                                <w:jc w:val="center"/>
-                              </w:pPr>
-                              <w:r>
-                                <w:t>Langues</w:t>
-                              </w:r>
-                            </w:p>
-                          </w:txbxContent>
-                        </wps:txbx>
-                        <wps:bodyPr rot="0" spcFirstLastPara="0" vertOverflow="overflow" horzOverflow="overflow" vert="horz" wrap="square" lIns="91440" tIns="45720" rIns="91440" bIns="45720" numCol="1" spcCol="0" rtlCol="0" fromWordArt="0" anchor="ctr" anchorCtr="0" forceAA="0" compatLnSpc="1">
-                          <a:prstTxWarp prst="textNoShape">
-                            <a:avLst/>
-                          </a:prstTxWarp>
-                          <a:noAutofit/>
-                        </wps:bodyPr>
-                      </wps:wsp>
-                      <wps:wsp>
-                        <wps:cNvPr id="17" name="Zone de texte 17"/>
-                        <wps:cNvSpPr txBox="1"/>
-                        <wps:spPr>
-                          <a:xfrm>
-                            <a:off x="-120605" y="252595"/>
-                            <a:ext cx="3688053" cy="1086838"/>
-                          </a:xfrm>
-                          <a:prstGeom prst="rect">
-                            <a:avLst/>
-                          </a:prstGeom>
-                          <a:noFill/>
-                          <a:ln w="6350">
-                            <a:solidFill>
-                              <a:srgbClr val="00B050"/>
-                            </a:solidFill>
-                          </a:ln>
-                          <a:effectLst/>
-                        </wps:spPr>
-                        <wps:style>
-                          <a:lnRef idx="0">
-                            <a:schemeClr val="accent1"/>
-                          </a:lnRef>
-                          <a:fillRef idx="0">
-                            <a:schemeClr val="accent1"/>
-                          </a:fillRef>
-                          <a:effectRef idx="0">
-                            <a:schemeClr val="accent1"/>
-                          </a:effectRef>
-                          <a:fontRef idx="minor">
-                            <a:schemeClr val="dk1"/>
-                          </a:fontRef>
-                        </wps:style>
-                        <wps:txbx>
-                          <w:txbxContent>
-                            <w:p>
-                              <w:pPr>
-                                <w:spacing w:after="120" w:line="240" w:lineRule="auto"/>
-                                <w:rPr>
-                                  <w:b/>
-                                  <w:caps/>
-                                  <w:color w:val="00B050"/>
-                                  <w:sz w:val="26"/>
-                                  <w:szCs w:val="26"/>
-                                </w:rPr>
-                              </w:pPr>
-                              <w:r>
-                                <w:rPr>
-                                  <w:b/>
-                                  <w:caps/>
-                                  <w:color w:val="00B050"/>
-                                  <w:sz w:val="26"/>
-                                  <w:szCs w:val="26"/>
-                                </w:rPr>
-                                <w:t>ANGLAIS :</w:t>
-                              </w:r>
-                            </w:p>
-                            <w:p>
-                              <w:pPr>
-                                <w:pStyle w:val="Paragraphedeliste"/>
-                                <w:numPr>
-                                  <w:ilvl w:val="0"/>
-                                  <w:numId w:val="2"/>
-                                </w:numPr>
-                                <w:spacing w:after="0" w:line="240" w:lineRule="auto"/>
-                                <w:ind w:left="714" w:hanging="357"/>
-                                <w:rPr>
-                                  <w:rFonts w:ascii="Century Gothic" w:hAnsi="Century Gothic"/>
-                                </w:rPr>
-                              </w:pPr>
-                              <w:r>
-                                <w:rPr>
-                                  <w:rFonts w:ascii="Century Gothic" w:hAnsi="Century Gothic"/>
-                                </w:rPr>
-                                <w:t>Préparation au TOEIC</w:t>
-                              </w:r>
-                            </w:p>
-                            <w:p>
-                              <w:pPr>
-                                <w:spacing w:after="120" w:line="240" w:lineRule="auto"/>
-                                <w:rPr>
-                                  <w:b/>
-                                  <w:caps/>
-                                  <w:color w:val="00B050"/>
-                                  <w:sz w:val="26"/>
-                                  <w:szCs w:val="26"/>
-                                </w:rPr>
-                              </w:pPr>
-                              <w:r>
-                                <w:rPr>
-                                  <w:b/>
-                                  <w:caps/>
-                                  <w:color w:val="00B050"/>
-                                  <w:sz w:val="26"/>
-                                  <w:szCs w:val="26"/>
-                                </w:rPr>
-                                <w:t>Espagnol :</w:t>
-                              </w:r>
-                            </w:p>
-                            <w:p>
-                              <w:pPr>
-                                <w:pStyle w:val="Paragraphedeliste"/>
-                                <w:numPr>
-                                  <w:ilvl w:val="0"/>
-                                  <w:numId w:val="2"/>
-                                </w:numPr>
-                                <w:spacing w:after="0" w:line="240" w:lineRule="auto"/>
-                                <w:ind w:left="714" w:hanging="357"/>
-                                <w:rPr>
-                                  <w:rFonts w:ascii="Century Gothic" w:hAnsi="Century Gothic"/>
-                                </w:rPr>
-                              </w:pPr>
-                              <w:r>
-                                <w:rPr>
-                                  <w:rFonts w:ascii="Century Gothic" w:hAnsi="Century Gothic"/>
-                                </w:rPr>
-                                <w:t>Niveau B1</w:t>
-                              </w:r>
-                            </w:p>
-                          </w:txbxContent>
-                        </wps:txbx>
-                        <wps:bodyPr rot="0" spcFirstLastPara="0" vertOverflow="overflow" horzOverflow="overflow" vert="horz" wrap="square" lIns="91440" tIns="91440" rIns="91440" bIns="0" numCol="1" spcCol="0" rtlCol="0" fromWordArt="0" anchor="t" anchorCtr="0" forceAA="0" compatLnSpc="1">
-                          <a:prstTxWarp prst="textNoShape">
-                            <a:avLst/>
-                          </a:prstTxWarp>
-                          <a:noAutofit/>
-                        </wps:bodyPr>
-                      </wps:wsp>
-                    </wpg:wgp>
-                  </a:graphicData>
-                </a:graphic>
-                <wp14:sizeRelH relativeFrom="margin">
-                  <wp14:pctWidth>0</wp14:pctWidth>
-                </wp14:sizeRelH>
-                <wp14:sizeRelV relativeFrom="margin">
-                  <wp14:pctHeight>0</wp14:pctHeight>
-                </wp14:sizeRelV>
-              </wp:anchor>
-            </w:drawing>
-          </mc:Choice>
-          <mc:Fallback xmlns:w16cid="http://schemas.microsoft.com/office/word/2016/wordml/cid" xmlns:am3d="http://schemas.microsoft.com/office/drawing/2017/model3d" xmlns:aink="http://schemas.microsoft.com/office/drawing/2016/ink" xmlns:cx8="http://schemas.microsoft.com/office/drawing/2016/5/14/chartex" xmlns:cx7="http://schemas.microsoft.com/office/drawing/2016/5/13/chartex" xmlns:cx6="http://schemas.microsoft.com/office/drawing/2016/5/12/chartex" xmlns:cx5="http://schemas.microsoft.com/office/drawing/2016/5/11/chartex" xmlns:cx4="http://schemas.microsoft.com/office/drawing/2016/5/10/chartex" xmlns:cx3="http://schemas.microsoft.com/office/drawing/2016/5/9/chartex" xmlns:cx2="http://schemas.microsoft.com/office/drawing/2015/10/21/chartex">
-            <w:pict>
-              <v:group w14:anchorId="0382CAE7" id="Groupe 15" o:spid="_x0000_s1038" style="position:absolute;margin-left:128pt;margin-top:391.05pt;width:179.2pt;height:110.5pt;z-index:251670528;mso-wrap-distance-left:14.4pt;mso-wrap-distance-top:3.6pt;mso-wrap-distance-right:14.4pt;mso-wrap-distance-bottom:3.6pt;mso-position-horizontal:right;mso-position-horizontal-relative:margin;mso-position-vertical-relative:margin;mso-width-relative:margin;mso-height-relative:margin" coordorigin="-1206,-637" coordsize="36880,14032" o:gfxdata="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">
-                <v:rect id="Rectangle 16" o:spid="_x0000_s1039" style="position:absolute;left:-1206;top:-637;width:21363;height:3046;visibility:visible;mso-wrap-style:square;v-text-anchor:middle" o:gfxdata="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" fillcolor="#00b050" strokecolor="#00b050" strokeweight="1pt">
-                  <v:textbox>
-                    <w:txbxContent>
-                      <w:p>
-                        <w:pPr>
-                          <w:pStyle w:val="Titre2"/>
-                          <w:jc w:val="center"/>
-                        </w:pPr>
-                        <w:r>
-                          <w:t>Langues</w:t>
-                        </w:r>
-                      </w:p>
-                    </w:txbxContent>
-                  </v:textbox>
-                </v:rect>
-                <v:shape id="Zone de texte 17" o:spid="_x0000_s1040" type="#_x0000_t202" style="position:absolute;left:-1206;top:2525;width:36880;height:10869;visibility:visible;mso-wrap-style:square;v-text-anchor:top" o:gfxdata="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" filled="f" strokecolor="#00b050" strokeweight=".5pt">
-                  <v:textbox inset=",7.2pt,,0">
-                    <w:txbxContent>
-                      <w:p>
-                        <w:pPr>
-                          <w:spacing w:after="120" w:line="240" w:lineRule="auto"/>
-                          <w:rPr>
-                            <w:b/>
-                            <w:caps/>
-                            <w:color w:val="00B050"/>
-                            <w:sz w:val="26"/>
-                            <w:szCs w:val="26"/>
-                          </w:rPr>
-                        </w:pPr>
-                        <w:r>
-                          <w:rPr>
-                            <w:b/>
-                            <w:caps/>
-                            <w:color w:val="00B050"/>
-                            <w:sz w:val="26"/>
-                            <w:szCs w:val="26"/>
-                          </w:rPr>
-                          <w:t>ANGLAIS :</w:t>
-                        </w:r>
-                      </w:p>
-                      <w:p>
-                        <w:pPr>
-                          <w:pStyle w:val="Paragraphedeliste"/>
-                          <w:numPr>
-                            <w:ilvl w:val="0"/>
-                            <w:numId w:val="2"/>
-                          </w:numPr>
-                          <w:spacing w:after="0" w:line="240" w:lineRule="auto"/>
-                          <w:ind w:left="714" w:hanging="357"/>
-                          <w:rPr>
-                            <w:rFonts w:ascii="Century Gothic" w:hAnsi="Century Gothic"/>
-                          </w:rPr>
-                        </w:pPr>
-                        <w:r>
-                          <w:rPr>
-                            <w:rFonts w:ascii="Century Gothic" w:hAnsi="Century Gothic"/>
-                          </w:rPr>
-                          <w:t>Préparation au TOEIC</w:t>
-                        </w:r>
-                      </w:p>
-                      <w:p>
-                        <w:pPr>
-                          <w:spacing w:after="120" w:line="240" w:lineRule="auto"/>
-                          <w:rPr>
-                            <w:b/>
-                            <w:caps/>
-                            <w:color w:val="00B050"/>
-                            <w:sz w:val="26"/>
-                            <w:szCs w:val="26"/>
-                          </w:rPr>
-                        </w:pPr>
-                        <w:r>
-                          <w:rPr>
-                            <w:b/>
-                            <w:caps/>
-                            <w:color w:val="00B050"/>
-                            <w:sz w:val="26"/>
-                            <w:szCs w:val="26"/>
-                          </w:rPr>
-                          <w:t>Espagnol :</w:t>
-                        </w:r>
-                      </w:p>
-                      <w:p>
-                        <w:pPr>
-                          <w:pStyle w:val="Paragraphedeliste"/>
-                          <w:numPr>
-                            <w:ilvl w:val="0"/>
-                            <w:numId w:val="2"/>
-                          </w:numPr>
-                          <w:spacing w:after="0" w:line="240" w:lineRule="auto"/>
-                          <w:ind w:left="714" w:hanging="357"/>
-                          <w:rPr>
-                            <w:rFonts w:ascii="Century Gothic" w:hAnsi="Century Gothic"/>
-                          </w:rPr>
-                        </w:pPr>
-                        <w:r>
-                          <w:rPr>
-                            <w:rFonts w:ascii="Century Gothic" w:hAnsi="Century Gothic"/>
-                          </w:rPr>
-                          <w:t>Niveau B1</w:t>
-                        </w:r>
                       </w:p>
                     </w:txbxContent>
                   </v:textbox>
@@ -3321,6 +3851,7 @@
                                   <w:numId w:val="1"/>
                                 </w:numPr>
                                 <w:spacing w:after="0" w:line="240" w:lineRule="auto"/>
+                                <w:ind w:left="714" w:hanging="357"/>
                                 <w:rPr>
                                   <w:rFonts w:ascii="Century Gothic" w:hAnsi="Century Gothic"/>
                                 </w:rPr>
@@ -3375,10 +3906,10 @@
               </wp:anchor>
             </w:drawing>
           </mc:Choice>
-          <mc:Fallback xmlns:w16cid="http://schemas.microsoft.com/office/word/2016/wordml/cid" xmlns:am3d="http://schemas.microsoft.com/office/drawing/2017/model3d" xmlns:aink="http://schemas.microsoft.com/office/drawing/2016/ink" xmlns:cx8="http://schemas.microsoft.com/office/drawing/2016/5/14/chartex" xmlns:cx7="http://schemas.microsoft.com/office/drawing/2016/5/13/chartex" xmlns:cx6="http://schemas.microsoft.com/office/drawing/2016/5/12/chartex" xmlns:cx5="http://schemas.microsoft.com/office/drawing/2016/5/11/chartex" xmlns:cx4="http://schemas.microsoft.com/office/drawing/2016/5/10/chartex" xmlns:cx3="http://schemas.microsoft.com/office/drawing/2016/5/9/chartex" xmlns:cx2="http://schemas.microsoft.com/office/drawing/2015/10/21/chartex">
+          <mc:Fallback>
             <w:pict>
-              <v:group id="Groupe 198" o:spid="_x0000_s1041" style="position:absolute;margin-left:0;margin-top:190.6pt;width:302.25pt;height:192.75pt;z-index:251664384;mso-wrap-distance-left:14.4pt;mso-wrap-distance-top:3.6pt;mso-wrap-distance-right:14.4pt;mso-wrap-distance-bottom:3.6pt;mso-position-horizontal:left;mso-position-horizontal-relative:margin;mso-position-vertical-relative:margin;mso-width-relative:margin;mso-height-relative:margin" coordorigin="" coordsize="35674,14469" o:gfxdata="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">
-                <v:rect id="Rectangle 199" o:spid="_x0000_s1042" style="position:absolute;width:15721;height:1814;visibility:visible;mso-wrap-style:square;v-text-anchor:middle" o:gfxdata="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" fillcolor="#4472c4 [3204]" stroked="f" strokeweight="1pt">
+              <v:group id="Groupe 198" o:spid="_x0000_s1044" style="position:absolute;margin-left:0;margin-top:190.6pt;width:302.25pt;height:192.75pt;z-index:251664384;mso-wrap-distance-left:14.4pt;mso-wrap-distance-top:3.6pt;mso-wrap-distance-right:14.4pt;mso-wrap-distance-bottom:3.6pt;mso-position-horizontal:left;mso-position-horizontal-relative:margin;mso-position-vertical-relative:margin;mso-width-relative:margin;mso-height-relative:margin" coordorigin="" coordsize="35674,14469" o:gfxdata="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">
+                <v:rect id="Rectangle 199" o:spid="_x0000_s1045" style="position:absolute;width:15721;height:1814;visibility:visible;mso-wrap-style:square;v-text-anchor:middle" o:gfxdata="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" fillcolor="#4472c4 [3204]" stroked="f" strokeweight="1pt">
                   <v:textbox>
                     <w:txbxContent>
                       <w:p>
@@ -3393,7 +3924,7 @@
                     </w:txbxContent>
                   </v:textbox>
                 </v:rect>
-                <v:shape id="Zone de texte 200" o:spid="_x0000_s1043" type="#_x0000_t202" style="position:absolute;top:1766;width:35674;height:12703;visibility:visible;mso-wrap-style:square;v-text-anchor:top" o:gfxdata="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" fillcolor="white [3201]" strokecolor="#4472c4 [3204]" strokeweight="1pt">
+                <v:shape id="Zone de texte 200" o:spid="_x0000_s1046" type="#_x0000_t202" style="position:absolute;top:1766;width:35674;height:12703;visibility:visible;mso-wrap-style:square;v-text-anchor:top" o:gfxdata="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" fillcolor="white [3201]" strokecolor="#4472c4 [3204]" strokeweight="1pt">
                   <v:textbox inset=",7.2pt,,0">
                     <w:txbxContent>
                       <w:p>
@@ -3636,6 +4167,7 @@
                             <w:numId w:val="1"/>
                           </w:numPr>
                           <w:spacing w:after="0" w:line="240" w:lineRule="auto"/>
+                          <w:ind w:left="714" w:hanging="357"/>
                           <w:rPr>
                             <w:rFonts w:ascii="Century Gothic" w:hAnsi="Century Gothic"/>
                           </w:rPr>
@@ -3690,7 +4222,7 @@
 </file>
 
 <file path=word/numbering.xml><?xml version="1.0" encoding="utf-8"?>
-<w:numbering xmlns:wpc="http://schemas.microsoft.com/office/word/2010/wordprocessingCanvas" xmlns:cx="http://schemas.microsoft.com/office/drawing/2014/chartex" xmlns:cx1="http://schemas.microsoft.com/office/drawing/2015/9/8/chartex" xmlns:mc="http://schemas.openxmlformats.org/markup-compatibility/2006" xmlns:o="urn:schemas-microsoft-com:office:office" xmlns:r="http://schemas.openxmlformats.org/officeDocument/2006/relationships" xmlns:m="http://schemas.openxmlformats.org/officeDocument/2006/math" xmlns:v="urn:schemas-microsoft-com:vml" xmlns:wp14="http://schemas.microsoft.com/office/word/2010/wordprocessingDrawing" xmlns:wp="http://schemas.openxmlformats.org/drawingml/2006/wordprocessingDrawing" xmlns:w10="urn:schemas-microsoft-com:office:word" xmlns:w="http://schemas.openxmlformats.org/wordprocessingml/2006/main" xmlns:w14="http://schemas.microsoft.com/office/word/2010/wordml" xmlns:w15="http://schemas.microsoft.com/office/word/2012/wordml" xmlns:w16se="http://schemas.microsoft.com/office/word/2015/wordml/symex" xmlns:wpg="http://schemas.microsoft.com/office/word/2010/wordprocessingGroup" xmlns:wpi="http://schemas.microsoft.com/office/word/2010/wordprocessingInk" xmlns:wne="http://schemas.microsoft.com/office/word/2006/wordml" xmlns:wps="http://schemas.microsoft.com/office/word/2010/wordprocessingShape" mc:Ignorable="w14 w15 w16se wp14">
+<w:numbering xmlns:wpc="http://schemas.microsoft.com/office/word/2010/wordprocessingCanvas" xmlns:cx="http://schemas.microsoft.com/office/drawing/2014/chartex" xmlns:cx1="http://schemas.microsoft.com/office/drawing/2015/9/8/chartex" xmlns:cx2="http://schemas.microsoft.com/office/drawing/2015/10/21/chartex" xmlns:cx3="http://schemas.microsoft.com/office/drawing/2016/5/9/chartex" xmlns:cx4="http://schemas.microsoft.com/office/drawing/2016/5/10/chartex" xmlns:cx5="http://schemas.microsoft.com/office/drawing/2016/5/11/chartex" xmlns:cx6="http://schemas.microsoft.com/office/drawing/2016/5/12/chartex" xmlns:cx7="http://schemas.microsoft.com/office/drawing/2016/5/13/chartex" xmlns:cx8="http://schemas.microsoft.com/office/drawing/2016/5/14/chartex" xmlns:mc="http://schemas.openxmlformats.org/markup-compatibility/2006" xmlns:aink="http://schemas.microsoft.com/office/drawing/2016/ink" xmlns:am3d="http://schemas.microsoft.com/office/drawing/2017/model3d" xmlns:o="urn:schemas-microsoft-com:office:office" xmlns:r="http://schemas.openxmlformats.org/officeDocument/2006/relationships" xmlns:m="http://schemas.openxmlformats.org/officeDocument/2006/math" xmlns:v="urn:schemas-microsoft-com:vml" xmlns:wp14="http://schemas.microsoft.com/office/word/2010/wordprocessingDrawing" xmlns:wp="http://schemas.openxmlformats.org/drawingml/2006/wordprocessingDrawing" xmlns:w10="urn:schemas-microsoft-com:office:word" xmlns:w="http://schemas.openxmlformats.org/wordprocessingml/2006/main" xmlns:w14="http://schemas.microsoft.com/office/word/2010/wordml" xmlns:w15="http://schemas.microsoft.com/office/word/2012/wordml" xmlns:w16cid="http://schemas.microsoft.com/office/word/2016/wordml/cid" xmlns:w16se="http://schemas.microsoft.com/office/word/2015/wordml/symex" xmlns:wpg="http://schemas.microsoft.com/office/word/2010/wordprocessingGroup" xmlns:wpi="http://schemas.microsoft.com/office/word/2010/wordprocessingInk" xmlns:wne="http://schemas.microsoft.com/office/word/2006/wordml" xmlns:wps="http://schemas.microsoft.com/office/word/2010/wordprocessingShape" mc:Ignorable="w14 w15 w16se w16cid wp14">
   <w:abstractNum w:abstractNumId="0" w15:restartNumberingAfterBreak="0">
     <w:nsid w:val="54B67F32"/>
     <w:multiLevelType w:val="hybridMultilevel"/>
@@ -3930,7 +4462,7 @@
 </file>
 
 <file path=word/styles.xml><?xml version="1.0" encoding="utf-8"?>
-<w:styles xmlns:mc="http://schemas.openxmlformats.org/markup-compatibility/2006" xmlns:r="http://schemas.openxmlformats.org/officeDocument/2006/relationships" xmlns:w="http://schemas.openxmlformats.org/wordprocessingml/2006/main" xmlns:w14="http://schemas.microsoft.com/office/word/2010/wordml" xmlns:w15="http://schemas.microsoft.com/office/word/2012/wordml" xmlns:w16se="http://schemas.microsoft.com/office/word/2015/wordml/symex" mc:Ignorable="w14 w15 w16se">
+<w:styles xmlns:mc="http://schemas.openxmlformats.org/markup-compatibility/2006" xmlns:r="http://schemas.openxmlformats.org/officeDocument/2006/relationships" xmlns:w="http://schemas.openxmlformats.org/wordprocessingml/2006/main" xmlns:w14="http://schemas.microsoft.com/office/word/2010/wordml" xmlns:w15="http://schemas.microsoft.com/office/word/2012/wordml" xmlns:w16cid="http://schemas.microsoft.com/office/word/2016/wordml/cid" xmlns:w16se="http://schemas.microsoft.com/office/word/2015/wordml/symex" mc:Ignorable="w14 w15 w16se w16cid">
   <w:docDefaults>
     <w:rPrDefault>
       <w:rPr>
@@ -3946,7 +4478,7 @@
       </w:pPr>
     </w:pPrDefault>
   </w:docDefaults>
-  <w:latentStyles w:defLockedState="0" w:defUIPriority="99" w:defSemiHidden="0" w:defUnhideWhenUsed="0" w:defQFormat="0" w:count="371">
+  <w:latentStyles w:defLockedState="0" w:defUIPriority="99" w:defSemiHidden="0" w:defUnhideWhenUsed="0" w:defQFormat="0" w:count="375">
     <w:lsdException w:name="Normal" w:uiPriority="0" w:qFormat="1"/>
     <w:lsdException w:name="heading 1" w:uiPriority="9" w:qFormat="1"/>
     <w:lsdException w:name="heading 2" w:semiHidden="1" w:uiPriority="9" w:unhideWhenUsed="1" w:qFormat="1"/>
@@ -4052,7 +4584,6 @@
     <w:lsdException w:name="HTML Sample" w:semiHidden="1" w:unhideWhenUsed="1"/>
     <w:lsdException w:name="HTML Typewriter" w:semiHidden="1" w:unhideWhenUsed="1"/>
     <w:lsdException w:name="HTML Variable" w:semiHidden="1" w:unhideWhenUsed="1"/>
-    <w:lsdException w:name="Normal Table" w:semiHidden="1" w:unhideWhenUsed="1"/>
     <w:lsdException w:name="annotation subject" w:semiHidden="1" w:unhideWhenUsed="1"/>
     <w:lsdException w:name="No List" w:semiHidden="1" w:unhideWhenUsed="1"/>
     <w:lsdException w:name="Outline List 1" w:semiHidden="1" w:unhideWhenUsed="1"/>
@@ -4096,10 +4627,8 @@
     <w:lsdException w:name="Table Elegant" w:semiHidden="1" w:unhideWhenUsed="1"/>
     <w:lsdException w:name="Table Professional" w:semiHidden="1" w:unhideWhenUsed="1"/>
     <w:lsdException w:name="Table Subtle 1" w:semiHidden="1" w:unhideWhenUsed="1"/>
-    <w:lsdException w:name="Table Subtle 2" w:semiHidden="1" w:unhideWhenUsed="1"/>
     <w:lsdException w:name="Table Web 1" w:semiHidden="1" w:unhideWhenUsed="1"/>
     <w:lsdException w:name="Table Web 2" w:semiHidden="1" w:unhideWhenUsed="1"/>
-    <w:lsdException w:name="Table Web 3" w:semiHidden="1" w:unhideWhenUsed="1"/>
     <w:lsdException w:name="Balloon Text" w:semiHidden="1" w:unhideWhenUsed="1"/>
     <w:lsdException w:name="Table Grid" w:uiPriority="39"/>
     <w:lsdException w:name="Table Theme" w:semiHidden="1" w:unhideWhenUsed="1"/>
@@ -4318,6 +4847,10 @@
     <w:lsdException w:name="List Table 5 Dark Accent 6" w:uiPriority="50"/>
     <w:lsdException w:name="List Table 6 Colorful Accent 6" w:uiPriority="51"/>
     <w:lsdException w:name="List Table 7 Colorful Accent 6" w:uiPriority="52"/>
+    <w:lsdException w:name="Mention" w:semiHidden="1" w:unhideWhenUsed="1"/>
+    <w:lsdException w:name="Smart Hyperlink" w:semiHidden="1" w:unhideWhenUsed="1"/>
+    <w:lsdException w:name="Hashtag" w:semiHidden="1" w:unhideWhenUsed="1"/>
+    <w:lsdException w:name="Unresolved Mention" w:semiHidden="1" w:unhideWhenUsed="1"/>
   </w:latentStyles>
   <w:style w:type="paragraph" w:default="1" w:styleId="Normal">
     <w:name w:val="Normal"/>
@@ -4404,8 +4937,8 @@
       <w:u w:val="single"/>
     </w:rPr>
   </w:style>
-  <w:style w:type="character" w:customStyle="1" w:styleId="UnresolvedMention">
-    <w:name w:val="Unresolved Mention"/>
+  <w:style w:type="character" w:customStyle="1" w:styleId="Mentionnonrsolue1">
+    <w:name w:val="Mention non résolue1"/>
     <w:basedOn w:val="Policepardfaut"/>
     <w:uiPriority w:val="99"/>
     <w:semiHidden/>
@@ -4799,7 +5332,7 @@
 </file>
 
 <file path=customXml/itemProps1.xml><?xml version="1.0" encoding="utf-8"?>
-<ds:datastoreItem xmlns:ds="http://schemas.openxmlformats.org/officeDocument/2006/customXml" ds:itemID="{71630A92-F885-450B-9B26-17647A73612B}">
+<ds:datastoreItem xmlns:ds="http://schemas.openxmlformats.org/officeDocument/2006/customXml" ds:itemID="{25A5E829-B0AD-4295-A7AC-60ADE1A08561}">
   <ds:schemaRefs>
     <ds:schemaRef ds:uri="http://schemas.openxmlformats.org/officeDocument/2006/bibliography"/>
   </ds:schemaRefs>

</xml_diff>

<commit_message>
modification des documents cv word et pdf
</commit_message>
<xml_diff>
--- a/doc/CV_Matthieu_5A.docx
+++ b/doc/CV_Matthieu_5A.docx
@@ -269,7 +269,21 @@
                               <w:rPr>
                                 <w:rFonts w:ascii="Century Gothic" w:hAnsi="Century Gothic"/>
                               </w:rPr>
-                              <w:t>Né le 50/05/1994 – 23 ans</w:t>
+                              <w:t xml:space="preserve">Né le </w:t>
+                            </w:r>
+                            <w:r>
+                              <w:rPr>
+                                <w:rFonts w:ascii="Century Gothic" w:hAnsi="Century Gothic"/>
+                              </w:rPr>
+                              <w:t>25</w:t>
+                            </w:r>
+                            <w:bookmarkStart w:id="0" w:name="_GoBack"/>
+                            <w:bookmarkEnd w:id="0"/>
+                            <w:r>
+                              <w:rPr>
+                                <w:rFonts w:ascii="Century Gothic" w:hAnsi="Century Gothic"/>
+                              </w:rPr>
+                              <w:t>/05/1994 – 23 ans</w:t>
                             </w:r>
                           </w:p>
                           <w:p>
@@ -337,7 +351,21 @@
                         <w:rPr>
                           <w:rFonts w:ascii="Century Gothic" w:hAnsi="Century Gothic"/>
                         </w:rPr>
-                        <w:t>Né le 50/05/1994 – 23 ans</w:t>
+                        <w:t xml:space="preserve">Né le </w:t>
+                      </w:r>
+                      <w:r>
+                        <w:rPr>
+                          <w:rFonts w:ascii="Century Gothic" w:hAnsi="Century Gothic"/>
+                        </w:rPr>
+                        <w:t>25</w:t>
+                      </w:r>
+                      <w:bookmarkStart w:id="1" w:name="_GoBack"/>
+                      <w:bookmarkEnd w:id="1"/>
+                      <w:r>
+                        <w:rPr>
+                          <w:rFonts w:ascii="Century Gothic" w:hAnsi="Century Gothic"/>
+                        </w:rPr>
+                        <w:t>/05/1994 – 23 ans</w:t>
                       </w:r>
                     </w:p>
                     <w:p>
@@ -433,15 +461,14 @@
                                 <w:rFonts w:ascii="Century Gothic" w:hAnsi="Century Gothic"/>
                               </w:rPr>
                             </w:pPr>
-                            <w:bookmarkStart w:id="0" w:name="_Hlk493422932"/>
-                            <w:bookmarkEnd w:id="0"/>
+                            <w:bookmarkStart w:id="2" w:name="_Hlk493422932"/>
+                            <w:bookmarkEnd w:id="2"/>
                             <w:r>
                               <w:rPr>
                                 <w:rFonts w:ascii="Century Gothic" w:hAnsi="Century Gothic"/>
                               </w:rPr>
                               <w:t xml:space="preserve">22 Chemin du </w:t>
                             </w:r>
-                            <w:proofErr w:type="spellStart"/>
                             <w:r>
                               <w:rPr>
                                 <w:rFonts w:ascii="Century Gothic" w:hAnsi="Century Gothic"/>
@@ -454,7 +481,6 @@
                               </w:rPr>
                               <w:t>alloud</w:t>
                             </w:r>
-                            <w:proofErr w:type="spellEnd"/>
                           </w:p>
                           <w:p>
                             <w:pPr>
@@ -548,15 +574,14 @@
                           <w:rFonts w:ascii="Century Gothic" w:hAnsi="Century Gothic"/>
                         </w:rPr>
                       </w:pPr>
-                      <w:bookmarkStart w:id="1" w:name="_Hlk493422932"/>
-                      <w:bookmarkEnd w:id="1"/>
+                      <w:bookmarkStart w:id="3" w:name="_Hlk493422932"/>
+                      <w:bookmarkEnd w:id="3"/>
                       <w:r>
                         <w:rPr>
                           <w:rFonts w:ascii="Century Gothic" w:hAnsi="Century Gothic"/>
                         </w:rPr>
                         <w:t xml:space="preserve">22 Chemin du </w:t>
                       </w:r>
-                      <w:proofErr w:type="spellStart"/>
                       <w:r>
                         <w:rPr>
                           <w:rFonts w:ascii="Century Gothic" w:hAnsi="Century Gothic"/>
@@ -569,7 +594,6 @@
                         </w:rPr>
                         <w:t>alloud</w:t>
                       </w:r>
-                      <w:proofErr w:type="spellEnd"/>
                     </w:p>
                     <w:p>
                       <w:pPr>
@@ -656,7 +680,6 @@
           <w:rFonts w:ascii="Century Gothic" w:hAnsi="Century Gothic"/>
         </w:rPr>
       </w:pPr>
-      <w:bookmarkStart w:id="2" w:name="_GoBack"/>
       <w:r>
         <w:rPr>
           <w:rFonts w:ascii="Century Gothic" w:hAnsi="Century Gothic"/>
@@ -3064,14 +3087,12 @@
                                   <w:rFonts w:ascii="Century Gothic" w:hAnsi="Century Gothic"/>
                                 </w:rPr>
                               </w:pPr>
-                              <w:proofErr w:type="spellStart"/>
                               <w:r>
                                 <w:rPr>
                                   <w:rFonts w:ascii="Century Gothic" w:hAnsi="Century Gothic"/>
                                 </w:rPr>
                                 <w:t>IntelliJ</w:t>
                               </w:r>
-                              <w:proofErr w:type="spellEnd"/>
                             </w:p>
                             <w:p>
                               <w:pPr>
@@ -3292,14 +3313,12 @@
                             <w:rFonts w:ascii="Century Gothic" w:hAnsi="Century Gothic"/>
                           </w:rPr>
                         </w:pPr>
-                        <w:proofErr w:type="spellStart"/>
                         <w:r>
                           <w:rPr>
                             <w:rFonts w:ascii="Century Gothic" w:hAnsi="Century Gothic"/>
                           </w:rPr>
                           <w:t>IntelliJ</w:t>
                         </w:r>
-                        <w:proofErr w:type="spellEnd"/>
                       </w:p>
                       <w:p>
                         <w:pPr>
@@ -3629,7 +3648,6 @@
                                   <w:lang w:eastAsia="fr-FR" w:bidi="ar-SA"/>
                                 </w:rPr>
                               </w:pPr>
-                              <w:proofErr w:type="spellStart"/>
                               <w:r>
                                 <w:rPr>
                                   <w:rFonts w:ascii="Century Gothic" w:hAnsi="Century Gothic" w:cs="Tahoma"/>
@@ -3638,18 +3656,7 @@
                                   <w:szCs w:val="22"/>
                                   <w:lang w:eastAsia="fr-FR" w:bidi="ar-SA"/>
                                 </w:rPr>
-                                <w:t>Meet</w:t>
-                              </w:r>
-                              <w:proofErr w:type="spellEnd"/>
-                              <w:r>
-                                <w:rPr>
-                                  <w:rFonts w:ascii="Century Gothic" w:hAnsi="Century Gothic" w:cs="Tahoma"/>
-                                  <w:b/>
-                                  <w:color w:val="808080" w:themeColor="background1" w:themeShade="80"/>
-                                  <w:szCs w:val="22"/>
-                                  <w:lang w:eastAsia="fr-FR" w:bidi="ar-SA"/>
-                                </w:rPr>
-                                <w:t>-up</w:t>
+                                <w:t>Meet-up</w:t>
                               </w:r>
                             </w:p>
                             <w:p>
@@ -3943,7 +3950,6 @@
                             <w:lang w:eastAsia="fr-FR" w:bidi="ar-SA"/>
                           </w:rPr>
                         </w:pPr>
-                        <w:proofErr w:type="spellStart"/>
                         <w:r>
                           <w:rPr>
                             <w:rFonts w:ascii="Century Gothic" w:hAnsi="Century Gothic" w:cs="Tahoma"/>
@@ -3952,18 +3958,7 @@
                             <w:szCs w:val="22"/>
                             <w:lang w:eastAsia="fr-FR" w:bidi="ar-SA"/>
                           </w:rPr>
-                          <w:t>Meet</w:t>
-                        </w:r>
-                        <w:proofErr w:type="spellEnd"/>
-                        <w:r>
-                          <w:rPr>
-                            <w:rFonts w:ascii="Century Gothic" w:hAnsi="Century Gothic" w:cs="Tahoma"/>
-                            <w:b/>
-                            <w:color w:val="808080" w:themeColor="background1" w:themeShade="80"/>
-                            <w:szCs w:val="22"/>
-                            <w:lang w:eastAsia="fr-FR" w:bidi="ar-SA"/>
-                          </w:rPr>
-                          <w:t>-up</w:t>
+                          <w:t>Meet-up</w:t>
                         </w:r>
                       </w:p>
                       <w:p>
@@ -4196,7 +4191,6 @@
           </mc:Fallback>
         </mc:AlternateContent>
       </w:r>
-      <w:bookmarkEnd w:id="2"/>
     </w:p>
     <w:sectPr>
       <w:pgSz w:w="11906" w:h="16838"/>
@@ -5334,7 +5328,7 @@
 </file>
 
 <file path=customXml/itemProps1.xml><?xml version="1.0" encoding="utf-8"?>
-<ds:datastoreItem xmlns:ds="http://schemas.openxmlformats.org/officeDocument/2006/customXml" ds:itemID="{3DB7C9EA-8324-4A87-9FD9-6A8A7A0D3D65}">
+<ds:datastoreItem xmlns:ds="http://schemas.openxmlformats.org/officeDocument/2006/customXml" ds:itemID="{A861406A-A350-4583-B9C0-181F61F52D10}">
   <ds:schemaRefs>
     <ds:schemaRef ds:uri="http://schemas.openxmlformats.org/officeDocument/2006/bibliography"/>
   </ds:schemaRefs>

</xml_diff>

<commit_message>
change doc and pdf
</commit_message>
<xml_diff>
--- a/doc/CV_Matthieu_5A.docx
+++ b/doc/CV_Matthieu_5A.docx
@@ -688,8 +688,6 @@
           <w:rFonts w:ascii="Century Gothic" w:hAnsi="Century Gothic"/>
         </w:rPr>
       </w:pPr>
-      <w:bookmarkStart w:id="2" w:name="_GoBack"/>
-      <w:bookmarkEnd w:id="2"/>
       <w:r>
         <w:rPr>
           <w:rFonts w:ascii="Century Gothic" w:hAnsi="Century Gothic"/>
@@ -1441,67 +1439,7 @@
                                   <w:sz w:val="26"/>
                                   <w:szCs w:val="26"/>
                                 </w:rPr>
-                                <w:t>Septemre 201</w:t>
-                              </w:r>
-                              <w:r>
-                                <w:rPr>
-                                  <w:b/>
-                                  <w:caps/>
-                                  <w:color w:val="BF8F00" w:themeColor="accent4" w:themeShade="BF"/>
-                                  <w:sz w:val="26"/>
-                                  <w:szCs w:val="26"/>
-                                </w:rPr>
-                                <w:t>6</w:t>
-                              </w:r>
-                              <w:r>
-                                <w:rPr>
-                                  <w:b/>
-                                  <w:caps/>
-                                  <w:color w:val="BF8F00" w:themeColor="accent4" w:themeShade="BF"/>
-                                  <w:sz w:val="26"/>
-                                  <w:szCs w:val="26"/>
-                                </w:rPr>
-                                <w:t xml:space="preserve"> – </w:t>
-                              </w:r>
-                              <w:r>
-                                <w:rPr>
-                                  <w:b/>
-                                  <w:caps/>
-                                  <w:color w:val="BF8F00" w:themeColor="accent4" w:themeShade="BF"/>
-                                  <w:sz w:val="26"/>
-                                  <w:szCs w:val="26"/>
-                                </w:rPr>
-                                <w:t>Juin</w:t>
-                              </w:r>
-                              <w:r>
-                                <w:rPr>
-                                  <w:b/>
-                                  <w:caps/>
-                                  <w:color w:val="BF8F00" w:themeColor="accent4" w:themeShade="BF"/>
-                                  <w:sz w:val="26"/>
-                                  <w:szCs w:val="26"/>
-                                </w:rPr>
-                                <w:t xml:space="preserve"> 201</w:t>
-                              </w:r>
-                              <w:r>
-                                <w:rPr>
-                                  <w:b/>
-                                  <w:caps/>
-                                  <w:color w:val="BF8F00" w:themeColor="accent4" w:themeShade="BF"/>
-                                  <w:sz w:val="26"/>
-                                  <w:szCs w:val="26"/>
-                                </w:rPr>
-                                <w:t>7</w:t>
-                              </w:r>
-                              <w:r>
-                                <w:rPr>
-                                  <w:b/>
-                                  <w:caps/>
-                                  <w:color w:val="BF8F00" w:themeColor="accent4" w:themeShade="BF"/>
-                                  <w:sz w:val="26"/>
-                                  <w:szCs w:val="26"/>
-                                </w:rPr>
-                                <w:t> :</w:t>
+                                <w:t>JANVIER 2017 – JUIN 2017 :</w:t>
                               </w:r>
                             </w:p>
                             <w:p>
@@ -1524,7 +1462,7 @@
                                   <w:szCs w:val="22"/>
                                   <w:lang w:eastAsia="fr-FR" w:bidi="ar-SA"/>
                                 </w:rPr>
-                                <w:t xml:space="preserve">Stagiaire développeur </w:t>
+                                <w:t xml:space="preserve">Développeur web dans une start up </w:t>
                               </w:r>
                               <w:r>
                                 <w:rPr>
@@ -1534,17 +1472,7 @@
                                   <w:szCs w:val="22"/>
                                   <w:lang w:eastAsia="fr-FR" w:bidi="ar-SA"/>
                                 </w:rPr>
-                                <w:t xml:space="preserve">web dans une start up </w:t>
-                              </w:r>
-                              <w:r>
-                                <w:rPr>
-                                  <w:rFonts w:ascii="Century Gothic" w:hAnsi="Century Gothic" w:cs="Tahoma"/>
-                                  <w:b/>
-                                  <w:sz w:val="22"/>
-                                  <w:szCs w:val="22"/>
-                                  <w:lang w:eastAsia="fr-FR" w:bidi="ar-SA"/>
-                                </w:rPr>
-                                <w:t xml:space="preserve">– </w:t>
+                                <w:t xml:space="preserve">- </w:t>
                               </w:r>
                               <w:proofErr w:type="spellStart"/>
                               <w:r>
@@ -1586,32 +1514,64 @@
                                   <w:sz w:val="22"/>
                                   <w:szCs w:val="22"/>
                                 </w:rPr>
-                                <w:t xml:space="preserve">Développement d’un progiciel dédié au milieu </w:t>
-                              </w:r>
-                              <w:r>
-                                <w:rPr>
-                                  <w:rFonts w:ascii="Century Gothic" w:hAnsi="Century Gothic"/>
-                                  <w:sz w:val="22"/>
-                                  <w:szCs w:val="22"/>
-                                </w:rPr>
-                                <w:t>hospitalier</w:t>
-                              </w:r>
-                              <w:r>
-                                <w:rPr>
-                                  <w:rFonts w:ascii="Century Gothic" w:hAnsi="Century Gothic"/>
-                                  <w:sz w:val="22"/>
-                                  <w:szCs w:val="22"/>
-                                </w:rPr>
-                                <w:t xml:space="preserve"> réalisé avec le Framework </w:t>
-                              </w:r>
-                              <w:r>
-                                <w:rPr>
-                                  <w:rFonts w:ascii="Century Gothic" w:hAnsi="Century Gothic"/>
-                                  <w:b/>
-                                  <w:sz w:val="22"/>
-                                  <w:szCs w:val="22"/>
-                                </w:rPr>
-                                <w:t>Symfony</w:t>
+                                <w:t>Télétravail de maintenance et de développement de</w:t>
+                              </w:r>
+                              <w:r>
+                                <w:rPr>
+                                  <w:rFonts w:ascii="Century Gothic" w:hAnsi="Century Gothic"/>
+                                  <w:sz w:val="22"/>
+                                  <w:szCs w:val="22"/>
+                                </w:rPr>
+                                <w:t xml:space="preserve"> nouvelle</w:t>
+                              </w:r>
+                              <w:r>
+                                <w:rPr>
+                                  <w:rFonts w:ascii="Century Gothic" w:hAnsi="Century Gothic"/>
+                                  <w:sz w:val="22"/>
+                                  <w:szCs w:val="22"/>
+                                </w:rPr>
+                                <w:t>s</w:t>
+                              </w:r>
+                              <w:r>
+                                <w:rPr>
+                                  <w:rFonts w:ascii="Century Gothic" w:hAnsi="Century Gothic"/>
+                                  <w:sz w:val="22"/>
+                                  <w:szCs w:val="22"/>
+                                </w:rPr>
+                                <w:t xml:space="preserve"> fonctionnalité</w:t>
+                              </w:r>
+                              <w:r>
+                                <w:rPr>
+                                  <w:rFonts w:ascii="Century Gothic" w:hAnsi="Century Gothic"/>
+                                  <w:sz w:val="22"/>
+                                  <w:szCs w:val="22"/>
+                                </w:rPr>
+                                <w:t>s</w:t>
+                              </w:r>
+                              <w:r>
+                                <w:rPr>
+                                  <w:rFonts w:ascii="Century Gothic" w:hAnsi="Century Gothic"/>
+                                  <w:sz w:val="22"/>
+                                  <w:szCs w:val="22"/>
+                                </w:rPr>
+                                <w:t xml:space="preserve"> du progiciel. </w:t>
+                              </w:r>
+                              <w:r>
+                                <w:rPr>
+                                  <w:rFonts w:ascii="Century Gothic" w:hAnsi="Century Gothic"/>
+                                  <w:sz w:val="22"/>
+                                  <w:szCs w:val="22"/>
+                                </w:rPr>
+                                <w:t xml:space="preserve">Utilisation de la suite </w:t>
+                              </w:r>
+                              <w:r>
+                                <w:rPr>
+                                  <w:rFonts w:ascii="Century Gothic" w:hAnsi="Century Gothic"/>
+                                  <w:b/>
+                                  <w:sz w:val="22"/>
+                                  <w:szCs w:val="22"/>
+                                </w:rPr>
+                                <w:t>Jira</w:t>
                               </w:r>
                               <w:r>
                                 <w:rPr>
@@ -1624,85 +1584,54 @@
                               <w:r>
                                 <w:rPr>
                                   <w:rFonts w:ascii="Century Gothic" w:hAnsi="Century Gothic"/>
-                                  <w:b/>
-                                  <w:sz w:val="22"/>
-                                  <w:szCs w:val="22"/>
-                                </w:rPr>
-                                <w:t>2.7</w:t>
-                              </w:r>
-                              <w:r>
-                                <w:rPr>
-                                  <w:rFonts w:ascii="Century Gothic" w:hAnsi="Century Gothic"/>
-                                  <w:sz w:val="22"/>
-                                  <w:szCs w:val="22"/>
-                                </w:rPr>
-                                <w:t>.  Travail en équipe de deux développe</w:t>
-                              </w:r>
-                              <w:r>
-                                <w:rPr>
-                                  <w:rFonts w:ascii="Century Gothic" w:hAnsi="Century Gothic"/>
-                                  <w:sz w:val="22"/>
-                                  <w:szCs w:val="22"/>
-                                </w:rPr>
-                                <w:t>u</w:t>
-                              </w:r>
-                              <w:r>
-                                <w:rPr>
-                                  <w:rFonts w:ascii="Century Gothic" w:hAnsi="Century Gothic"/>
-                                  <w:sz w:val="22"/>
-                                  <w:szCs w:val="22"/>
-                                </w:rPr>
-                                <w:t>r</w:t>
-                              </w:r>
-                              <w:r>
-                                <w:rPr>
-                                  <w:rFonts w:ascii="Century Gothic" w:hAnsi="Century Gothic"/>
-                                  <w:sz w:val="22"/>
-                                  <w:szCs w:val="22"/>
-                                </w:rPr>
-                                <w:t>s</w:t>
-                              </w:r>
-                              <w:r>
-                                <w:rPr>
-                                  <w:rFonts w:ascii="Century Gothic" w:hAnsi="Century Gothic"/>
-                                  <w:sz w:val="22"/>
-                                  <w:szCs w:val="22"/>
-                                </w:rPr>
-                                <w:t>. Réalisation de sous projet</w:t>
-                              </w:r>
-                              <w:r>
-                                <w:rPr>
-                                  <w:rFonts w:ascii="Century Gothic" w:hAnsi="Century Gothic"/>
-                                  <w:sz w:val="22"/>
-                                  <w:szCs w:val="22"/>
-                                </w:rPr>
-                                <w:t>s en autonomie avec</w:t>
-                              </w:r>
-                              <w:r>
-                                <w:rPr>
-                                  <w:rFonts w:ascii="Century Gothic" w:hAnsi="Century Gothic"/>
-                                  <w:sz w:val="22"/>
-                                  <w:szCs w:val="22"/>
-                                </w:rPr>
-                                <w:t xml:space="preserve"> analyse des besoins, conception et réalisation en </w:t>
-                              </w:r>
-                              <w:r>
-                                <w:rPr>
-                                  <w:rFonts w:ascii="Century Gothic" w:hAnsi="Century Gothic"/>
-                                  <w:b/>
-                                  <w:sz w:val="22"/>
-                                  <w:szCs w:val="22"/>
-                                </w:rPr>
-                                <w:t>AngularJS</w:t>
-                              </w:r>
-                              <w:r>
-                                <w:rPr>
-                                  <w:rFonts w:ascii="Century Gothic" w:hAnsi="Century Gothic"/>
-                                  <w:sz w:val="22"/>
-                                  <w:szCs w:val="22"/>
-                                </w:rPr>
-                                <w:t>.</w:t>
-                              </w:r>
+                                  <w:sz w:val="22"/>
+                                  <w:szCs w:val="22"/>
+                                </w:rPr>
+                                <w:t>et de</w:t>
+                              </w:r>
+                              <w:r>
+                                <w:rPr>
+                                  <w:rFonts w:ascii="Century Gothic" w:hAnsi="Century Gothic"/>
+                                  <w:sz w:val="22"/>
+                                  <w:szCs w:val="22"/>
+                                </w:rPr>
+                                <w:t xml:space="preserve"> </w:t>
+                              </w:r>
+                              <w:r>
+                                <w:rPr>
+                                  <w:rFonts w:ascii="Century Gothic" w:hAnsi="Century Gothic"/>
+                                  <w:b/>
+                                  <w:sz w:val="22"/>
+                                  <w:szCs w:val="22"/>
+                                </w:rPr>
+                                <w:t>Slack</w:t>
+                              </w:r>
+                              <w:r>
+                                <w:rPr>
+                                  <w:rFonts w:ascii="Century Gothic" w:hAnsi="Century Gothic"/>
+                                  <w:sz w:val="22"/>
+                                  <w:szCs w:val="22"/>
+                                </w:rPr>
+                                <w:t xml:space="preserve"> </w:t>
+                              </w:r>
+                              <w:r>
+                                <w:rPr>
+                                  <w:rFonts w:ascii="Century Gothic" w:hAnsi="Century Gothic"/>
+                                  <w:sz w:val="22"/>
+                                  <w:szCs w:val="22"/>
+                                </w:rPr>
+                                <w:t>afin d’optimiser le travail en équipe, communiquer et répartir les tâ</w:t>
+                              </w:r>
+                              <w:r>
+                                <w:rPr>
+                                  <w:rFonts w:ascii="Century Gothic" w:hAnsi="Century Gothic"/>
+                                  <w:sz w:val="22"/>
+                                  <w:szCs w:val="22"/>
+                                </w:rPr>
+                                <w:t>ches.</w:t>
+                              </w:r>
+                              <w:bookmarkStart w:id="2" w:name="_GoBack"/>
+                              <w:bookmarkEnd w:id="2"/>
                             </w:p>
                             <w:p>
                               <w:pPr>
@@ -1724,7 +1653,7 @@
                                   <w:sz w:val="26"/>
                                   <w:szCs w:val="26"/>
                                 </w:rPr>
-                                <w:t>JANVIER</w:t>
+                                <w:t>Septemre 201</w:t>
                               </w:r>
                               <w:r>
                                 <w:rPr>
@@ -1734,7 +1663,7 @@
                                   <w:sz w:val="26"/>
                                   <w:szCs w:val="26"/>
                                 </w:rPr>
-                                <w:t xml:space="preserve"> 201</w:t>
+                                <w:t>6</w:t>
                               </w:r>
                               <w:r>
                                 <w:rPr>
@@ -1744,7 +1673,7 @@
                                   <w:sz w:val="26"/>
                                   <w:szCs w:val="26"/>
                                 </w:rPr>
-                                <w:t xml:space="preserve">7 – JUIN </w:t>
+                                <w:t xml:space="preserve"> – </w:t>
                               </w:r>
                               <w:r>
                                 <w:rPr>
@@ -1754,7 +1683,27 @@
                                   <w:sz w:val="26"/>
                                   <w:szCs w:val="26"/>
                                 </w:rPr>
-                                <w:t>2017</w:t>
+                                <w:t>Juin</w:t>
+                              </w:r>
+                              <w:r>
+                                <w:rPr>
+                                  <w:b/>
+                                  <w:caps/>
+                                  <w:color w:val="BF8F00" w:themeColor="accent4" w:themeShade="BF"/>
+                                  <w:sz w:val="26"/>
+                                  <w:szCs w:val="26"/>
+                                </w:rPr>
+                                <w:t xml:space="preserve"> 201</w:t>
+                              </w:r>
+                              <w:r>
+                                <w:rPr>
+                                  <w:b/>
+                                  <w:caps/>
+                                  <w:color w:val="BF8F00" w:themeColor="accent4" w:themeShade="BF"/>
+                                  <w:sz w:val="26"/>
+                                  <w:szCs w:val="26"/>
+                                </w:rPr>
+                                <w:t>7</w:t>
                               </w:r>
                               <w:r>
                                 <w:rPr>
@@ -1787,7 +1736,7 @@
                                   <w:szCs w:val="22"/>
                                   <w:lang w:eastAsia="fr-FR" w:bidi="ar-SA"/>
                                 </w:rPr>
-                                <w:t xml:space="preserve">Développeur web dans une start up </w:t>
+                                <w:t xml:space="preserve">Stagiaire développeur </w:t>
                               </w:r>
                               <w:r>
                                 <w:rPr>
@@ -1797,7 +1746,17 @@
                                   <w:szCs w:val="22"/>
                                   <w:lang w:eastAsia="fr-FR" w:bidi="ar-SA"/>
                                 </w:rPr>
-                                <w:t xml:space="preserve">- </w:t>
+                                <w:t xml:space="preserve">web dans une start up </w:t>
+                              </w:r>
+                              <w:r>
+                                <w:rPr>
+                                  <w:rFonts w:ascii="Century Gothic" w:hAnsi="Century Gothic" w:cs="Tahoma"/>
+                                  <w:b/>
+                                  <w:sz w:val="22"/>
+                                  <w:szCs w:val="22"/>
+                                  <w:lang w:eastAsia="fr-FR" w:bidi="ar-SA"/>
+                                </w:rPr>
+                                <w:t xml:space="preserve">– </w:t>
                               </w:r>
                               <w:proofErr w:type="spellStart"/>
                               <w:r>
@@ -1839,15 +1798,73 @@
                                   <w:sz w:val="22"/>
                                   <w:szCs w:val="22"/>
                                 </w:rPr>
-                                <w:t>Télétravail de maintenance et de développement de</w:t>
-                              </w:r>
-                              <w:r>
-                                <w:rPr>
-                                  <w:rFonts w:ascii="Century Gothic" w:hAnsi="Century Gothic"/>
-                                  <w:sz w:val="22"/>
-                                  <w:szCs w:val="22"/>
-                                </w:rPr>
-                                <w:t xml:space="preserve"> nouvelle</w:t>
+                                <w:t xml:space="preserve">Développement d’un progiciel dédié au milieu </w:t>
+                              </w:r>
+                              <w:r>
+                                <w:rPr>
+                                  <w:rFonts w:ascii="Century Gothic" w:hAnsi="Century Gothic"/>
+                                  <w:sz w:val="22"/>
+                                  <w:szCs w:val="22"/>
+                                </w:rPr>
+                                <w:t>hospitalier</w:t>
+                              </w:r>
+                              <w:r>
+                                <w:rPr>
+                                  <w:rFonts w:ascii="Century Gothic" w:hAnsi="Century Gothic"/>
+                                  <w:sz w:val="22"/>
+                                  <w:szCs w:val="22"/>
+                                </w:rPr>
+                                <w:t xml:space="preserve"> réalisé avec le Framework </w:t>
+                              </w:r>
+                              <w:r>
+                                <w:rPr>
+                                  <w:rFonts w:ascii="Century Gothic" w:hAnsi="Century Gothic"/>
+                                  <w:b/>
+                                  <w:sz w:val="22"/>
+                                  <w:szCs w:val="22"/>
+                                </w:rPr>
+                                <w:t>Symfony</w:t>
+                              </w:r>
+                              <w:r>
+                                <w:rPr>
+                                  <w:rFonts w:ascii="Century Gothic" w:hAnsi="Century Gothic"/>
+                                  <w:sz w:val="22"/>
+                                  <w:szCs w:val="22"/>
+                                </w:rPr>
+                                <w:t xml:space="preserve"> </w:t>
+                              </w:r>
+                              <w:r>
+                                <w:rPr>
+                                  <w:rFonts w:ascii="Century Gothic" w:hAnsi="Century Gothic"/>
+                                  <w:b/>
+                                  <w:sz w:val="22"/>
+                                  <w:szCs w:val="22"/>
+                                </w:rPr>
+                                <w:t>2.7</w:t>
+                              </w:r>
+                              <w:r>
+                                <w:rPr>
+                                  <w:rFonts w:ascii="Century Gothic" w:hAnsi="Century Gothic"/>
+                                  <w:sz w:val="22"/>
+                                  <w:szCs w:val="22"/>
+                                </w:rPr>
+                                <w:t>.  Travail en équipe de deux développe</w:t>
+                              </w:r>
+                              <w:r>
+                                <w:rPr>
+                                  <w:rFonts w:ascii="Century Gothic" w:hAnsi="Century Gothic"/>
+                                  <w:sz w:val="22"/>
+                                  <w:szCs w:val="22"/>
+                                </w:rPr>
+                                <w:t>u</w:t>
+                              </w:r>
+                              <w:r>
+                                <w:rPr>
+                                  <w:rFonts w:ascii="Century Gothic" w:hAnsi="Century Gothic"/>
+                                  <w:sz w:val="22"/>
+                                  <w:szCs w:val="22"/>
+                                </w:rPr>
+                                <w:t>r</w:t>
                               </w:r>
                               <w:r>
                                 <w:rPr>
@@ -1863,97 +1880,40 @@
                                   <w:sz w:val="22"/>
                                   <w:szCs w:val="22"/>
                                 </w:rPr>
-                                <w:t xml:space="preserve"> fonctionnalité</w:t>
-                              </w:r>
-                              <w:r>
-                                <w:rPr>
-                                  <w:rFonts w:ascii="Century Gothic" w:hAnsi="Century Gothic"/>
-                                  <w:sz w:val="22"/>
-                                  <w:szCs w:val="22"/>
-                                </w:rPr>
-                                <w:t>s</w:t>
-                              </w:r>
-                              <w:r>
-                                <w:rPr>
-                                  <w:rFonts w:ascii="Century Gothic" w:hAnsi="Century Gothic"/>
-                                  <w:sz w:val="22"/>
-                                  <w:szCs w:val="22"/>
-                                </w:rPr>
-                                <w:t xml:space="preserve"> du progiciel. Utilisation de la suite </w:t>
-                              </w:r>
-                              <w:r>
-                                <w:rPr>
-                                  <w:rFonts w:ascii="Century Gothic" w:hAnsi="Century Gothic"/>
-                                  <w:b/>
-                                  <w:sz w:val="22"/>
-                                  <w:szCs w:val="22"/>
-                                </w:rPr>
-                                <w:t>Jira</w:t>
-                              </w:r>
-                              <w:r>
-                                <w:rPr>
-                                  <w:rFonts w:ascii="Century Gothic" w:hAnsi="Century Gothic"/>
-                                  <w:sz w:val="22"/>
-                                  <w:szCs w:val="22"/>
-                                </w:rPr>
-                                <w:t xml:space="preserve"> </w:t>
-                              </w:r>
-                              <w:r>
-                                <w:rPr>
-                                  <w:rFonts w:ascii="Century Gothic" w:hAnsi="Century Gothic"/>
-                                  <w:sz w:val="22"/>
-                                  <w:szCs w:val="22"/>
-                                </w:rPr>
-                                <w:t>et de</w:t>
-                              </w:r>
-                              <w:r>
-                                <w:rPr>
-                                  <w:rFonts w:ascii="Century Gothic" w:hAnsi="Century Gothic"/>
-                                  <w:sz w:val="22"/>
-                                  <w:szCs w:val="22"/>
-                                </w:rPr>
-                                <w:t xml:space="preserve"> </w:t>
-                              </w:r>
-                              <w:r>
-                                <w:rPr>
-                                  <w:rFonts w:ascii="Century Gothic" w:hAnsi="Century Gothic"/>
-                                  <w:b/>
-                                  <w:sz w:val="22"/>
-                                  <w:szCs w:val="22"/>
-                                </w:rPr>
-                                <w:t>Slack</w:t>
-                              </w:r>
-                              <w:r>
-                                <w:rPr>
-                                  <w:rFonts w:ascii="Century Gothic" w:hAnsi="Century Gothic"/>
-                                  <w:sz w:val="22"/>
-                                  <w:szCs w:val="22"/>
-                                </w:rPr>
-                                <w:t xml:space="preserve"> </w:t>
-                              </w:r>
-                              <w:r>
-                                <w:rPr>
-                                  <w:rFonts w:ascii="Century Gothic" w:hAnsi="Century Gothic"/>
-                                  <w:sz w:val="22"/>
-                                  <w:szCs w:val="22"/>
-                                </w:rPr>
-                                <w:t>afin d’optimiser le travail en équipe,</w:t>
-                              </w:r>
-                              <w:r>
-                                <w:rPr>
-                                  <w:rFonts w:ascii="Century Gothic" w:hAnsi="Century Gothic"/>
-                                  <w:sz w:val="22"/>
-                                  <w:szCs w:val="22"/>
-                                </w:rPr>
-                                <w:t xml:space="preserve"> communiquer et répartir les tâ</w:t>
-                              </w:r>
-                              <w:r>
-                                <w:rPr>
-                                  <w:rFonts w:ascii="Century Gothic" w:hAnsi="Century Gothic"/>
-                                  <w:sz w:val="22"/>
-                                  <w:szCs w:val="22"/>
-                                </w:rPr>
-                                <w:t>ches.</w:t>
+                                <w:t>. Réalisation de sous projet</w:t>
+                              </w:r>
+                              <w:r>
+                                <w:rPr>
+                                  <w:rFonts w:ascii="Century Gothic" w:hAnsi="Century Gothic"/>
+                                  <w:sz w:val="22"/>
+                                  <w:szCs w:val="22"/>
+                                </w:rPr>
+                                <w:t>s en autonomie avec</w:t>
+                              </w:r>
+                              <w:r>
+                                <w:rPr>
+                                  <w:rFonts w:ascii="Century Gothic" w:hAnsi="Century Gothic"/>
+                                  <w:sz w:val="22"/>
+                                  <w:szCs w:val="22"/>
+                                </w:rPr>
+                                <w:t xml:space="preserve"> analyse des besoins, conception et réalisation en </w:t>
+                              </w:r>
+                              <w:r>
+                                <w:rPr>
+                                  <w:rFonts w:ascii="Century Gothic" w:hAnsi="Century Gothic"/>
+                                  <w:b/>
+                                  <w:sz w:val="22"/>
+                                  <w:szCs w:val="22"/>
+                                </w:rPr>
+                                <w:t>AngularJS</w:t>
+                              </w:r>
+                              <w:r>
+                                <w:rPr>
+                                  <w:rFonts w:ascii="Century Gothic" w:hAnsi="Century Gothic"/>
+                                  <w:sz w:val="22"/>
+                                  <w:szCs w:val="22"/>
+                                </w:rPr>
+                                <w:t>.</w:t>
                               </w:r>
                             </w:p>
                           </w:txbxContent>
@@ -2018,67 +1978,7 @@
                             <w:sz w:val="26"/>
                             <w:szCs w:val="26"/>
                           </w:rPr>
-                          <w:t>Septemre 201</w:t>
-                        </w:r>
-                        <w:r>
-                          <w:rPr>
-                            <w:b/>
-                            <w:caps/>
-                            <w:color w:val="BF8F00" w:themeColor="accent4" w:themeShade="BF"/>
-                            <w:sz w:val="26"/>
-                            <w:szCs w:val="26"/>
-                          </w:rPr>
-                          <w:t>6</w:t>
-                        </w:r>
-                        <w:r>
-                          <w:rPr>
-                            <w:b/>
-                            <w:caps/>
-                            <w:color w:val="BF8F00" w:themeColor="accent4" w:themeShade="BF"/>
-                            <w:sz w:val="26"/>
-                            <w:szCs w:val="26"/>
-                          </w:rPr>
-                          <w:t xml:space="preserve"> – </w:t>
-                        </w:r>
-                        <w:r>
-                          <w:rPr>
-                            <w:b/>
-                            <w:caps/>
-                            <w:color w:val="BF8F00" w:themeColor="accent4" w:themeShade="BF"/>
-                            <w:sz w:val="26"/>
-                            <w:szCs w:val="26"/>
-                          </w:rPr>
-                          <w:t>Juin</w:t>
-                        </w:r>
-                        <w:r>
-                          <w:rPr>
-                            <w:b/>
-                            <w:caps/>
-                            <w:color w:val="BF8F00" w:themeColor="accent4" w:themeShade="BF"/>
-                            <w:sz w:val="26"/>
-                            <w:szCs w:val="26"/>
-                          </w:rPr>
-                          <w:t xml:space="preserve"> 201</w:t>
-                        </w:r>
-                        <w:r>
-                          <w:rPr>
-                            <w:b/>
-                            <w:caps/>
-                            <w:color w:val="BF8F00" w:themeColor="accent4" w:themeShade="BF"/>
-                            <w:sz w:val="26"/>
-                            <w:szCs w:val="26"/>
-                          </w:rPr>
-                          <w:t>7</w:t>
-                        </w:r>
-                        <w:r>
-                          <w:rPr>
-                            <w:b/>
-                            <w:caps/>
-                            <w:color w:val="BF8F00" w:themeColor="accent4" w:themeShade="BF"/>
-                            <w:sz w:val="26"/>
-                            <w:szCs w:val="26"/>
-                          </w:rPr>
-                          <w:t> :</w:t>
+                          <w:t>JANVIER 2017 – JUIN 2017 :</w:t>
                         </w:r>
                       </w:p>
                       <w:p>
@@ -2101,7 +2001,7 @@
                             <w:szCs w:val="22"/>
                             <w:lang w:eastAsia="fr-FR" w:bidi="ar-SA"/>
                           </w:rPr>
-                          <w:t xml:space="preserve">Stagiaire développeur </w:t>
+                          <w:t xml:space="preserve">Développeur web dans une start up </w:t>
                         </w:r>
                         <w:r>
                           <w:rPr>
@@ -2111,17 +2011,7 @@
                             <w:szCs w:val="22"/>
                             <w:lang w:eastAsia="fr-FR" w:bidi="ar-SA"/>
                           </w:rPr>
-                          <w:t xml:space="preserve">web dans une start up </w:t>
-                        </w:r>
-                        <w:r>
-                          <w:rPr>
-                            <w:rFonts w:ascii="Century Gothic" w:hAnsi="Century Gothic" w:cs="Tahoma"/>
-                            <w:b/>
-                            <w:sz w:val="22"/>
-                            <w:szCs w:val="22"/>
-                            <w:lang w:eastAsia="fr-FR" w:bidi="ar-SA"/>
-                          </w:rPr>
-                          <w:t xml:space="preserve">– </w:t>
+                          <w:t xml:space="preserve">- </w:t>
                         </w:r>
                         <w:proofErr w:type="spellStart"/>
                         <w:r>
@@ -2163,32 +2053,64 @@
                             <w:sz w:val="22"/>
                             <w:szCs w:val="22"/>
                           </w:rPr>
-                          <w:t xml:space="preserve">Développement d’un progiciel dédié au milieu </w:t>
-                        </w:r>
-                        <w:r>
-                          <w:rPr>
-                            <w:rFonts w:ascii="Century Gothic" w:hAnsi="Century Gothic"/>
-                            <w:sz w:val="22"/>
-                            <w:szCs w:val="22"/>
-                          </w:rPr>
-                          <w:t>hospitalier</w:t>
-                        </w:r>
-                        <w:r>
-                          <w:rPr>
-                            <w:rFonts w:ascii="Century Gothic" w:hAnsi="Century Gothic"/>
-                            <w:sz w:val="22"/>
-                            <w:szCs w:val="22"/>
-                          </w:rPr>
-                          <w:t xml:space="preserve"> réalisé avec le Framework </w:t>
-                        </w:r>
-                        <w:r>
-                          <w:rPr>
-                            <w:rFonts w:ascii="Century Gothic" w:hAnsi="Century Gothic"/>
-                            <w:b/>
-                            <w:sz w:val="22"/>
-                            <w:szCs w:val="22"/>
-                          </w:rPr>
-                          <w:t>Symfony</w:t>
+                          <w:t>Télétravail de maintenance et de développement de</w:t>
+                        </w:r>
+                        <w:r>
+                          <w:rPr>
+                            <w:rFonts w:ascii="Century Gothic" w:hAnsi="Century Gothic"/>
+                            <w:sz w:val="22"/>
+                            <w:szCs w:val="22"/>
+                          </w:rPr>
+                          <w:t xml:space="preserve"> nouvelle</w:t>
+                        </w:r>
+                        <w:r>
+                          <w:rPr>
+                            <w:rFonts w:ascii="Century Gothic" w:hAnsi="Century Gothic"/>
+                            <w:sz w:val="22"/>
+                            <w:szCs w:val="22"/>
+                          </w:rPr>
+                          <w:t>s</w:t>
+                        </w:r>
+                        <w:r>
+                          <w:rPr>
+                            <w:rFonts w:ascii="Century Gothic" w:hAnsi="Century Gothic"/>
+                            <w:sz w:val="22"/>
+                            <w:szCs w:val="22"/>
+                          </w:rPr>
+                          <w:t xml:space="preserve"> fonctionnalité</w:t>
+                        </w:r>
+                        <w:r>
+                          <w:rPr>
+                            <w:rFonts w:ascii="Century Gothic" w:hAnsi="Century Gothic"/>
+                            <w:sz w:val="22"/>
+                            <w:szCs w:val="22"/>
+                          </w:rPr>
+                          <w:t>s</w:t>
+                        </w:r>
+                        <w:r>
+                          <w:rPr>
+                            <w:rFonts w:ascii="Century Gothic" w:hAnsi="Century Gothic"/>
+                            <w:sz w:val="22"/>
+                            <w:szCs w:val="22"/>
+                          </w:rPr>
+                          <w:t xml:space="preserve"> du progiciel. </w:t>
+                        </w:r>
+                        <w:r>
+                          <w:rPr>
+                            <w:rFonts w:ascii="Century Gothic" w:hAnsi="Century Gothic"/>
+                            <w:sz w:val="22"/>
+                            <w:szCs w:val="22"/>
+                          </w:rPr>
+                          <w:t xml:space="preserve">Utilisation de la suite </w:t>
+                        </w:r>
+                        <w:r>
+                          <w:rPr>
+                            <w:rFonts w:ascii="Century Gothic" w:hAnsi="Century Gothic"/>
+                            <w:b/>
+                            <w:sz w:val="22"/>
+                            <w:szCs w:val="22"/>
+                          </w:rPr>
+                          <w:t>Jira</w:t>
                         </w:r>
                         <w:r>
                           <w:rPr>
@@ -2201,85 +2123,54 @@
                         <w:r>
                           <w:rPr>
                             <w:rFonts w:ascii="Century Gothic" w:hAnsi="Century Gothic"/>
-                            <w:b/>
-                            <w:sz w:val="22"/>
-                            <w:szCs w:val="22"/>
-                          </w:rPr>
-                          <w:t>2.7</w:t>
-                        </w:r>
-                        <w:r>
-                          <w:rPr>
-                            <w:rFonts w:ascii="Century Gothic" w:hAnsi="Century Gothic"/>
-                            <w:sz w:val="22"/>
-                            <w:szCs w:val="22"/>
-                          </w:rPr>
-                          <w:t>.  Travail en équipe de deux développe</w:t>
-                        </w:r>
-                        <w:r>
-                          <w:rPr>
-                            <w:rFonts w:ascii="Century Gothic" w:hAnsi="Century Gothic"/>
-                            <w:sz w:val="22"/>
-                            <w:szCs w:val="22"/>
-                          </w:rPr>
-                          <w:t>u</w:t>
-                        </w:r>
-                        <w:r>
-                          <w:rPr>
-                            <w:rFonts w:ascii="Century Gothic" w:hAnsi="Century Gothic"/>
-                            <w:sz w:val="22"/>
-                            <w:szCs w:val="22"/>
-                          </w:rPr>
-                          <w:t>r</w:t>
-                        </w:r>
-                        <w:r>
-                          <w:rPr>
-                            <w:rFonts w:ascii="Century Gothic" w:hAnsi="Century Gothic"/>
-                            <w:sz w:val="22"/>
-                            <w:szCs w:val="22"/>
-                          </w:rPr>
-                          <w:t>s</w:t>
-                        </w:r>
-                        <w:r>
-                          <w:rPr>
-                            <w:rFonts w:ascii="Century Gothic" w:hAnsi="Century Gothic"/>
-                            <w:sz w:val="22"/>
-                            <w:szCs w:val="22"/>
-                          </w:rPr>
-                          <w:t>. Réalisation de sous projet</w:t>
-                        </w:r>
-                        <w:r>
-                          <w:rPr>
-                            <w:rFonts w:ascii="Century Gothic" w:hAnsi="Century Gothic"/>
-                            <w:sz w:val="22"/>
-                            <w:szCs w:val="22"/>
-                          </w:rPr>
-                          <w:t>s en autonomie avec</w:t>
-                        </w:r>
-                        <w:r>
-                          <w:rPr>
-                            <w:rFonts w:ascii="Century Gothic" w:hAnsi="Century Gothic"/>
-                            <w:sz w:val="22"/>
-                            <w:szCs w:val="22"/>
-                          </w:rPr>
-                          <w:t xml:space="preserve"> analyse des besoins, conception et réalisation en </w:t>
-                        </w:r>
-                        <w:r>
-                          <w:rPr>
-                            <w:rFonts w:ascii="Century Gothic" w:hAnsi="Century Gothic"/>
-                            <w:b/>
-                            <w:sz w:val="22"/>
-                            <w:szCs w:val="22"/>
-                          </w:rPr>
-                          <w:t>AngularJS</w:t>
-                        </w:r>
-                        <w:r>
-                          <w:rPr>
-                            <w:rFonts w:ascii="Century Gothic" w:hAnsi="Century Gothic"/>
-                            <w:sz w:val="22"/>
-                            <w:szCs w:val="22"/>
-                          </w:rPr>
-                          <w:t>.</w:t>
-                        </w:r>
+                            <w:sz w:val="22"/>
+                            <w:szCs w:val="22"/>
+                          </w:rPr>
+                          <w:t>et de</w:t>
+                        </w:r>
+                        <w:r>
+                          <w:rPr>
+                            <w:rFonts w:ascii="Century Gothic" w:hAnsi="Century Gothic"/>
+                            <w:sz w:val="22"/>
+                            <w:szCs w:val="22"/>
+                          </w:rPr>
+                          <w:t xml:space="preserve"> </w:t>
+                        </w:r>
+                        <w:r>
+                          <w:rPr>
+                            <w:rFonts w:ascii="Century Gothic" w:hAnsi="Century Gothic"/>
+                            <w:b/>
+                            <w:sz w:val="22"/>
+                            <w:szCs w:val="22"/>
+                          </w:rPr>
+                          <w:t>Slack</w:t>
+                        </w:r>
+                        <w:r>
+                          <w:rPr>
+                            <w:rFonts w:ascii="Century Gothic" w:hAnsi="Century Gothic"/>
+                            <w:sz w:val="22"/>
+                            <w:szCs w:val="22"/>
+                          </w:rPr>
+                          <w:t xml:space="preserve"> </w:t>
+                        </w:r>
+                        <w:r>
+                          <w:rPr>
+                            <w:rFonts w:ascii="Century Gothic" w:hAnsi="Century Gothic"/>
+                            <w:sz w:val="22"/>
+                            <w:szCs w:val="22"/>
+                          </w:rPr>
+                          <w:t>afin d’optimiser le travail en équipe, communiquer et répartir les tâ</w:t>
+                        </w:r>
+                        <w:r>
+                          <w:rPr>
+                            <w:rFonts w:ascii="Century Gothic" w:hAnsi="Century Gothic"/>
+                            <w:sz w:val="22"/>
+                            <w:szCs w:val="22"/>
+                          </w:rPr>
+                          <w:t>ches.</w:t>
+                        </w:r>
+                        <w:bookmarkStart w:id="3" w:name="_GoBack"/>
+                        <w:bookmarkEnd w:id="3"/>
                       </w:p>
                       <w:p>
                         <w:pPr>
@@ -2301,7 +2192,7 @@
                             <w:sz w:val="26"/>
                             <w:szCs w:val="26"/>
                           </w:rPr>
-                          <w:t>JANVIER</w:t>
+                          <w:t>Septemre 201</w:t>
                         </w:r>
                         <w:r>
                           <w:rPr>
@@ -2311,7 +2202,7 @@
                             <w:sz w:val="26"/>
                             <w:szCs w:val="26"/>
                           </w:rPr>
-                          <w:t xml:space="preserve"> 201</w:t>
+                          <w:t>6</w:t>
                         </w:r>
                         <w:r>
                           <w:rPr>
@@ -2321,7 +2212,7 @@
                             <w:sz w:val="26"/>
                             <w:szCs w:val="26"/>
                           </w:rPr>
-                          <w:t xml:space="preserve">7 – JUIN </w:t>
+                          <w:t xml:space="preserve"> – </w:t>
                         </w:r>
                         <w:r>
                           <w:rPr>
@@ -2331,7 +2222,27 @@
                             <w:sz w:val="26"/>
                             <w:szCs w:val="26"/>
                           </w:rPr>
-                          <w:t>2017</w:t>
+                          <w:t>Juin</w:t>
+                        </w:r>
+                        <w:r>
+                          <w:rPr>
+                            <w:b/>
+                            <w:caps/>
+                            <w:color w:val="BF8F00" w:themeColor="accent4" w:themeShade="BF"/>
+                            <w:sz w:val="26"/>
+                            <w:szCs w:val="26"/>
+                          </w:rPr>
+                          <w:t xml:space="preserve"> 201</w:t>
+                        </w:r>
+                        <w:r>
+                          <w:rPr>
+                            <w:b/>
+                            <w:caps/>
+                            <w:color w:val="BF8F00" w:themeColor="accent4" w:themeShade="BF"/>
+                            <w:sz w:val="26"/>
+                            <w:szCs w:val="26"/>
+                          </w:rPr>
+                          <w:t>7</w:t>
                         </w:r>
                         <w:r>
                           <w:rPr>
@@ -2364,7 +2275,7 @@
                             <w:szCs w:val="22"/>
                             <w:lang w:eastAsia="fr-FR" w:bidi="ar-SA"/>
                           </w:rPr>
-                          <w:t xml:space="preserve">Développeur web dans une start up </w:t>
+                          <w:t xml:space="preserve">Stagiaire développeur </w:t>
                         </w:r>
                         <w:r>
                           <w:rPr>
@@ -2374,7 +2285,17 @@
                             <w:szCs w:val="22"/>
                             <w:lang w:eastAsia="fr-FR" w:bidi="ar-SA"/>
                           </w:rPr>
-                          <w:t xml:space="preserve">- </w:t>
+                          <w:t xml:space="preserve">web dans une start up </w:t>
+                        </w:r>
+                        <w:r>
+                          <w:rPr>
+                            <w:rFonts w:ascii="Century Gothic" w:hAnsi="Century Gothic" w:cs="Tahoma"/>
+                            <w:b/>
+                            <w:sz w:val="22"/>
+                            <w:szCs w:val="22"/>
+                            <w:lang w:eastAsia="fr-FR" w:bidi="ar-SA"/>
+                          </w:rPr>
+                          <w:t xml:space="preserve">– </w:t>
                         </w:r>
                         <w:proofErr w:type="spellStart"/>
                         <w:r>
@@ -2416,15 +2337,73 @@
                             <w:sz w:val="22"/>
                             <w:szCs w:val="22"/>
                           </w:rPr>
-                          <w:t>Télétravail de maintenance et de développement de</w:t>
-                        </w:r>
-                        <w:r>
-                          <w:rPr>
-                            <w:rFonts w:ascii="Century Gothic" w:hAnsi="Century Gothic"/>
-                            <w:sz w:val="22"/>
-                            <w:szCs w:val="22"/>
-                          </w:rPr>
-                          <w:t xml:space="preserve"> nouvelle</w:t>
+                          <w:t xml:space="preserve">Développement d’un progiciel dédié au milieu </w:t>
+                        </w:r>
+                        <w:r>
+                          <w:rPr>
+                            <w:rFonts w:ascii="Century Gothic" w:hAnsi="Century Gothic"/>
+                            <w:sz w:val="22"/>
+                            <w:szCs w:val="22"/>
+                          </w:rPr>
+                          <w:t>hospitalier</w:t>
+                        </w:r>
+                        <w:r>
+                          <w:rPr>
+                            <w:rFonts w:ascii="Century Gothic" w:hAnsi="Century Gothic"/>
+                            <w:sz w:val="22"/>
+                            <w:szCs w:val="22"/>
+                          </w:rPr>
+                          <w:t xml:space="preserve"> réalisé avec le Framework </w:t>
+                        </w:r>
+                        <w:r>
+                          <w:rPr>
+                            <w:rFonts w:ascii="Century Gothic" w:hAnsi="Century Gothic"/>
+                            <w:b/>
+                            <w:sz w:val="22"/>
+                            <w:szCs w:val="22"/>
+                          </w:rPr>
+                          <w:t>Symfony</w:t>
+                        </w:r>
+                        <w:r>
+                          <w:rPr>
+                            <w:rFonts w:ascii="Century Gothic" w:hAnsi="Century Gothic"/>
+                            <w:sz w:val="22"/>
+                            <w:szCs w:val="22"/>
+                          </w:rPr>
+                          <w:t xml:space="preserve"> </w:t>
+                        </w:r>
+                        <w:r>
+                          <w:rPr>
+                            <w:rFonts w:ascii="Century Gothic" w:hAnsi="Century Gothic"/>
+                            <w:b/>
+                            <w:sz w:val="22"/>
+                            <w:szCs w:val="22"/>
+                          </w:rPr>
+                          <w:t>2.7</w:t>
+                        </w:r>
+                        <w:r>
+                          <w:rPr>
+                            <w:rFonts w:ascii="Century Gothic" w:hAnsi="Century Gothic"/>
+                            <w:sz w:val="22"/>
+                            <w:szCs w:val="22"/>
+                          </w:rPr>
+                          <w:t>.  Travail en équipe de deux développe</w:t>
+                        </w:r>
+                        <w:r>
+                          <w:rPr>
+                            <w:rFonts w:ascii="Century Gothic" w:hAnsi="Century Gothic"/>
+                            <w:sz w:val="22"/>
+                            <w:szCs w:val="22"/>
+                          </w:rPr>
+                          <w:t>u</w:t>
+                        </w:r>
+                        <w:r>
+                          <w:rPr>
+                            <w:rFonts w:ascii="Century Gothic" w:hAnsi="Century Gothic"/>
+                            <w:sz w:val="22"/>
+                            <w:szCs w:val="22"/>
+                          </w:rPr>
+                          <w:t>r</w:t>
                         </w:r>
                         <w:r>
                           <w:rPr>
@@ -2440,97 +2419,40 @@
                             <w:sz w:val="22"/>
                             <w:szCs w:val="22"/>
                           </w:rPr>
-                          <w:t xml:space="preserve"> fonctionnalité</w:t>
-                        </w:r>
-                        <w:r>
-                          <w:rPr>
-                            <w:rFonts w:ascii="Century Gothic" w:hAnsi="Century Gothic"/>
-                            <w:sz w:val="22"/>
-                            <w:szCs w:val="22"/>
-                          </w:rPr>
-                          <w:t>s</w:t>
-                        </w:r>
-                        <w:r>
-                          <w:rPr>
-                            <w:rFonts w:ascii="Century Gothic" w:hAnsi="Century Gothic"/>
-                            <w:sz w:val="22"/>
-                            <w:szCs w:val="22"/>
-                          </w:rPr>
-                          <w:t xml:space="preserve"> du progiciel. Utilisation de la suite </w:t>
-                        </w:r>
-                        <w:r>
-                          <w:rPr>
-                            <w:rFonts w:ascii="Century Gothic" w:hAnsi="Century Gothic"/>
-                            <w:b/>
-                            <w:sz w:val="22"/>
-                            <w:szCs w:val="22"/>
-                          </w:rPr>
-                          <w:t>Jira</w:t>
-                        </w:r>
-                        <w:r>
-                          <w:rPr>
-                            <w:rFonts w:ascii="Century Gothic" w:hAnsi="Century Gothic"/>
-                            <w:sz w:val="22"/>
-                            <w:szCs w:val="22"/>
-                          </w:rPr>
-                          <w:t xml:space="preserve"> </w:t>
-                        </w:r>
-                        <w:r>
-                          <w:rPr>
-                            <w:rFonts w:ascii="Century Gothic" w:hAnsi="Century Gothic"/>
-                            <w:sz w:val="22"/>
-                            <w:szCs w:val="22"/>
-                          </w:rPr>
-                          <w:t>et de</w:t>
-                        </w:r>
-                        <w:r>
-                          <w:rPr>
-                            <w:rFonts w:ascii="Century Gothic" w:hAnsi="Century Gothic"/>
-                            <w:sz w:val="22"/>
-                            <w:szCs w:val="22"/>
-                          </w:rPr>
-                          <w:t xml:space="preserve"> </w:t>
-                        </w:r>
-                        <w:r>
-                          <w:rPr>
-                            <w:rFonts w:ascii="Century Gothic" w:hAnsi="Century Gothic"/>
-                            <w:b/>
-                            <w:sz w:val="22"/>
-                            <w:szCs w:val="22"/>
-                          </w:rPr>
-                          <w:t>Slack</w:t>
-                        </w:r>
-                        <w:r>
-                          <w:rPr>
-                            <w:rFonts w:ascii="Century Gothic" w:hAnsi="Century Gothic"/>
-                            <w:sz w:val="22"/>
-                            <w:szCs w:val="22"/>
-                          </w:rPr>
-                          <w:t xml:space="preserve"> </w:t>
-                        </w:r>
-                        <w:r>
-                          <w:rPr>
-                            <w:rFonts w:ascii="Century Gothic" w:hAnsi="Century Gothic"/>
-                            <w:sz w:val="22"/>
-                            <w:szCs w:val="22"/>
-                          </w:rPr>
-                          <w:t>afin d’optimiser le travail en équipe,</w:t>
-                        </w:r>
-                        <w:r>
-                          <w:rPr>
-                            <w:rFonts w:ascii="Century Gothic" w:hAnsi="Century Gothic"/>
-                            <w:sz w:val="22"/>
-                            <w:szCs w:val="22"/>
-                          </w:rPr>
-                          <w:t xml:space="preserve"> communiquer et répartir les tâ</w:t>
-                        </w:r>
-                        <w:r>
-                          <w:rPr>
-                            <w:rFonts w:ascii="Century Gothic" w:hAnsi="Century Gothic"/>
-                            <w:sz w:val="22"/>
-                            <w:szCs w:val="22"/>
-                          </w:rPr>
-                          <w:t>ches.</w:t>
+                          <w:t>. Réalisation de sous projet</w:t>
+                        </w:r>
+                        <w:r>
+                          <w:rPr>
+                            <w:rFonts w:ascii="Century Gothic" w:hAnsi="Century Gothic"/>
+                            <w:sz w:val="22"/>
+                            <w:szCs w:val="22"/>
+                          </w:rPr>
+                          <w:t>s en autonomie avec</w:t>
+                        </w:r>
+                        <w:r>
+                          <w:rPr>
+                            <w:rFonts w:ascii="Century Gothic" w:hAnsi="Century Gothic"/>
+                            <w:sz w:val="22"/>
+                            <w:szCs w:val="22"/>
+                          </w:rPr>
+                          <w:t xml:space="preserve"> analyse des besoins, conception et réalisation en </w:t>
+                        </w:r>
+                        <w:r>
+                          <w:rPr>
+                            <w:rFonts w:ascii="Century Gothic" w:hAnsi="Century Gothic"/>
+                            <w:b/>
+                            <w:sz w:val="22"/>
+                            <w:szCs w:val="22"/>
+                          </w:rPr>
+                          <w:t>AngularJS</w:t>
+                        </w:r>
+                        <w:r>
+                          <w:rPr>
+                            <w:rFonts w:ascii="Century Gothic" w:hAnsi="Century Gothic"/>
+                            <w:sz w:val="22"/>
+                            <w:szCs w:val="22"/>
+                          </w:rPr>
+                          <w:t>.</w:t>
                         </w:r>
                       </w:p>
                     </w:txbxContent>
@@ -2973,19 +2895,7 @@
                                 <w:rPr>
                                   <w:rFonts w:ascii="Century Gothic" w:hAnsi="Century Gothic"/>
                                 </w:rPr>
-                                <w:t xml:space="preserve">alité </w:t>
-                              </w:r>
-                              <w:r>
-                                <w:rPr>
-                                  <w:rFonts w:ascii="Century Gothic" w:hAnsi="Century Gothic"/>
-                                </w:rPr>
-                                <w:t>Mathématique</w:t>
-                              </w:r>
-                              <w:r>
-                                <w:rPr>
-                                  <w:rFonts w:ascii="Century Gothic" w:hAnsi="Century Gothic"/>
-                                </w:rPr>
-                                <w:t>/Informatique</w:t>
+                                <w:t>alité Mathématique/Informatique</w:t>
                               </w:r>
                             </w:p>
                             <w:p>
@@ -3351,19 +3261,7 @@
                           <w:rPr>
                             <w:rFonts w:ascii="Century Gothic" w:hAnsi="Century Gothic"/>
                           </w:rPr>
-                          <w:t xml:space="preserve">alité </w:t>
-                        </w:r>
-                        <w:r>
-                          <w:rPr>
-                            <w:rFonts w:ascii="Century Gothic" w:hAnsi="Century Gothic"/>
-                          </w:rPr>
-                          <w:t>Mathématique</w:t>
-                        </w:r>
-                        <w:r>
-                          <w:rPr>
-                            <w:rFonts w:ascii="Century Gothic" w:hAnsi="Century Gothic"/>
-                          </w:rPr>
-                          <w:t>/Informatique</w:t>
+                          <w:t>alité Mathématique/Informatique</w:t>
                         </w:r>
                       </w:p>
                       <w:p>
@@ -6272,7 +6170,7 @@
 </file>
 
 <file path=customXml/itemProps1.xml><?xml version="1.0" encoding="utf-8"?>
-<ds:datastoreItem xmlns:ds="http://schemas.openxmlformats.org/officeDocument/2006/customXml" ds:itemID="{83CA1373-5ACF-4186-A8D5-BBFFD3B8C571}">
+<ds:datastoreItem xmlns:ds="http://schemas.openxmlformats.org/officeDocument/2006/customXml" ds:itemID="{12CAD82D-F1A0-41BA-A708-A488AB3AD83E}">
   <ds:schemaRefs>
     <ds:schemaRef ds:uri="http://schemas.openxmlformats.org/officeDocument/2006/bibliography"/>
   </ds:schemaRefs>

</xml_diff>